<commit_message>
updated to latest template
</commit_message>
<xml_diff>
--- a/assets/genome_note_template.docx
+++ b/assets/genome_note_template.docx
@@ -165,23 +165,14 @@
         <w:rPr>
           <w:color w:val="000000" w:themeColor="text1"/>
         </w:rPr>
-        <w:t>COLLECTORS</w:t>
+        <w:t>AUTHORS</w:t>
       </w:r>
       <w:proofErr w:type="gramEnd"/>
       <w:r>
         <w:rPr>
           <w:color w:val="000000" w:themeColor="text1"/>
         </w:rPr>
-        <w:t xml:space="preserve"> }}, {{</w:t>
-      </w:r>
-      <w:r>
-        <w:t xml:space="preserve"> </w:t>
-      </w:r>
-      <w:r>
-        <w:t>IDENTIFER</w:t>
-      </w:r>
-      <w:r>
-        <w:t xml:space="preserve"> }},</w:t>
+        <w:t xml:space="preserve"> }}</w:t>
       </w:r>
       <w:r>
         <w:rPr>
@@ -1446,7 +1437,6 @@
         </w:rPr>
         <w:t>.</w:t>
       </w:r>
-      <w:proofErr w:type="spellStart"/>
     </w:p>
     <w:p>
       <w:pPr>
@@ -1460,11 +1450,7 @@
       <w:bookmarkStart w:id="7" w:name="_2go92s6n46fz" w:colFirst="0" w:colLast="0"/>
       <w:bookmarkEnd w:id="7"/>
       <w:r>
-        <w:t>Genome s</w:t>
-      </w:r>
-      <w:proofErr w:type="spellEnd"/>
-      <w:r>
-        <w:t>equence report</w:t>
+        <w:t>Genome sequence report</w:t>
       </w:r>
     </w:p>
     <w:p>
@@ -1586,7 +1572,7 @@
         <w:rPr>
           <w:color w:val="000000" w:themeColor="text1"/>
         </w:rPr>
-        <w:t>LATTITUDE</w:t>
+        <w:t>LATITUDE</w:t>
       </w:r>
       <w:r>
         <w:rPr>
@@ -1838,11 +1824,9 @@
       <w:r>
         <w:t xml:space="preserve">{{ </w:t>
       </w:r>
-      <w:proofErr w:type="spellStart"/>
       <w:r>
         <w:t>SCAFF_NUMBER</w:t>
       </w:r>
-      <w:proofErr w:type="spellEnd"/>
       <w:r>
         <w:t xml:space="preserve"> }}</w:t>
       </w:r>
@@ -1977,11 +1961,25 @@
       <w:r>
         <w:t xml:space="preserve">The estimated Quality Value (QV) of the final assembly is </w:t>
       </w:r>
-      <w:r>
-        <w:rPr>
-          <w:color w:val="FF0000"/>
-        </w:rPr>
-        <w:t xml:space="preserve">xxx </w:t>
+      <w:proofErr w:type="gramStart"/>
+      <w:r>
+        <w:rPr>
+          <w:color w:val="000000" w:themeColor="text1"/>
+        </w:rPr>
+        <w:t>{{ QV</w:t>
+      </w:r>
+      <w:proofErr w:type="gramEnd"/>
+      <w:r>
+        <w:rPr>
+          <w:color w:val="000000" w:themeColor="text1"/>
+        </w:rPr>
+        <w:t xml:space="preserve"> }}</w:t>
+      </w:r>
+      <w:r>
+        <w:rPr>
+          <w:color w:val="000000" w:themeColor="text1"/>
+        </w:rPr>
+        <w:t xml:space="preserve"> </w:t>
       </w:r>
       <w:r>
         <w:t xml:space="preserve">with </w:t>
@@ -1994,7 +1992,81 @@
         <w:t>k</w:t>
       </w:r>
       <w:r>
-        <w:t xml:space="preserve">-mer completeness of </w:t>
+        <w:t>-</w:t>
+      </w:r>
+      <w:proofErr w:type="spellStart"/>
+      <w:r>
+        <w:t>mer</w:t>
+      </w:r>
+      <w:proofErr w:type="spellEnd"/>
+      <w:r>
+        <w:t xml:space="preserve"> completeness of </w:t>
+      </w:r>
+      <w:r>
+        <w:rPr>
+          <w:color w:val="000000" w:themeColor="text1"/>
+        </w:rPr>
+        <w:t>{{ KMER }}</w:t>
+      </w:r>
+      <w:r>
+        <w:rPr>
+          <w:color w:val="000000" w:themeColor="text1"/>
+        </w:rPr>
+        <w:t>%</w:t>
+      </w:r>
+      <w:r>
+        <w:rPr>
+          <w:color w:val="000000" w:themeColor="text1"/>
+        </w:rPr>
+        <w:t xml:space="preserve">, </w:t>
+      </w:r>
+      <w:r>
+        <w:t>and t</w:t>
+      </w:r>
+      <w:r>
+        <w:t xml:space="preserve">he assembly has a BUSCO </w:t>
+      </w:r>
+      <w:r>
+        <w:rPr>
+          <w:color w:val="FF0000"/>
+        </w:rPr>
+        <w:t xml:space="preserve">v5.3.2 </w:t>
+      </w:r>
+      <w:r>
+        <w:t xml:space="preserve">completeness of </w:t>
+      </w:r>
+      <w:r>
+        <w:rPr>
+          <w:color w:val="000000" w:themeColor="text1"/>
+        </w:rPr>
+        <w:t xml:space="preserve">{{ </w:t>
+      </w:r>
+      <w:r>
+        <w:rPr>
+          <w:color w:val="000000" w:themeColor="text1"/>
+        </w:rPr>
+        <w:t>BUSCO</w:t>
+      </w:r>
+      <w:r>
+        <w:rPr>
+          <w:color w:val="000000" w:themeColor="text1"/>
+        </w:rPr>
+        <w:t xml:space="preserve"> }}</w:t>
+      </w:r>
+      <w:r>
+        <w:rPr>
+          <w:color w:val="000000" w:themeColor="text1"/>
+        </w:rPr>
+        <w:t xml:space="preserve">% </w:t>
+      </w:r>
+      <w:r>
+        <w:t>(single =</w:t>
+      </w:r>
+      <w:r>
+        <w:rPr>
+          <w:color w:val="FF0000"/>
+        </w:rPr>
+        <w:t xml:space="preserve"> </w:t>
       </w:r>
       <w:r>
         <w:rPr>
@@ -2006,76 +2078,52 @@
         <w:t>%</w:t>
       </w:r>
       <w:r>
-        <w:t>, and t</w:t>
-      </w:r>
-      <w:r>
-        <w:t xml:space="preserve">he assembly has a BUSCO </w:t>
-      </w:r>
-      <w:r>
-        <w:rPr>
-          <w:color w:val="FF0000"/>
-        </w:rPr>
-        <w:t xml:space="preserve">v5.3.2 </w:t>
-      </w:r>
-      <w:r>
-        <w:t xml:space="preserve">completeness of </w:t>
-      </w:r>
-      <w:r>
-        <w:rPr>
-          <w:color w:val="FF0000"/>
-        </w:rPr>
-        <w:t>$BUSCO</w:t>
-      </w:r>
-      <w:r>
-        <w:t xml:space="preserve">% </w:t>
-      </w:r>
-      <w:r>
-        <w:t>(single =</w:t>
-      </w:r>
-      <w:r>
-        <w:rPr>
-          <w:color w:val="FF0000"/>
+        <w:t xml:space="preserve">, duplicated = </w:t>
+      </w:r>
+      <w:r>
+        <w:rPr>
+          <w:color w:val="FF0000"/>
+        </w:rPr>
+        <w:t>xxx</w:t>
+      </w:r>
+      <w:r>
+        <w:rPr>
+          <w:color w:val="FF0000"/>
+        </w:rPr>
+        <w:t>%</w:t>
+      </w:r>
+      <w:r>
+        <w:t xml:space="preserve">), </w:t>
+      </w:r>
+      <w:r>
+        <w:t xml:space="preserve">using the </w:t>
+      </w:r>
+      <w:r>
+        <w:rPr>
+          <w:color w:val="000000" w:themeColor="text1"/>
+        </w:rPr>
+        <w:t xml:space="preserve">{{ </w:t>
+      </w:r>
+      <w:r>
+        <w:rPr>
+          <w:color w:val="000000" w:themeColor="text1"/>
+        </w:rPr>
+        <w:t>BUSCO_REF</w:t>
+      </w:r>
+      <w:r>
+        <w:rPr>
+          <w:color w:val="000000" w:themeColor="text1"/>
+        </w:rPr>
+        <w:t xml:space="preserve"> }}</w:t>
+      </w:r>
+      <w:r>
+        <w:rPr>
+          <w:color w:val="000000" w:themeColor="text1"/>
         </w:rPr>
         <w:t xml:space="preserve"> </w:t>
       </w:r>
       <w:r>
-        <w:rPr>
-          <w:color w:val="FF0000"/>
-        </w:rPr>
-        <w:t>xxx</w:t>
-      </w:r>
-      <w:r>
-        <w:t>%</w:t>
-      </w:r>
-      <w:r>
-        <w:t xml:space="preserve">, duplicated = </w:t>
-      </w:r>
-      <w:r>
-        <w:rPr>
-          <w:color w:val="FF0000"/>
-        </w:rPr>
-        <w:t>xxx</w:t>
-      </w:r>
-      <w:r>
-        <w:rPr>
-          <w:color w:val="FF0000"/>
-        </w:rPr>
-        <w:t>%</w:t>
-      </w:r>
-      <w:r>
-        <w:t xml:space="preserve">), </w:t>
-      </w:r>
-      <w:r>
-        <w:t xml:space="preserve">using the </w:t>
-      </w:r>
-      <w:r>
-        <w:rPr>
-          <w:color w:val="FF0000"/>
-        </w:rPr>
-        <w:t>$BUSCO_REF</w:t>
-      </w:r>
-      <w:r>
-        <w:t xml:space="preserve"> reference set</w:t>
+        <w:t>reference set</w:t>
       </w:r>
       <w:r>
         <w:t xml:space="preserve"> (</w:t>
@@ -2419,14 +2467,12 @@
         </w:rPr>
         <w:t xml:space="preserve">{{ </w:t>
       </w:r>
-      <w:proofErr w:type="spellStart"/>
       <w:r>
         <w:rPr>
           <w:color w:val="000000" w:themeColor="text1"/>
         </w:rPr>
         <w:t>TOLID</w:t>
       </w:r>
-      <w:proofErr w:type="spellEnd"/>
       <w:r>
         <w:rPr>
           <w:color w:val="000000" w:themeColor="text1"/>
@@ -2494,7 +2540,7 @@
         <w:rPr>
           <w:color w:val="000000" w:themeColor="text1"/>
         </w:rPr>
-        <w:t xml:space="preserve">LATTITUDE </w:t>
+        <w:t xml:space="preserve">LATITUDE </w:t>
       </w:r>
       <w:r>
         <w:rPr>
@@ -3316,19 +3362,11 @@
           <w:color w:val="000000" w:themeColor="text1"/>
         </w:rPr>
       </w:pPr>
-      <w:proofErr w:type="spellStart"/>
-      <w:r>
-        <w:rPr>
-          <w:color w:val="FF0000"/>
-        </w:rPr>
-        <w:t>RN</w:t>
-      </w:r>
-      <w:proofErr w:type="spellEnd"/>
-      <w:r>
-        <w:rPr>
-          <w:color w:val="FF0000"/>
-        </w:rPr>
-        <w:t xml:space="preserve">A specimen: </w:t>
+      <w:r>
+        <w:rPr>
+          <w:color w:val="FF0000"/>
+        </w:rPr>
+        <w:t xml:space="preserve">RNA specimen: </w:t>
       </w:r>
       <w:r>
         <w:rPr>
@@ -10778,7 +10816,7 @@
         <w:rPr>
           <w:b/>
           <w:bCs/>
-          <w:color w:val="FF0000"/>
+          <w:color w:val="000000" w:themeColor="text1"/>
         </w:rPr>
         <w:t>{{ ASSEMBLY_ID }}</w:t>
       </w:r>
@@ -10943,7 +10981,7 @@
         <w:rPr>
           <w:b/>
           <w:bCs/>
-          <w:color w:val="FF0000"/>
+          <w:color w:val="000000" w:themeColor="text1"/>
         </w:rPr>
         <w:t>{{ ASSEMBLY_ID }}</w:t>
       </w:r>
@@ -11098,7 +11136,7 @@
         <w:rPr>
           <w:b/>
           <w:bCs/>
-          <w:color w:val="FF0000"/>
+          <w:color w:val="000000" w:themeColor="text1"/>
         </w:rPr>
         <w:t>{{ ASSEMBLY_ID }}</w:t>
       </w:r>
@@ -11143,11 +11181,14 @@
         <w:rPr>
           <w:b/>
           <w:bCs/>
-          <w:color w:val="FF0000"/>
+          <w:color w:val="000000" w:themeColor="text1"/>
         </w:rPr>
         <w:t>{{ ASSEMBLY_ID }}</w:t>
       </w:r>
       <w:r>
+        <w:rPr>
+          <w:color w:val="000000" w:themeColor="text1"/>
+        </w:rPr>
         <w:t xml:space="preserve"> </w:t>
       </w:r>
       <w:r>
@@ -11266,7 +11307,7 @@
         <w:rPr>
           <w:b/>
           <w:bCs/>
-          <w:color w:val="FF0000"/>
+          <w:color w:val="000000" w:themeColor="text1"/>
         </w:rPr>
         <w:t>{{ ASSEMBLY_ID }}</w:t>
       </w:r>
@@ -11374,18 +11415,14 @@
             <w:proofErr w:type="gramStart"/>
             <w:r>
               <w:rPr>
-                <w:b/>
-                <w:bCs/>
-                <w:color w:val="FF0000"/>
+                <w:color w:val="000000" w:themeColor="text1"/>
               </w:rPr>
               <w:t>{{ ASSEMBLY</w:t>
             </w:r>
             <w:proofErr w:type="gramEnd"/>
             <w:r>
               <w:rPr>
-                <w:b/>
-                <w:bCs/>
-                <w:color w:val="FF0000"/>
+                <w:color w:val="000000" w:themeColor="text1"/>
               </w:rPr>
               <w:t>_ID }}</w:t>
             </w:r>
@@ -12039,6 +12076,22 @@
                 <w:color w:val="000000" w:themeColor="text1"/>
               </w:rPr>
             </w:pPr>
+            <w:proofErr w:type="gramStart"/>
+            <w:r>
+              <w:rPr>
+                <w:rFonts w:cs="Times New Roman"/>
+                <w:color w:val="000000" w:themeColor="text1"/>
+              </w:rPr>
+              <w:t>{{ QV</w:t>
+            </w:r>
+            <w:proofErr w:type="gramEnd"/>
+            <w:r>
+              <w:rPr>
+                <w:rFonts w:cs="Times New Roman"/>
+                <w:color w:val="000000" w:themeColor="text1"/>
+              </w:rPr>
+              <w:t xml:space="preserve"> }}</w:t>
+            </w:r>
           </w:p>
         </w:tc>
         <w:tc>
@@ -12131,6 +12184,22 @@
                 <w:color w:val="000000" w:themeColor="text1"/>
               </w:rPr>
             </w:pPr>
+            <w:proofErr w:type="gramStart"/>
+            <w:r>
+              <w:rPr>
+                <w:rFonts w:cs="Times New Roman"/>
+                <w:color w:val="000000" w:themeColor="text1"/>
+              </w:rPr>
+              <w:t>{{ KMER</w:t>
+            </w:r>
+            <w:proofErr w:type="gramEnd"/>
+            <w:r>
+              <w:rPr>
+                <w:rFonts w:cs="Times New Roman"/>
+                <w:color w:val="000000" w:themeColor="text1"/>
+              </w:rPr>
+              <w:t xml:space="preserve"> }}</w:t>
+            </w:r>
           </w:p>
         </w:tc>
         <w:tc>
@@ -12215,6 +12284,22 @@
                 <w:color w:val="000000" w:themeColor="text1"/>
               </w:rPr>
             </w:pPr>
+            <w:proofErr w:type="gramStart"/>
+            <w:r>
+              <w:rPr>
+                <w:rFonts w:cs="Times New Roman"/>
+                <w:color w:val="000000" w:themeColor="text1"/>
+              </w:rPr>
+              <w:t>{{ BUSCO</w:t>
+            </w:r>
+            <w:proofErr w:type="gramEnd"/>
+            <w:r>
+              <w:rPr>
+                <w:rFonts w:cs="Times New Roman"/>
+                <w:color w:val="000000" w:themeColor="text1"/>
+              </w:rPr>
+              <w:t>_STRING }}</w:t>
+            </w:r>
           </w:p>
         </w:tc>
         <w:tc>
@@ -13092,7 +13177,6 @@
               </w:rPr>
               <w:t xml:space="preserve"> }}</w:t>
             </w:r>
-            <w:proofErr w:type="spellStart"/>
           </w:p>
         </w:tc>
       </w:tr>
@@ -13120,11 +13204,7 @@
               </w:rPr>
             </w:pPr>
             <w:r>
-              <w:t>Numbe</w:t>
-            </w:r>
-            <w:proofErr w:type="spellEnd"/>
-            <w:r>
-              <w:t>r of contigs</w:t>
+              <w:t>Number of contigs</w:t>
             </w:r>
           </w:p>
         </w:tc>
@@ -13439,11 +13519,31 @@
                 <w:color w:val="000000" w:themeColor="text1"/>
               </w:rPr>
             </w:pPr>
-            <w:r>
-              <w:rPr>
-                <w:color w:val="FF0000"/>
-              </w:rPr>
-              <w:t>$LONGEST_SCAFF</w:t>
+            <w:proofErr w:type="gramStart"/>
+            <w:r>
+              <w:rPr>
+                <w:color w:val="000000" w:themeColor="text1"/>
+              </w:rPr>
+              <w:t xml:space="preserve">{{ </w:t>
+            </w:r>
+            <w:r>
+              <w:rPr>
+                <w:color w:val="000000" w:themeColor="text1"/>
+              </w:rPr>
+              <w:t>LONGEST</w:t>
+            </w:r>
+            <w:proofErr w:type="gramEnd"/>
+            <w:r>
+              <w:rPr>
+                <w:color w:val="000000" w:themeColor="text1"/>
+              </w:rPr>
+              <w:t>_SCAFF</w:t>
+            </w:r>
+            <w:r>
+              <w:rPr>
+                <w:color w:val="000000" w:themeColor="text1"/>
+              </w:rPr>
+              <w:t xml:space="preserve"> }}</w:t>
             </w:r>
           </w:p>
         </w:tc>
@@ -13720,14 +13820,40 @@
       <w:r>
         <w:t xml:space="preserve">** BUSCO scores based on the </w:t>
       </w:r>
-      <w:r>
-        <w:rPr>
-          <w:color w:val="FF0000"/>
-        </w:rPr>
-        <w:t>$BUSCO_REF</w:t>
-      </w:r>
-      <w:r>
-        <w:t xml:space="preserve"> BUSCO set using </w:t>
+      <w:proofErr w:type="gramStart"/>
+      <w:r>
+        <w:rPr>
+          <w:color w:val="000000" w:themeColor="text1"/>
+        </w:rPr>
+        <w:t xml:space="preserve">{{ </w:t>
+      </w:r>
+      <w:r>
+        <w:rPr>
+          <w:color w:val="000000" w:themeColor="text1"/>
+        </w:rPr>
+        <w:t>BUSCO</w:t>
+      </w:r>
+      <w:proofErr w:type="gramEnd"/>
+      <w:r>
+        <w:rPr>
+          <w:color w:val="000000" w:themeColor="text1"/>
+        </w:rPr>
+        <w:t>_REF</w:t>
+      </w:r>
+      <w:r>
+        <w:rPr>
+          <w:color w:val="000000" w:themeColor="text1"/>
+        </w:rPr>
+        <w:t xml:space="preserve"> }}</w:t>
+      </w:r>
+      <w:r>
+        <w:rPr>
+          <w:color w:val="000000" w:themeColor="text1"/>
+        </w:rPr>
+        <w:t xml:space="preserve"> </w:t>
+      </w:r>
+      <w:r>
+        <w:t xml:space="preserve">BUSCO set using </w:t>
       </w:r>
       <w:r>
         <w:rPr>
@@ -13853,6 +13979,435 @@
         <w:widowControl w:val="0"/>
       </w:pPr>
     </w:p>
+    <w:tbl>
+      <w:tblPr>
+        <w:tblStyle w:val="TableGrid"/>
+        <w:tblW w:w="0" w:type="auto"/>
+        <w:tblLook w:val="04A0" w:firstRow="1" w:lastRow="0" w:firstColumn="1" w:lastColumn="0" w:noHBand="0" w:noVBand="1"/>
+      </w:tblPr>
+      <w:tblGrid>
+        <w:gridCol w:w="2239"/>
+        <w:gridCol w:w="2452"/>
+        <w:gridCol w:w="2024"/>
+        <w:gridCol w:w="1782"/>
+      </w:tblGrid>
+      <w:tr>
+        <w:tc>
+          <w:tcPr>
+            <w:tcW w:w="2124" w:type="dxa"/>
+          </w:tcPr>
+          <w:p>
+            <w:pPr>
+              <w:widowControl w:val="0"/>
+              <w:rPr>
+                <w:color w:val="000000" w:themeColor="text1"/>
+              </w:rPr>
+            </w:pPr>
+            <w:r>
+              <w:rPr>
+                <w:color w:val="000000" w:themeColor="text1"/>
+              </w:rPr>
+              <w:t>INSDC accession</w:t>
+            </w:r>
+          </w:p>
+        </w:tc>
+        <w:tc>
+          <w:tcPr>
+            <w:tcW w:w="2124" w:type="dxa"/>
+          </w:tcPr>
+          <w:p>
+            <w:pPr>
+              <w:widowControl w:val="0"/>
+              <w:rPr>
+                <w:color w:val="000000" w:themeColor="text1"/>
+              </w:rPr>
+            </w:pPr>
+            <w:r>
+              <w:rPr>
+                <w:color w:val="000000" w:themeColor="text1"/>
+              </w:rPr>
+              <w:t>Chromosome</w:t>
+            </w:r>
+          </w:p>
+        </w:tc>
+        <w:tc>
+          <w:tcPr>
+            <w:tcW w:w="2124" w:type="dxa"/>
+          </w:tcPr>
+          <w:p>
+            <w:pPr>
+              <w:widowControl w:val="0"/>
+              <w:rPr>
+                <w:color w:val="000000" w:themeColor="text1"/>
+              </w:rPr>
+            </w:pPr>
+            <w:r>
+              <w:rPr>
+                <w:color w:val="000000" w:themeColor="text1"/>
+              </w:rPr>
+              <w:t>Size (Mb)</w:t>
+            </w:r>
+          </w:p>
+        </w:tc>
+        <w:tc>
+          <w:tcPr>
+            <w:tcW w:w="2125" w:type="dxa"/>
+          </w:tcPr>
+          <w:p>
+            <w:pPr>
+              <w:widowControl w:val="0"/>
+              <w:rPr>
+                <w:color w:val="000000" w:themeColor="text1"/>
+              </w:rPr>
+            </w:pPr>
+            <w:r>
+              <w:rPr>
+                <w:color w:val="000000" w:themeColor="text1"/>
+              </w:rPr>
+              <w:t>GC%</w:t>
+            </w:r>
+          </w:p>
+        </w:tc>
+      </w:tr>
+      <w:tr>
+        <w:tc>
+          <w:tcPr>
+            <w:tcW w:w="8497" w:type="dxa"/>
+            <w:gridSpan w:val="4"/>
+          </w:tcPr>
+          <w:p>
+            <w:pPr>
+              <w:widowControl w:val="0"/>
+              <w:rPr>
+                <w:color w:val="000000" w:themeColor="text1"/>
+              </w:rPr>
+            </w:pPr>
+            <w:r>
+              <w:rPr>
+                <w:color w:val="000000" w:themeColor="text1"/>
+              </w:rPr>
+              <w:t xml:space="preserve">{%tr for </w:t>
+            </w:r>
+            <w:r>
+              <w:rPr>
+                <w:color w:val="000000" w:themeColor="text1"/>
+              </w:rPr>
+              <w:t>chromosome</w:t>
+            </w:r>
+            <w:r>
+              <w:rPr>
+                <w:color w:val="000000" w:themeColor="text1"/>
+              </w:rPr>
+              <w:t xml:space="preserve"> in CHR_TABLE %}</w:t>
+            </w:r>
+          </w:p>
+        </w:tc>
+      </w:tr>
+      <w:tr>
+        <w:tc>
+          <w:tcPr>
+            <w:tcW w:w="2124" w:type="dxa"/>
+          </w:tcPr>
+          <w:p>
+            <w:pPr>
+              <w:widowControl w:val="0"/>
+              <w:rPr>
+                <w:color w:val="FF0000"/>
+              </w:rPr>
+            </w:pPr>
+            <w:proofErr w:type="gramStart"/>
+            <w:r>
+              <w:rPr>
+                <w:color w:val="000000" w:themeColor="text1"/>
+              </w:rPr>
+              <w:t xml:space="preserve">{{ </w:t>
+            </w:r>
+            <w:proofErr w:type="spellStart"/>
+            <w:r>
+              <w:rPr>
+                <w:color w:val="000000" w:themeColor="text1"/>
+              </w:rPr>
+              <w:t>chromosome</w:t>
+            </w:r>
+            <w:r>
+              <w:rPr>
+                <w:color w:val="000000" w:themeColor="text1"/>
+              </w:rPr>
+              <w:t>.get</w:t>
+            </w:r>
+            <w:proofErr w:type="spellEnd"/>
+            <w:proofErr w:type="gramEnd"/>
+            <w:r>
+              <w:rPr>
+                <w:color w:val="000000" w:themeColor="text1"/>
+              </w:rPr>
+              <w:t>(</w:t>
+            </w:r>
+            <w:r>
+              <w:rPr>
+                <w:color w:val="000000" w:themeColor="text1"/>
+              </w:rPr>
+              <w:t>‘</w:t>
+            </w:r>
+            <w:r>
+              <w:rPr>
+                <w:color w:val="000000" w:themeColor="text1"/>
+              </w:rPr>
+              <w:t>Accession</w:t>
+            </w:r>
+            <w:r>
+              <w:rPr>
+                <w:color w:val="000000" w:themeColor="text1"/>
+              </w:rPr>
+              <w:t>’</w:t>
+            </w:r>
+            <w:r>
+              <w:rPr>
+                <w:color w:val="000000" w:themeColor="text1"/>
+              </w:rPr>
+              <w:t xml:space="preserve">) </w:t>
+            </w:r>
+            <w:r>
+              <w:rPr>
+                <w:color w:val="000000" w:themeColor="text1"/>
+              </w:rPr>
+              <w:t>}}</w:t>
+            </w:r>
+          </w:p>
+        </w:tc>
+        <w:tc>
+          <w:tcPr>
+            <w:tcW w:w="2124" w:type="dxa"/>
+          </w:tcPr>
+          <w:p>
+            <w:pPr>
+              <w:widowControl w:val="0"/>
+              <w:rPr>
+                <w:color w:val="000000" w:themeColor="text1"/>
+              </w:rPr>
+            </w:pPr>
+            <w:proofErr w:type="gramStart"/>
+            <w:r>
+              <w:rPr>
+                <w:color w:val="000000" w:themeColor="text1"/>
+              </w:rPr>
+              <w:t xml:space="preserve">{{ </w:t>
+            </w:r>
+            <w:proofErr w:type="spellStart"/>
+            <w:r>
+              <w:rPr>
+                <w:color w:val="000000" w:themeColor="text1"/>
+              </w:rPr>
+              <w:t>chromosome</w:t>
+            </w:r>
+            <w:r>
+              <w:rPr>
+                <w:color w:val="000000" w:themeColor="text1"/>
+              </w:rPr>
+              <w:t>.get</w:t>
+            </w:r>
+            <w:proofErr w:type="spellEnd"/>
+            <w:proofErr w:type="gramEnd"/>
+            <w:r>
+              <w:rPr>
+                <w:color w:val="000000" w:themeColor="text1"/>
+              </w:rPr>
+              <w:t>(</w:t>
+            </w:r>
+            <w:r>
+              <w:rPr>
+                <w:color w:val="000000" w:themeColor="text1"/>
+              </w:rPr>
+              <w:t>‘Chromosome’</w:t>
+            </w:r>
+            <w:r>
+              <w:rPr>
+                <w:color w:val="000000" w:themeColor="text1"/>
+              </w:rPr>
+              <w:t>)</w:t>
+            </w:r>
+            <w:r>
+              <w:rPr>
+                <w:color w:val="000000" w:themeColor="text1"/>
+              </w:rPr>
+              <w:t xml:space="preserve"> </w:t>
+            </w:r>
+            <w:r>
+              <w:rPr>
+                <w:color w:val="000000" w:themeColor="text1"/>
+              </w:rPr>
+              <w:t>}}</w:t>
+            </w:r>
+          </w:p>
+        </w:tc>
+        <w:tc>
+          <w:tcPr>
+            <w:tcW w:w="2124" w:type="dxa"/>
+          </w:tcPr>
+          <w:p>
+            <w:pPr>
+              <w:widowControl w:val="0"/>
+              <w:rPr>
+                <w:color w:val="000000" w:themeColor="text1"/>
+              </w:rPr>
+            </w:pPr>
+            <w:proofErr w:type="gramStart"/>
+            <w:r>
+              <w:rPr>
+                <w:color w:val="000000" w:themeColor="text1"/>
+              </w:rPr>
+              <w:t xml:space="preserve">{{ </w:t>
+            </w:r>
+            <w:proofErr w:type="spellStart"/>
+            <w:r>
+              <w:rPr>
+                <w:color w:val="000000" w:themeColor="text1"/>
+              </w:rPr>
+              <w:t>chromosome</w:t>
+            </w:r>
+            <w:r>
+              <w:rPr>
+                <w:color w:val="000000" w:themeColor="text1"/>
+              </w:rPr>
+              <w:t>.get</w:t>
+            </w:r>
+            <w:proofErr w:type="spellEnd"/>
+            <w:proofErr w:type="gramEnd"/>
+            <w:r>
+              <w:rPr>
+                <w:color w:val="000000" w:themeColor="text1"/>
+              </w:rPr>
+              <w:t>(</w:t>
+            </w:r>
+            <w:r>
+              <w:rPr>
+                <w:color w:val="000000" w:themeColor="text1"/>
+              </w:rPr>
+              <w:t>‘Length’</w:t>
+            </w:r>
+            <w:r>
+              <w:rPr>
+                <w:color w:val="000000" w:themeColor="text1"/>
+              </w:rPr>
+              <w:t>)</w:t>
+            </w:r>
+            <w:r>
+              <w:rPr>
+                <w:color w:val="000000" w:themeColor="text1"/>
+              </w:rPr>
+              <w:t xml:space="preserve"> </w:t>
+            </w:r>
+            <w:r>
+              <w:rPr>
+                <w:color w:val="000000" w:themeColor="text1"/>
+              </w:rPr>
+              <w:t>}}</w:t>
+            </w:r>
+          </w:p>
+        </w:tc>
+        <w:tc>
+          <w:tcPr>
+            <w:tcW w:w="2125" w:type="dxa"/>
+          </w:tcPr>
+          <w:p>
+            <w:pPr>
+              <w:widowControl w:val="0"/>
+              <w:rPr>
+                <w:color w:val="000000" w:themeColor="text1"/>
+              </w:rPr>
+            </w:pPr>
+            <w:proofErr w:type="gramStart"/>
+            <w:r>
+              <w:rPr>
+                <w:color w:val="000000" w:themeColor="text1"/>
+              </w:rPr>
+              <w:t xml:space="preserve">{{ </w:t>
+            </w:r>
+            <w:proofErr w:type="spellStart"/>
+            <w:r>
+              <w:rPr>
+                <w:color w:val="000000" w:themeColor="text1"/>
+              </w:rPr>
+              <w:t>chromosome</w:t>
+            </w:r>
+            <w:r>
+              <w:rPr>
+                <w:color w:val="000000" w:themeColor="text1"/>
+              </w:rPr>
+              <w:t>.get</w:t>
+            </w:r>
+            <w:proofErr w:type="spellEnd"/>
+            <w:proofErr w:type="gramEnd"/>
+            <w:r>
+              <w:rPr>
+                <w:color w:val="000000" w:themeColor="text1"/>
+              </w:rPr>
+              <w:t>(</w:t>
+            </w:r>
+            <w:r>
+              <w:rPr>
+                <w:color w:val="000000" w:themeColor="text1"/>
+              </w:rPr>
+              <w:t>‘GC’</w:t>
+            </w:r>
+            <w:r>
+              <w:rPr>
+                <w:color w:val="000000" w:themeColor="text1"/>
+              </w:rPr>
+              <w:t>)</w:t>
+            </w:r>
+            <w:r>
+              <w:rPr>
+                <w:color w:val="000000" w:themeColor="text1"/>
+              </w:rPr>
+              <w:t xml:space="preserve"> </w:t>
+            </w:r>
+            <w:r>
+              <w:rPr>
+                <w:color w:val="000000" w:themeColor="text1"/>
+              </w:rPr>
+              <w:t>}}</w:t>
+            </w:r>
+          </w:p>
+        </w:tc>
+      </w:tr>
+      <w:tr>
+        <w:tc>
+          <w:tcPr>
+            <w:tcW w:w="8497" w:type="dxa"/>
+            <w:gridSpan w:val="4"/>
+          </w:tcPr>
+          <w:p>
+            <w:pPr>
+              <w:widowControl w:val="0"/>
+              <w:rPr>
+                <w:color w:val="000000" w:themeColor="text1"/>
+              </w:rPr>
+            </w:pPr>
+            <w:r>
+              <w:rPr>
+                <w:color w:val="000000" w:themeColor="text1"/>
+              </w:rPr>
+              <w:t xml:space="preserve">{%tr </w:t>
+            </w:r>
+            <w:proofErr w:type="spellStart"/>
+            <w:r>
+              <w:rPr>
+                <w:color w:val="000000" w:themeColor="text1"/>
+              </w:rPr>
+              <w:t>endfor</w:t>
+            </w:r>
+            <w:proofErr w:type="spellEnd"/>
+            <w:r>
+              <w:rPr>
+                <w:color w:val="000000" w:themeColor="text1"/>
+              </w:rPr>
+              <w:t xml:space="preserve"> %}</w:t>
+            </w:r>
+          </w:p>
+        </w:tc>
+      </w:tr>
+    </w:tbl>
     <w:p>
       <w:pPr>
         <w:widowControl w:val="0"/>
@@ -13860,12 +14415,6 @@
           <w:color w:val="FF0000"/>
         </w:rPr>
       </w:pPr>
-      <w:r>
-        <w:rPr>
-          <w:color w:val="FF0000"/>
-        </w:rPr>
-        <w:t>$CHR_TABLE</w:t>
-      </w:r>
     </w:p>
     <w:p>
       <w:pPr>
@@ -14196,6 +14745,7 @@
             </w:pPr>
             <w:proofErr w:type="spellStart"/>
             <w:r>
+              <w:lastRenderedPageBreak/>
               <w:t>Merqury</w:t>
             </w:r>
             <w:proofErr w:type="spellEnd"/>
@@ -14405,7 +14955,6 @@
               <w:pStyle w:val="Body"/>
             </w:pPr>
             <w:r>
-              <w:lastRenderedPageBreak/>
               <w:t>sanger-</w:t>
             </w:r>
             <w:proofErr w:type="spellStart"/>
@@ -17437,6 +17986,7 @@
     <w:rsid w:val="00004783"/>
     <w:rsid w:val="0006720A"/>
     <w:rsid w:val="00080C97"/>
+    <w:rsid w:val="000D0676"/>
     <w:rsid w:val="000D169C"/>
     <w:rsid w:val="00106256"/>
     <w:rsid w:val="0012768B"/>
@@ -17475,7 +18025,9 @@
     <w:rsid w:val="00452794"/>
     <w:rsid w:val="0045476C"/>
     <w:rsid w:val="00482491"/>
+    <w:rsid w:val="004A67DC"/>
     <w:rsid w:val="004D5613"/>
+    <w:rsid w:val="004E6CB9"/>
     <w:rsid w:val="004E79A0"/>
     <w:rsid w:val="00511AC0"/>
     <w:rsid w:val="005331C0"/>
@@ -17558,7 +18110,7 @@
     <w:rsid w:val="00E67458"/>
     <w:rsid w:val="00E736BE"/>
     <w:rsid w:val="00E74378"/>
-    <w:rsid w:val="00ED5ECC"/>
+    <w:rsid w:val="00ED61E1"/>
     <w:rsid w:val="00F07189"/>
     <w:rsid w:val="00F95379"/>
     <w:rsid w:val="00FA1D67"/>

</xml_diff>

<commit_message>
added colour to template parameters to make them easier to see
</commit_message>
<xml_diff>
--- a/assets/genome_note_template.docx
+++ b/assets/genome_note_template.docx
@@ -32,7 +32,7 @@
       <w:r>
         <w:rPr>
           <w:b/>
-          <w:color w:val="000000" w:themeColor="text1"/>
+          <w:color w:val="00B050"/>
           <w:sz w:val="28"/>
           <w:szCs w:val="28"/>
         </w:rPr>
@@ -41,7 +41,7 @@
       <w:r>
         <w:rPr>
           <w:b/>
-          <w:color w:val="000000" w:themeColor="text1"/>
+          <w:color w:val="00B050"/>
           <w:sz w:val="28"/>
           <w:szCs w:val="28"/>
         </w:rPr>
@@ -51,7 +51,7 @@
       <w:r>
         <w:rPr>
           <w:b/>
-          <w:color w:val="000000" w:themeColor="text1"/>
+          <w:color w:val="00B050"/>
           <w:sz w:val="28"/>
           <w:szCs w:val="28"/>
         </w:rPr>
@@ -60,7 +60,7 @@
       <w:r>
         <w:rPr>
           <w:b/>
-          <w:color w:val="000000" w:themeColor="text1"/>
+          <w:color w:val="00B050"/>
           <w:sz w:val="28"/>
           <w:szCs w:val="28"/>
         </w:rPr>
@@ -73,13 +73,22 @@
           <w:sz w:val="28"/>
           <w:szCs w:val="28"/>
         </w:rPr>
-        <w:t xml:space="preserve">, </w:t>
+        <w:t>,</w:t>
+      </w:r>
+      <w:r>
+        <w:rPr>
+          <w:b/>
+          <w:color w:val="00B050"/>
+          <w:sz w:val="28"/>
+          <w:szCs w:val="28"/>
+        </w:rPr>
+        <w:t xml:space="preserve"> </w:t>
       </w:r>
       <w:r>
         <w:rPr>
           <w:b/>
           <w:i/>
-          <w:color w:val="000000" w:themeColor="text1"/>
+          <w:color w:val="00B050"/>
           <w:sz w:val="28"/>
           <w:szCs w:val="28"/>
         </w:rPr>
@@ -89,7 +98,7 @@
         <w:rPr>
           <w:b/>
           <w:i/>
-          <w:color w:val="000000" w:themeColor="text1"/>
+          <w:color w:val="00B050"/>
           <w:sz w:val="28"/>
           <w:szCs w:val="28"/>
         </w:rPr>
@@ -99,7 +108,7 @@
         <w:rPr>
           <w:b/>
           <w:i/>
-          <w:color w:val="000000" w:themeColor="text1"/>
+          <w:color w:val="00B050"/>
           <w:sz w:val="28"/>
           <w:szCs w:val="28"/>
         </w:rPr>
@@ -157,26 +166,26 @@
       <w:proofErr w:type="gramStart"/>
       <w:r>
         <w:rPr>
-          <w:color w:val="000000" w:themeColor="text1"/>
+          <w:color w:val="00B050"/>
         </w:rPr>
         <w:t xml:space="preserve">{{ </w:t>
       </w:r>
       <w:r>
         <w:rPr>
-          <w:color w:val="000000" w:themeColor="text1"/>
+          <w:color w:val="00B050"/>
         </w:rPr>
         <w:t>AUTHORS</w:t>
       </w:r>
       <w:proofErr w:type="gramEnd"/>
       <w:r>
         <w:rPr>
-          <w:color w:val="000000" w:themeColor="text1"/>
+          <w:color w:val="00B050"/>
         </w:rPr>
         <w:t xml:space="preserve"> }}</w:t>
       </w:r>
       <w:r>
         <w:rPr>
-          <w:color w:val="FF0000"/>
+          <w:color w:val="00B050"/>
         </w:rPr>
         <w:t xml:space="preserve"> </w:t>
       </w:r>
@@ -188,25 +197,25 @@
       </w:r>
       <w:r>
         <w:rPr>
-          <w:color w:val="000000" w:themeColor="text1"/>
+          <w:color w:val="00B050"/>
         </w:rPr>
         <w:t xml:space="preserve">{{ </w:t>
       </w:r>
       <w:r>
         <w:rPr>
-          <w:color w:val="000000" w:themeColor="text1"/>
+          <w:color w:val="00B050"/>
         </w:rPr>
         <w:t>GAL</w:t>
       </w:r>
       <w:r>
         <w:rPr>
-          <w:color w:val="000000" w:themeColor="text1"/>
+          <w:color w:val="00B050"/>
         </w:rPr>
         <w:t xml:space="preserve"> }}</w:t>
       </w:r>
       <w:r>
         <w:rPr>
-          <w:color w:val="000000" w:themeColor="text1"/>
+          <w:color w:val="00B050"/>
         </w:rPr>
         <w:t xml:space="preserve"> </w:t>
       </w:r>
@@ -317,12 +326,14 @@
       <w:r>
         <w:rPr>
           <w:rStyle w:val="italics"/>
+          <w:color w:val="00B050"/>
         </w:rPr>
         <w:t xml:space="preserve">{{ </w:t>
       </w:r>
       <w:r>
         <w:rPr>
           <w:rStyle w:val="italics"/>
+          <w:color w:val="00B050"/>
         </w:rPr>
         <w:t>GENUS</w:t>
       </w:r>
@@ -330,12 +341,14 @@
       <w:r>
         <w:rPr>
           <w:rStyle w:val="italics"/>
+          <w:color w:val="00B050"/>
         </w:rPr>
         <w:t>_SPECIES</w:t>
       </w:r>
       <w:r>
         <w:rPr>
           <w:rStyle w:val="italics"/>
+          <w:color w:val="00B050"/>
         </w:rPr>
         <w:t xml:space="preserve"> }} </w:t>
       </w:r>
@@ -344,19 +357,19 @@
       </w:r>
       <w:r>
         <w:rPr>
-          <w:color w:val="000000" w:themeColor="text1"/>
+          <w:color w:val="00B050"/>
         </w:rPr>
         <w:t xml:space="preserve">{{ </w:t>
       </w:r>
       <w:r>
         <w:rPr>
-          <w:color w:val="000000" w:themeColor="text1"/>
+          <w:color w:val="00B050"/>
         </w:rPr>
         <w:t>COMMON_NAME</w:t>
       </w:r>
       <w:r>
         <w:rPr>
-          <w:color w:val="000000" w:themeColor="text1"/>
+          <w:color w:val="00B050"/>
         </w:rPr>
         <w:t xml:space="preserve"> }}</w:t>
       </w:r>
@@ -368,25 +381,25 @@
       </w:r>
       <w:r>
         <w:rPr>
-          <w:color w:val="000000" w:themeColor="text1"/>
+          <w:color w:val="00B050"/>
         </w:rPr>
         <w:t xml:space="preserve">{{ </w:t>
       </w:r>
       <w:r>
         <w:rPr>
-          <w:color w:val="000000" w:themeColor="text1"/>
+          <w:color w:val="00B050"/>
         </w:rPr>
         <w:t>PHYLUM</w:t>
       </w:r>
       <w:r>
         <w:rPr>
-          <w:color w:val="000000" w:themeColor="text1"/>
+          <w:color w:val="00B050"/>
         </w:rPr>
         <w:t xml:space="preserve"> }</w:t>
       </w:r>
       <w:r>
         <w:rPr>
-          <w:color w:val="000000" w:themeColor="text1"/>
+          <w:color w:val="00B050"/>
         </w:rPr>
         <w:t>}</w:t>
       </w:r>
@@ -398,37 +411,37 @@
       </w:r>
       <w:r>
         <w:rPr>
-          <w:color w:val="000000" w:themeColor="text1"/>
+          <w:color w:val="00B050"/>
         </w:rPr>
         <w:t>{</w:t>
       </w:r>
       <w:r>
         <w:rPr>
-          <w:color w:val="000000" w:themeColor="text1"/>
+          <w:color w:val="00B050"/>
         </w:rPr>
         <w:t>{</w:t>
       </w:r>
       <w:r>
         <w:rPr>
-          <w:color w:val="000000" w:themeColor="text1"/>
+          <w:color w:val="00B050"/>
         </w:rPr>
         <w:t xml:space="preserve"> </w:t>
       </w:r>
       <w:r>
         <w:rPr>
-          <w:color w:val="000000" w:themeColor="text1"/>
+          <w:color w:val="00B050"/>
         </w:rPr>
         <w:t>CLASS</w:t>
       </w:r>
       <w:r>
         <w:rPr>
-          <w:color w:val="000000" w:themeColor="text1"/>
+          <w:color w:val="00B050"/>
         </w:rPr>
         <w:t xml:space="preserve"> }</w:t>
       </w:r>
       <w:r>
         <w:rPr>
-          <w:color w:val="000000" w:themeColor="text1"/>
+          <w:color w:val="00B050"/>
         </w:rPr>
         <w:t>}</w:t>
       </w:r>
@@ -440,31 +453,31 @@
       </w:r>
       <w:r>
         <w:rPr>
-          <w:color w:val="000000" w:themeColor="text1"/>
+          <w:color w:val="00B050"/>
         </w:rPr>
         <w:t>{</w:t>
       </w:r>
       <w:r>
         <w:rPr>
-          <w:color w:val="000000" w:themeColor="text1"/>
+          <w:color w:val="00B050"/>
         </w:rPr>
         <w:t>{</w:t>
       </w:r>
       <w:r>
         <w:rPr>
-          <w:color w:val="000000" w:themeColor="text1"/>
+          <w:color w:val="00B050"/>
         </w:rPr>
         <w:t>ORDER</w:t>
       </w:r>
       <w:r>
         <w:rPr>
-          <w:color w:val="000000" w:themeColor="text1"/>
+          <w:color w:val="00B050"/>
         </w:rPr>
         <w:t xml:space="preserve"> }</w:t>
       </w:r>
       <w:r>
         <w:rPr>
-          <w:color w:val="000000" w:themeColor="text1"/>
+          <w:color w:val="00B050"/>
         </w:rPr>
         <w:t>}</w:t>
       </w:r>
@@ -476,19 +489,19 @@
       </w:r>
       <w:r>
         <w:rPr>
-          <w:color w:val="000000" w:themeColor="text1"/>
+          <w:color w:val="00B050"/>
         </w:rPr>
         <w:t xml:space="preserve">{{ </w:t>
       </w:r>
       <w:r>
         <w:rPr>
-          <w:color w:val="000000" w:themeColor="text1"/>
+          <w:color w:val="00B050"/>
         </w:rPr>
         <w:t>FAMILY</w:t>
       </w:r>
       <w:r>
         <w:rPr>
-          <w:color w:val="000000" w:themeColor="text1"/>
+          <w:color w:val="00B050"/>
         </w:rPr>
         <w:t xml:space="preserve"> }}</w:t>
       </w:r>
@@ -503,122 +516,140 @@
       </w:r>
       <w:proofErr w:type="gramStart"/>
       <w:r>
+        <w:rPr>
+          <w:color w:val="00B050"/>
+        </w:rPr>
         <w:t xml:space="preserve">{{ </w:t>
       </w:r>
       <w:r>
         <w:rPr>
-          <w:color w:val="000000" w:themeColor="text1"/>
+          <w:color w:val="00B050"/>
         </w:rPr>
         <w:t>GENOME</w:t>
       </w:r>
       <w:proofErr w:type="gramEnd"/>
       <w:r>
         <w:rPr>
-          <w:color w:val="000000" w:themeColor="text1"/>
+          <w:color w:val="00B050"/>
         </w:rPr>
         <w:t>_LENGTH</w:t>
       </w:r>
       <w:r>
         <w:rPr>
-          <w:color w:val="000000" w:themeColor="text1"/>
-        </w:rPr>
+          <w:color w:val="00B050"/>
+        </w:rPr>
+        <w:t xml:space="preserve"> }} </w:t>
+      </w:r>
+      <w:proofErr w:type="spellStart"/>
+      <w:r>
+        <w:t>megabases</w:t>
+      </w:r>
+      <w:proofErr w:type="spellEnd"/>
+      <w:r>
+        <w:t xml:space="preserve"> in span. </w:t>
+      </w:r>
+      <w:r>
+        <w:t>Most</w:t>
+      </w:r>
+      <w:r>
+        <w:t xml:space="preserve"> of the assembly is scaffolded into</w:t>
+      </w:r>
+      <w:r>
         <w:t xml:space="preserve"> </w:t>
       </w:r>
-      <w:r>
-        <w:t xml:space="preserve">}} </w:t>
-      </w:r>
-      <w:proofErr w:type="spellStart"/>
-      <w:r>
-        <w:t>megabases</w:t>
-      </w:r>
-      <w:proofErr w:type="spellEnd"/>
-      <w:r>
-        <w:t xml:space="preserve"> in span. </w:t>
-      </w:r>
-      <w:r>
-        <w:t>Most</w:t>
-      </w:r>
-      <w:r>
-        <w:t xml:space="preserve"> of the assembly is scaffolded into</w:t>
-      </w:r>
-      <w:r>
+      <w:proofErr w:type="gramStart"/>
+      <w:r>
+        <w:rPr>
+          <w:color w:val="00B050"/>
+        </w:rPr>
+        <w:t xml:space="preserve">{{ </w:t>
+      </w:r>
+      <w:r>
+        <w:rPr>
+          <w:color w:val="00B050"/>
+        </w:rPr>
+        <w:t>CHROMOSOME</w:t>
+      </w:r>
+      <w:proofErr w:type="gramEnd"/>
+      <w:r>
+        <w:rPr>
+          <w:color w:val="00B050"/>
+        </w:rPr>
+        <w:t>_NUMBER</w:t>
+      </w:r>
+      <w:r>
+        <w:rPr>
+          <w:color w:val="00B050"/>
+        </w:rPr>
+        <w:t xml:space="preserve"> }}</w:t>
+      </w:r>
+      <w:r>
+        <w:rPr>
+          <w:color w:val="00B050"/>
+        </w:rPr>
         <w:t xml:space="preserve"> </w:t>
       </w:r>
+      <w:r>
+        <w:t>chromosomal pseudomolecules</w:t>
+      </w:r>
+      <w:r>
+        <w:rPr>
+          <w:iCs/>
+          <w:color w:val="FF0000"/>
+        </w:rPr>
+        <w:t>,</w:t>
+      </w:r>
+      <w:r>
+        <w:rPr>
+          <w:iCs/>
+          <w:color w:val="FF0000"/>
+        </w:rPr>
+        <w:t xml:space="preserve"> </w:t>
+      </w:r>
+      <w:r>
+        <w:rPr>
+          <w:color w:val="FF0000"/>
+        </w:rPr>
+        <w:t xml:space="preserve">including </w:t>
+      </w:r>
+      <w:r>
+        <w:rPr>
+          <w:color w:val="FF0000"/>
+        </w:rPr>
+        <w:t>the $SEX_CHROMOSOMES sex chromosome</w:t>
+      </w:r>
+      <w:r>
+        <w:t xml:space="preserve">. The mitochondrial genome has also been assembled and is </w:t>
+      </w:r>
       <w:proofErr w:type="gramStart"/>
       <w:r>
+        <w:rPr>
+          <w:color w:val="00B050"/>
+        </w:rPr>
         <w:t xml:space="preserve">{{ </w:t>
       </w:r>
       <w:r>
-        <w:t>CHROMOSOME</w:t>
+        <w:rPr>
+          <w:color w:val="00B050"/>
+        </w:rPr>
+        <w:t>MITO</w:t>
       </w:r>
       <w:proofErr w:type="gramEnd"/>
       <w:r>
-        <w:t>_NUMBER</w:t>
-      </w:r>
-      <w:r>
+        <w:rPr>
+          <w:color w:val="00B050"/>
+        </w:rPr>
+        <w:t>_SIZE</w:t>
+      </w:r>
+      <w:r>
+        <w:rPr>
+          <w:color w:val="00B050"/>
+        </w:rPr>
         <w:t xml:space="preserve"> }}</w:t>
       </w:r>
       <w:r>
-        <w:t xml:space="preserve"> chromosomal pseudomolecules</w:t>
-      </w:r>
-      <w:r>
-        <w:rPr>
-          <w:iCs/>
-          <w:color w:val="FF0000"/>
-        </w:rPr>
-        <w:t>,</w:t>
-      </w:r>
-      <w:r>
-        <w:rPr>
-          <w:iCs/>
-          <w:color w:val="FF0000"/>
-        </w:rPr>
-        <w:t xml:space="preserve"> </w:t>
-      </w:r>
-      <w:r>
-        <w:rPr>
-          <w:color w:val="FF0000"/>
-        </w:rPr>
-        <w:t xml:space="preserve">including </w:t>
-      </w:r>
-      <w:r>
-        <w:rPr>
-          <w:color w:val="FF0000"/>
-        </w:rPr>
-        <w:t>the $SEX_CHROMOSOMES sex chromosome</w:t>
-      </w:r>
-      <w:r>
-        <w:t xml:space="preserve">. The mitochondrial genome has also been assembled and is </w:t>
-      </w:r>
-      <w:proofErr w:type="gramStart"/>
-      <w:r>
-        <w:rPr>
-          <w:color w:val="000000" w:themeColor="text1"/>
-        </w:rPr>
-        <w:t xml:space="preserve">{{ </w:t>
-      </w:r>
-      <w:r>
-        <w:rPr>
-          <w:color w:val="000000" w:themeColor="text1"/>
-        </w:rPr>
-        <w:t>MITO</w:t>
-      </w:r>
-      <w:proofErr w:type="gramEnd"/>
-      <w:r>
-        <w:rPr>
-          <w:color w:val="000000" w:themeColor="text1"/>
-        </w:rPr>
-        <w:t>_SIZE</w:t>
-      </w:r>
-      <w:r>
-        <w:rPr>
-          <w:color w:val="000000" w:themeColor="text1"/>
-        </w:rPr>
-        <w:t xml:space="preserve"> }}</w:t>
-      </w:r>
-      <w:r>
-        <w:rPr>
-          <w:color w:val="000000" w:themeColor="text1"/>
+        <w:rPr>
+          <w:color w:val="00B050"/>
         </w:rPr>
         <w:t xml:space="preserve"> </w:t>
       </w:r>
@@ -717,28 +748,28 @@
       <w:r>
         <w:rPr>
           <w:i/>
-          <w:color w:val="000000" w:themeColor="text1"/>
+          <w:color w:val="00B050"/>
         </w:rPr>
         <w:t>{</w:t>
       </w:r>
       <w:r>
         <w:rPr>
           <w:i/>
-          <w:color w:val="000000" w:themeColor="text1"/>
+          <w:color w:val="00B050"/>
         </w:rPr>
         <w:t>{</w:t>
       </w:r>
       <w:r>
         <w:rPr>
           <w:i/>
-          <w:color w:val="000000" w:themeColor="text1"/>
+          <w:color w:val="00B050"/>
         </w:rPr>
         <w:t xml:space="preserve"> </w:t>
       </w:r>
       <w:r>
         <w:rPr>
           <w:i/>
-          <w:color w:val="000000" w:themeColor="text1"/>
+          <w:color w:val="00B050"/>
         </w:rPr>
         <w:t>GENUS</w:t>
       </w:r>
@@ -746,21 +777,21 @@
       <w:r>
         <w:rPr>
           <w:i/>
-          <w:color w:val="000000" w:themeColor="text1"/>
+          <w:color w:val="00B050"/>
         </w:rPr>
         <w:t>_SPECIES</w:t>
       </w:r>
       <w:r>
         <w:rPr>
           <w:i/>
-          <w:color w:val="000000" w:themeColor="text1"/>
+          <w:color w:val="00B050"/>
         </w:rPr>
         <w:t xml:space="preserve"> }</w:t>
       </w:r>
       <w:r>
         <w:rPr>
           <w:i/>
-          <w:color w:val="000000" w:themeColor="text1"/>
+          <w:color w:val="00B050"/>
         </w:rPr>
         <w:t>}</w:t>
       </w:r>
@@ -772,19 +803,19 @@
       </w:r>
       <w:r>
         <w:rPr>
-          <w:color w:val="000000" w:themeColor="text1"/>
+          <w:color w:val="00B050"/>
         </w:rPr>
         <w:t xml:space="preserve">{{ </w:t>
       </w:r>
       <w:r>
         <w:rPr>
-          <w:color w:val="000000" w:themeColor="text1"/>
+          <w:color w:val="00B050"/>
         </w:rPr>
         <w:t>COMMON_NAME</w:t>
       </w:r>
       <w:r>
         <w:rPr>
-          <w:color w:val="000000" w:themeColor="text1"/>
+          <w:color w:val="00B050"/>
         </w:rPr>
         <w:t xml:space="preserve"> }}</w:t>
       </w:r>
@@ -802,25 +833,25 @@
       </w:r>
       <w:r>
         <w:rPr>
-          <w:color w:val="000000" w:themeColor="text1"/>
+          <w:color w:val="00B050"/>
         </w:rPr>
         <w:t xml:space="preserve">{{ </w:t>
       </w:r>
       <w:r>
         <w:rPr>
-          <w:color w:val="000000" w:themeColor="text1"/>
+          <w:color w:val="00B050"/>
         </w:rPr>
         <w:t>ORDER</w:t>
       </w:r>
       <w:r>
         <w:rPr>
-          <w:color w:val="000000" w:themeColor="text1"/>
+          <w:color w:val="00B050"/>
         </w:rPr>
         <w:t xml:space="preserve"> }</w:t>
       </w:r>
       <w:r>
         <w:rPr>
-          <w:color w:val="000000" w:themeColor="text1"/>
+          <w:color w:val="00B050"/>
         </w:rPr>
         <w:t>}</w:t>
       </w:r>
@@ -1145,38 +1176,38 @@
       <w:proofErr w:type="gramStart"/>
       <w:r>
         <w:rPr>
-          <w:color w:val="000000" w:themeColor="text1"/>
+          <w:color w:val="00B050"/>
         </w:rPr>
         <w:t xml:space="preserve">{{ </w:t>
       </w:r>
       <w:r>
         <w:rPr>
-          <w:color w:val="000000" w:themeColor="text1"/>
+          <w:color w:val="00B050"/>
         </w:rPr>
         <w:t>TAX</w:t>
       </w:r>
       <w:proofErr w:type="gramEnd"/>
       <w:r>
         <w:rPr>
-          <w:color w:val="000000" w:themeColor="text1"/>
+          <w:color w:val="00B050"/>
         </w:rPr>
         <w:t>_STRING</w:t>
       </w:r>
       <w:r>
         <w:rPr>
-          <w:color w:val="000000" w:themeColor="text1"/>
+          <w:color w:val="00B050"/>
         </w:rPr>
         <w:t xml:space="preserve"> }</w:t>
       </w:r>
       <w:r>
         <w:rPr>
-          <w:color w:val="000000" w:themeColor="text1"/>
+          <w:color w:val="00B050"/>
         </w:rPr>
         <w:t>}</w:t>
       </w:r>
       <w:r>
         <w:rPr>
-          <w:color w:val="000000" w:themeColor="text1"/>
+          <w:color w:val="00B050"/>
         </w:rPr>
         <w:t xml:space="preserve"> </w:t>
       </w:r>
@@ -1226,25 +1257,25 @@
       <w:proofErr w:type="spellEnd"/>
       <w:r>
         <w:rPr>
-          <w:color w:val="000000" w:themeColor="text1"/>
+          <w:color w:val="00B050"/>
         </w:rPr>
         <w:t xml:space="preserve">{{ </w:t>
       </w:r>
       <w:r>
         <w:rPr>
-          <w:color w:val="000000" w:themeColor="text1"/>
+          <w:color w:val="00B050"/>
         </w:rPr>
         <w:t>NCBI_TAXID</w:t>
       </w:r>
       <w:r>
         <w:rPr>
-          <w:color w:val="000000" w:themeColor="text1"/>
+          <w:color w:val="00B050"/>
         </w:rPr>
         <w:t xml:space="preserve"> }</w:t>
       </w:r>
       <w:r>
         <w:rPr>
-          <w:color w:val="000000" w:themeColor="text1"/>
+          <w:color w:val="00B050"/>
         </w:rPr>
         <w:t>}</w:t>
       </w:r>
@@ -1291,26 +1322,26 @@
       <w:proofErr w:type="gramStart"/>
       <w:r>
         <w:rPr>
-          <w:color w:val="000000" w:themeColor="text1"/>
+          <w:color w:val="00B050"/>
         </w:rPr>
         <w:t xml:space="preserve">{{ </w:t>
       </w:r>
       <w:r>
         <w:rPr>
-          <w:color w:val="000000" w:themeColor="text1"/>
+          <w:color w:val="00B050"/>
         </w:rPr>
         <w:t>COMMON</w:t>
       </w:r>
       <w:proofErr w:type="gramEnd"/>
       <w:r>
         <w:rPr>
-          <w:color w:val="000000" w:themeColor="text1"/>
+          <w:color w:val="00B050"/>
         </w:rPr>
         <w:t>_NAME</w:t>
       </w:r>
       <w:r>
         <w:rPr>
-          <w:color w:val="000000" w:themeColor="text1"/>
+          <w:color w:val="00B050"/>
         </w:rPr>
         <w:t xml:space="preserve"> }}</w:t>
       </w:r>
@@ -1323,28 +1354,28 @@
       <w:r>
         <w:rPr>
           <w:i/>
-          <w:color w:val="000000" w:themeColor="text1"/>
+          <w:color w:val="00B050"/>
         </w:rPr>
         <w:t xml:space="preserve">{{ </w:t>
       </w:r>
       <w:r>
         <w:rPr>
           <w:i/>
-          <w:color w:val="000000" w:themeColor="text1"/>
+          <w:color w:val="00B050"/>
         </w:rPr>
         <w:t>GENUS_SPECIES</w:t>
       </w:r>
       <w:r>
         <w:rPr>
           <w:i/>
-          <w:color w:val="000000" w:themeColor="text1"/>
+          <w:color w:val="00B050"/>
         </w:rPr>
         <w:t xml:space="preserve"> }</w:t>
       </w:r>
       <w:r>
         <w:rPr>
           <w:i/>
-          <w:color w:val="000000" w:themeColor="text1"/>
+          <w:color w:val="00B050"/>
         </w:rPr>
         <w:t>}</w:t>
       </w:r>
@@ -1358,14 +1389,14 @@
       <w:r>
         <w:rPr>
           <w:i/>
-          <w:color w:val="000000" w:themeColor="text1"/>
+          <w:color w:val="00B050"/>
         </w:rPr>
         <w:t xml:space="preserve">{{ </w:t>
       </w:r>
       <w:r>
         <w:rPr>
           <w:i/>
-          <w:color w:val="000000" w:themeColor="text1"/>
+          <w:color w:val="00B050"/>
         </w:rPr>
         <w:t>GENUS</w:t>
       </w:r>
@@ -1373,21 +1404,21 @@
       <w:r>
         <w:rPr>
           <w:i/>
-          <w:color w:val="000000" w:themeColor="text1"/>
+          <w:color w:val="00B050"/>
         </w:rPr>
         <w:t>_SPECIES</w:t>
       </w:r>
       <w:r>
         <w:rPr>
           <w:i/>
-          <w:color w:val="000000" w:themeColor="text1"/>
+          <w:color w:val="00B050"/>
         </w:rPr>
         <w:t xml:space="preserve"> }</w:t>
       </w:r>
       <w:r>
         <w:rPr>
           <w:i/>
-          <w:color w:val="000000" w:themeColor="text1"/>
+          <w:color w:val="00B050"/>
         </w:rPr>
         <w:t>}</w:t>
       </w:r>
@@ -1395,7 +1426,19 @@
         <w:rPr>
           <w:color w:val="000000" w:themeColor="text1"/>
         </w:rPr>
-        <w:t xml:space="preserve">, based </w:t>
+        <w:t>,</w:t>
+      </w:r>
+      <w:r>
+        <w:rPr>
+          <w:color w:val="00B050"/>
+        </w:rPr>
+        <w:t xml:space="preserve"> </w:t>
+      </w:r>
+      <w:r>
+        <w:rPr>
+          <w:color w:val="000000" w:themeColor="text1"/>
+        </w:rPr>
+        <w:t xml:space="preserve">based </w:t>
       </w:r>
       <w:r>
         <w:t xml:space="preserve">on </w:t>
@@ -1429,25 +1472,25 @@
       </w:r>
       <w:r>
         <w:rPr>
-          <w:color w:val="000000" w:themeColor="text1"/>
+          <w:color w:val="00B050"/>
         </w:rPr>
         <w:t xml:space="preserve">{{ </w:t>
       </w:r>
       <w:r>
         <w:rPr>
-          <w:color w:val="000000" w:themeColor="text1"/>
+          <w:color w:val="00B050"/>
         </w:rPr>
         <w:t>COLLECTION_LOCATION</w:t>
       </w:r>
       <w:r>
         <w:rPr>
-          <w:color w:val="000000" w:themeColor="text1"/>
+          <w:color w:val="00B050"/>
         </w:rPr>
         <w:t xml:space="preserve"> </w:t>
       </w:r>
       <w:r>
         <w:rPr>
-          <w:color w:val="000000" w:themeColor="text1"/>
+          <w:color w:val="00B050"/>
         </w:rPr>
         <w:t>}}</w:t>
       </w:r>
@@ -1520,14 +1563,14 @@
       <w:r>
         <w:rPr>
           <w:i/>
-          <w:color w:val="000000" w:themeColor="text1"/>
+          <w:color w:val="00B050"/>
         </w:rPr>
         <w:t xml:space="preserve">{{ </w:t>
       </w:r>
       <w:r>
         <w:rPr>
           <w:i/>
-          <w:color w:val="000000" w:themeColor="text1"/>
+          <w:color w:val="00B050"/>
         </w:rPr>
         <w:t>GENUS</w:t>
       </w:r>
@@ -1535,16 +1578,23 @@
       <w:r>
         <w:rPr>
           <w:i/>
-          <w:color w:val="000000" w:themeColor="text1"/>
+          <w:color w:val="00B050"/>
         </w:rPr>
         <w:t>_SPECIES</w:t>
       </w:r>
       <w:r>
         <w:rPr>
           <w:i/>
-          <w:color w:val="000000" w:themeColor="text1"/>
-        </w:rPr>
-        <w:t xml:space="preserve"> }} </w:t>
+          <w:color w:val="00B050"/>
+        </w:rPr>
+        <w:t xml:space="preserve"> }}</w:t>
+      </w:r>
+      <w:r>
+        <w:rPr>
+          <w:i/>
+          <w:color w:val="000000" w:themeColor="text1"/>
+        </w:rPr>
+        <w:t xml:space="preserve"> </w:t>
       </w:r>
       <w:r>
         <w:rPr>
@@ -1560,55 +1610,67 @@
       </w:r>
       <w:r>
         <w:rPr>
-          <w:color w:val="000000" w:themeColor="text1"/>
+          <w:color w:val="00B050"/>
         </w:rPr>
         <w:t xml:space="preserve">{{ </w:t>
       </w:r>
       <w:r>
         <w:rPr>
-          <w:color w:val="000000" w:themeColor="text1"/>
+          <w:color w:val="00B050"/>
         </w:rPr>
         <w:t>COLLECTION_LOCATION</w:t>
       </w:r>
       <w:r>
         <w:rPr>
-          <w:color w:val="000000" w:themeColor="text1"/>
+          <w:color w:val="00B050"/>
         </w:rPr>
         <w:t xml:space="preserve"> }}</w:t>
       </w:r>
       <w:r>
         <w:rPr>
-          <w:color w:val="000000" w:themeColor="text1"/>
+          <w:color w:val="00B050"/>
         </w:rPr>
         <w:t xml:space="preserve"> (</w:t>
       </w:r>
       <w:r>
         <w:rPr>
-          <w:color w:val="000000" w:themeColor="text1"/>
+          <w:color w:val="00B050"/>
         </w:rPr>
         <w:t xml:space="preserve">{{ </w:t>
       </w:r>
       <w:r>
         <w:rPr>
-          <w:color w:val="000000" w:themeColor="text1"/>
+          <w:color w:val="00B050"/>
         </w:rPr>
         <w:t>LATITUDE</w:t>
       </w:r>
       <w:r>
         <w:rPr>
-          <w:color w:val="000000" w:themeColor="text1"/>
-        </w:rPr>
-        <w:t xml:space="preserve"> }}, {{ </w:t>
-      </w:r>
-      <w:r>
-        <w:rPr>
-          <w:color w:val="000000" w:themeColor="text1"/>
+          <w:color w:val="00B050"/>
+        </w:rPr>
+        <w:t xml:space="preserve"> }}</w:t>
+      </w:r>
+      <w:r>
+        <w:rPr>
+          <w:color w:val="000000" w:themeColor="text1"/>
+        </w:rPr>
+        <w:t xml:space="preserve">, </w:t>
+      </w:r>
+      <w:r>
+        <w:rPr>
+          <w:color w:val="00B050"/>
+        </w:rPr>
+        <w:t xml:space="preserve">{{ </w:t>
+      </w:r>
+      <w:r>
+        <w:rPr>
+          <w:color w:val="00B050"/>
         </w:rPr>
         <w:t>LONGITUDE</w:t>
       </w:r>
       <w:r>
         <w:rPr>
-          <w:color w:val="000000" w:themeColor="text1"/>
+          <w:color w:val="00B050"/>
         </w:rPr>
         <w:t xml:space="preserve"> }}</w:t>
       </w:r>
@@ -1814,40 +1876,52 @@
       </w:r>
       <w:proofErr w:type="gramStart"/>
       <w:r>
+        <w:rPr>
+          <w:color w:val="00B050"/>
+        </w:rPr>
         <w:t xml:space="preserve">{{ </w:t>
       </w:r>
       <w:r>
         <w:rPr>
-          <w:color w:val="000000" w:themeColor="text1"/>
+          <w:color w:val="00B050"/>
         </w:rPr>
         <w:t>GENOME</w:t>
       </w:r>
       <w:proofErr w:type="gramEnd"/>
       <w:r>
         <w:rPr>
-          <w:color w:val="000000" w:themeColor="text1"/>
+          <w:color w:val="00B050"/>
         </w:rPr>
         <w:t>_LENGTH</w:t>
       </w:r>
       <w:r>
         <w:rPr>
-          <w:color w:val="000000" w:themeColor="text1"/>
-        </w:rPr>
+          <w:color w:val="00B050"/>
+        </w:rPr>
+        <w:t xml:space="preserve"> }}</w:t>
+      </w:r>
+      <w:r>
         <w:t xml:space="preserve"> </w:t>
       </w:r>
       <w:r>
-        <w:t xml:space="preserve">}} </w:t>
-      </w:r>
-      <w:r>
         <w:t xml:space="preserve">Mb in </w:t>
       </w:r>
       <w:r>
+        <w:rPr>
+          <w:color w:val="00B050"/>
+        </w:rPr>
         <w:t xml:space="preserve">{{ </w:t>
       </w:r>
       <w:r>
+        <w:rPr>
+          <w:color w:val="00B050"/>
+        </w:rPr>
         <w:t>SCAFF_NUMBER</w:t>
       </w:r>
       <w:r>
+        <w:rPr>
+          <w:color w:val="00B050"/>
+        </w:rPr>
         <w:t xml:space="preserve"> }}</w:t>
       </w:r>
       <w:r>
@@ -1855,19 +1929,19 @@
       </w:r>
       <w:r>
         <w:rPr>
-          <w:color w:val="000000" w:themeColor="text1"/>
+          <w:color w:val="00B050"/>
         </w:rPr>
         <w:t xml:space="preserve">{{ </w:t>
       </w:r>
       <w:r>
         <w:rPr>
-          <w:color w:val="000000" w:themeColor="text1"/>
+          <w:color w:val="00B050"/>
         </w:rPr>
         <w:t>SCAFF</w:t>
       </w:r>
       <w:r>
         <w:rPr>
-          <w:color w:val="000000" w:themeColor="text1"/>
+          <w:color w:val="00B050"/>
         </w:rPr>
         <w:t xml:space="preserve">_N50 }} </w:t>
       </w:r>
@@ -1896,20 +1970,38 @@
       </w:r>
       <w:proofErr w:type="gramStart"/>
       <w:r>
+        <w:rPr>
+          <w:color w:val="00B050"/>
+        </w:rPr>
         <w:t xml:space="preserve">{{ </w:t>
       </w:r>
       <w:r>
+        <w:rPr>
+          <w:color w:val="00B050"/>
+        </w:rPr>
         <w:t>CHROMOSOME</w:t>
       </w:r>
       <w:proofErr w:type="gramEnd"/>
       <w:r>
+        <w:rPr>
+          <w:color w:val="00B050"/>
+        </w:rPr>
         <w:t>_</w:t>
       </w:r>
       <w:r>
+        <w:rPr>
+          <w:color w:val="00B050"/>
+        </w:rPr>
         <w:t>NUMBER</w:t>
       </w:r>
       <w:r>
-        <w:t xml:space="preserve"> }} </w:t>
+        <w:rPr>
+          <w:color w:val="00B050"/>
+        </w:rPr>
+        <w:t xml:space="preserve"> }}</w:t>
+      </w:r>
+      <w:r>
+        <w:t xml:space="preserve"> </w:t>
       </w:r>
       <w:r>
         <w:t xml:space="preserve">chromosomal-level scaffolds, representing </w:t>
@@ -1984,14 +2076,14 @@
       <w:proofErr w:type="gramStart"/>
       <w:r>
         <w:rPr>
-          <w:color w:val="000000" w:themeColor="text1"/>
+          <w:color w:val="00B050"/>
         </w:rPr>
         <w:t>{{ QV</w:t>
       </w:r>
       <w:proofErr w:type="gramEnd"/>
       <w:r>
         <w:rPr>
-          <w:color w:val="000000" w:themeColor="text1"/>
+          <w:color w:val="00B050"/>
         </w:rPr>
         <w:t xml:space="preserve"> }}</w:t>
       </w:r>
@@ -2024,7 +2116,7 @@
       </w:r>
       <w:r>
         <w:rPr>
-          <w:color w:val="000000" w:themeColor="text1"/>
+          <w:color w:val="00B050"/>
         </w:rPr>
         <w:t>{{ KMER }}</w:t>
       </w:r>
@@ -2057,19 +2149,19 @@
       </w:r>
       <w:r>
         <w:rPr>
-          <w:color w:val="000000" w:themeColor="text1"/>
+          <w:color w:val="00B050"/>
         </w:rPr>
         <w:t xml:space="preserve">{{ </w:t>
       </w:r>
       <w:r>
         <w:rPr>
-          <w:color w:val="000000" w:themeColor="text1"/>
+          <w:color w:val="00B050"/>
         </w:rPr>
         <w:t>BUSCO</w:t>
       </w:r>
       <w:r>
         <w:rPr>
-          <w:color w:val="000000" w:themeColor="text1"/>
+          <w:color w:val="00B050"/>
         </w:rPr>
         <w:t xml:space="preserve"> }}</w:t>
       </w:r>
@@ -2120,25 +2212,25 @@
       </w:r>
       <w:r>
         <w:rPr>
-          <w:color w:val="000000" w:themeColor="text1"/>
+          <w:color w:val="00B050"/>
         </w:rPr>
         <w:t xml:space="preserve">{{ </w:t>
       </w:r>
       <w:r>
         <w:rPr>
-          <w:color w:val="000000" w:themeColor="text1"/>
+          <w:color w:val="00B050"/>
         </w:rPr>
         <w:t>BUSCO_REF</w:t>
       </w:r>
       <w:r>
         <w:rPr>
-          <w:color w:val="000000" w:themeColor="text1"/>
+          <w:color w:val="00B050"/>
         </w:rPr>
         <w:t xml:space="preserve"> }}</w:t>
       </w:r>
       <w:r>
         <w:rPr>
-          <w:color w:val="000000" w:themeColor="text1"/>
+          <w:color w:val="00B050"/>
         </w:rPr>
         <w:t xml:space="preserve"> </w:t>
       </w:r>
@@ -2192,36 +2284,42 @@
         <w:rPr>
           <w:color w:val="FF0000"/>
         </w:rPr>
-        <w:t>https://links.tol.sanger.ac.uk/species/</w:t>
-      </w:r>
-      <w:r>
-        <w:rPr>
-          <w:color w:val="FF0000"/>
+        <w:t>https://links.tol.sanger.ac.uk/species</w:t>
+      </w:r>
+      <w:r>
+        <w:rPr>
+          <w:color w:val="FF0000"/>
+        </w:rPr>
+        <w:t>/</w:t>
+      </w:r>
+      <w:r>
+        <w:rPr>
+          <w:color w:val="00B050"/>
         </w:rPr>
         <w:t>{</w:t>
       </w:r>
       <w:proofErr w:type="gramEnd"/>
       <w:r>
         <w:rPr>
-          <w:color w:val="FF0000"/>
+          <w:color w:val="00B050"/>
         </w:rPr>
         <w:t xml:space="preserve">{ </w:t>
       </w:r>
       <w:r>
         <w:rPr>
-          <w:color w:val="FF0000"/>
+          <w:color w:val="00B050"/>
         </w:rPr>
         <w:t>NCBI_TAXID</w:t>
       </w:r>
       <w:r>
         <w:rPr>
-          <w:color w:val="FF0000"/>
+          <w:color w:val="00B050"/>
         </w:rPr>
         <w:t xml:space="preserve"> }</w:t>
       </w:r>
       <w:r>
         <w:rPr>
-          <w:color w:val="FF0000"/>
+          <w:color w:val="00B050"/>
         </w:rPr>
         <w:t>}</w:t>
       </w:r>
@@ -2259,14 +2357,14 @@
       <w:r>
         <w:rPr>
           <w:i/>
-          <w:color w:val="000000" w:themeColor="text1"/>
+          <w:color w:val="00B050"/>
         </w:rPr>
         <w:t xml:space="preserve">{{ </w:t>
       </w:r>
       <w:r>
         <w:rPr>
           <w:i/>
-          <w:color w:val="000000" w:themeColor="text1"/>
+          <w:color w:val="00B050"/>
         </w:rPr>
         <w:t>GENUS</w:t>
       </w:r>
@@ -2274,14 +2372,14 @@
       <w:r>
         <w:rPr>
           <w:i/>
-          <w:color w:val="000000" w:themeColor="text1"/>
+          <w:color w:val="00B050"/>
         </w:rPr>
         <w:t>_SPECIES</w:t>
       </w:r>
       <w:r>
         <w:rPr>
           <w:i/>
-          <w:color w:val="000000" w:themeColor="text1"/>
+          <w:color w:val="00B050"/>
         </w:rPr>
         <w:t xml:space="preserve"> }} </w:t>
       </w:r>
@@ -2289,13 +2387,31 @@
         <w:t xml:space="preserve">genome </w:t>
       </w:r>
       <w:r>
-        <w:t xml:space="preserve">assembly ({{ </w:t>
-      </w:r>
-      <w:r>
+        <w:rPr>
+          <w:color w:val="000000" w:themeColor="text1"/>
+        </w:rPr>
+        <w:t>assembly (</w:t>
+      </w:r>
+      <w:r>
+        <w:rPr>
+          <w:color w:val="00B050"/>
+        </w:rPr>
+        <w:t xml:space="preserve">{{ </w:t>
+      </w:r>
+      <w:r>
+        <w:rPr>
+          <w:color w:val="00B050"/>
+        </w:rPr>
         <w:t>ASSEMBLY_ACCESSION</w:t>
       </w:r>
       <w:r>
-        <w:t xml:space="preserve"> }}) </w:t>
+        <w:rPr>
+          <w:color w:val="00B050"/>
+        </w:rPr>
+        <w:t xml:space="preserve"> }}</w:t>
+      </w:r>
+      <w:r>
+        <w:t xml:space="preserve">) </w:t>
       </w:r>
       <w:r>
         <w:t>was</w:t>
@@ -2399,14 +2515,14 @@
       <w:r>
         <w:rPr>
           <w:i/>
-          <w:color w:val="000000" w:themeColor="text1"/>
+          <w:color w:val="00B050"/>
         </w:rPr>
         <w:t xml:space="preserve">{{ </w:t>
       </w:r>
       <w:r>
         <w:rPr>
           <w:i/>
-          <w:color w:val="000000" w:themeColor="text1"/>
+          <w:color w:val="00B050"/>
         </w:rPr>
         <w:t>GENUS</w:t>
       </w:r>
@@ -2414,14 +2530,14 @@
       <w:r>
         <w:rPr>
           <w:i/>
-          <w:color w:val="000000" w:themeColor="text1"/>
+          <w:color w:val="00B050"/>
         </w:rPr>
         <w:t>_SPECIES</w:t>
       </w:r>
       <w:r>
         <w:rPr>
           <w:i/>
-          <w:color w:val="000000" w:themeColor="text1"/>
+          <w:color w:val="00B050"/>
         </w:rPr>
         <w:t xml:space="preserve"> }} </w:t>
       </w:r>
@@ -2451,21 +2567,27 @@
       </w:r>
       <w:r>
         <w:rPr>
-          <w:color w:val="000000" w:themeColor="text1"/>
+          <w:color w:val="00B050"/>
         </w:rPr>
         <w:t xml:space="preserve">{{ </w:t>
       </w:r>
       <w:r>
         <w:rPr>
-          <w:color w:val="000000" w:themeColor="text1"/>
+          <w:color w:val="00B050"/>
         </w:rPr>
         <w:t>SPECIMEN_ID</w:t>
       </w:r>
       <w:r>
         <w:rPr>
-          <w:color w:val="000000" w:themeColor="text1"/>
-        </w:rPr>
-        <w:t xml:space="preserve"> }}, </w:t>
+          <w:color w:val="00B050"/>
+        </w:rPr>
+        <w:t xml:space="preserve"> }}</w:t>
+      </w:r>
+      <w:r>
+        <w:rPr>
+          <w:color w:val="000000" w:themeColor="text1"/>
+        </w:rPr>
+        <w:t xml:space="preserve">, </w:t>
       </w:r>
       <w:proofErr w:type="spellStart"/>
       <w:r>
@@ -2483,25 +2605,25 @@
       </w:r>
       <w:r>
         <w:rPr>
-          <w:color w:val="000000" w:themeColor="text1"/>
+          <w:color w:val="00B050"/>
         </w:rPr>
         <w:t xml:space="preserve">{{ </w:t>
       </w:r>
       <w:r>
         <w:rPr>
-          <w:color w:val="000000" w:themeColor="text1"/>
+          <w:color w:val="00B050"/>
         </w:rPr>
         <w:t>TOLID</w:t>
       </w:r>
       <w:r>
         <w:rPr>
-          <w:color w:val="000000" w:themeColor="text1"/>
+          <w:color w:val="00B050"/>
         </w:rPr>
         <w:t xml:space="preserve"> }</w:t>
       </w:r>
       <w:r>
         <w:rPr>
-          <w:color w:val="000000" w:themeColor="text1"/>
+          <w:color w:val="00B050"/>
         </w:rPr>
         <w:t>}</w:t>
       </w:r>
@@ -2516,25 +2638,25 @@
       </w:r>
       <w:r>
         <w:rPr>
-          <w:color w:val="000000" w:themeColor="text1"/>
+          <w:color w:val="00B050"/>
         </w:rPr>
         <w:t xml:space="preserve">{{ </w:t>
       </w:r>
       <w:r>
         <w:rPr>
-          <w:color w:val="000000" w:themeColor="text1"/>
+          <w:color w:val="00B050"/>
         </w:rPr>
         <w:t>COLLECTION_LOCATION</w:t>
       </w:r>
       <w:r>
         <w:rPr>
-          <w:color w:val="000000" w:themeColor="text1"/>
+          <w:color w:val="00B050"/>
         </w:rPr>
         <w:t xml:space="preserve"> </w:t>
       </w:r>
       <w:r>
         <w:rPr>
-          <w:color w:val="000000" w:themeColor="text1"/>
+          <w:color w:val="00B050"/>
         </w:rPr>
         <w:t xml:space="preserve">}} </w:t>
       </w:r>
@@ -2552,19 +2674,19 @@
       </w:r>
       <w:r>
         <w:rPr>
-          <w:color w:val="000000" w:themeColor="text1"/>
+          <w:color w:val="00B050"/>
         </w:rPr>
         <w:t xml:space="preserve">{{ </w:t>
       </w:r>
       <w:r>
         <w:rPr>
-          <w:color w:val="000000" w:themeColor="text1"/>
+          <w:color w:val="00B050"/>
         </w:rPr>
         <w:t xml:space="preserve">LATITUDE </w:t>
       </w:r>
       <w:r>
         <w:rPr>
-          <w:color w:val="000000" w:themeColor="text1"/>
+          <w:color w:val="00B050"/>
         </w:rPr>
         <w:t>}}</w:t>
       </w:r>
@@ -2576,19 +2698,19 @@
       </w:r>
       <w:r>
         <w:rPr>
-          <w:color w:val="000000" w:themeColor="text1"/>
+          <w:color w:val="00B050"/>
         </w:rPr>
         <w:t xml:space="preserve">{{ </w:t>
       </w:r>
       <w:r>
         <w:rPr>
-          <w:color w:val="000000" w:themeColor="text1"/>
+          <w:color w:val="00B050"/>
         </w:rPr>
         <w:t>LONGITUDE</w:t>
       </w:r>
       <w:r>
         <w:rPr>
-          <w:color w:val="000000" w:themeColor="text1"/>
+          <w:color w:val="00B050"/>
         </w:rPr>
         <w:t xml:space="preserve"> }}</w:t>
       </w:r>
@@ -2612,36 +2734,42 @@
       </w:r>
       <w:r>
         <w:rPr>
-          <w:color w:val="000000" w:themeColor="text1"/>
+          <w:color w:val="00B050"/>
         </w:rPr>
         <w:t xml:space="preserve">{{ </w:t>
       </w:r>
       <w:r>
         <w:rPr>
-          <w:color w:val="000000" w:themeColor="text1"/>
+          <w:color w:val="00B050"/>
         </w:rPr>
         <w:t>COLLECTION_DATE</w:t>
       </w:r>
       <w:r>
         <w:rPr>
-          <w:color w:val="000000" w:themeColor="text1"/>
+          <w:color w:val="00B050"/>
         </w:rPr>
         <w:t xml:space="preserve"> }}</w:t>
       </w:r>
       <w:r>
         <w:rPr>
-          <w:color w:val="000000" w:themeColor="text1"/>
-        </w:rPr>
-        <w:t xml:space="preserve"> by</w:t>
-      </w:r>
-      <w:r>
-        <w:rPr>
-          <w:color w:val="000000" w:themeColor="text1"/>
+          <w:color w:val="00B050"/>
         </w:rPr>
         <w:t xml:space="preserve"> </w:t>
       </w:r>
       <w:r>
         <w:rPr>
+          <w:color w:val="000000" w:themeColor="text1"/>
+        </w:rPr>
+        <w:t>by</w:t>
+      </w:r>
+      <w:r>
+        <w:rPr>
+          <w:color w:val="000000" w:themeColor="text1"/>
+        </w:rPr>
+        <w:t xml:space="preserve"> </w:t>
+      </w:r>
+      <w:r>
+        <w:rPr>
           <w:color w:val="FF0000"/>
         </w:rPr>
         <w:t>$</w:t>
@@ -2691,26 +2819,26 @@
       <w:proofErr w:type="gramStart"/>
       <w:r>
         <w:rPr>
-          <w:color w:val="000000" w:themeColor="text1"/>
+          <w:color w:val="00B050"/>
         </w:rPr>
         <w:t xml:space="preserve">{{ </w:t>
       </w:r>
       <w:r>
         <w:rPr>
-          <w:color w:val="000000" w:themeColor="text1"/>
+          <w:color w:val="00B050"/>
         </w:rPr>
         <w:t>HABITAT</w:t>
       </w:r>
       <w:proofErr w:type="gramEnd"/>
       <w:r>
         <w:rPr>
-          <w:color w:val="000000" w:themeColor="text1"/>
+          <w:color w:val="00B050"/>
         </w:rPr>
         <w:t xml:space="preserve"> }}</w:t>
       </w:r>
       <w:r>
         <w:rPr>
-          <w:color w:val="000000" w:themeColor="text1"/>
+          <w:color w:val="00B050"/>
         </w:rPr>
         <w:t xml:space="preserve"> </w:t>
       </w:r>
@@ -2722,25 +2850,25 @@
       </w:r>
       <w:r>
         <w:rPr>
-          <w:color w:val="000000" w:themeColor="text1"/>
+          <w:color w:val="00B050"/>
         </w:rPr>
         <w:t xml:space="preserve">{{ </w:t>
       </w:r>
       <w:r>
         <w:rPr>
-          <w:color w:val="000000" w:themeColor="text1"/>
+          <w:color w:val="00B050"/>
         </w:rPr>
         <w:t>COLLECTORS</w:t>
       </w:r>
       <w:r>
         <w:rPr>
-          <w:color w:val="000000" w:themeColor="text1"/>
+          <w:color w:val="00B050"/>
         </w:rPr>
         <w:t xml:space="preserve"> </w:t>
       </w:r>
       <w:r>
         <w:rPr>
-          <w:color w:val="000000" w:themeColor="text1"/>
+          <w:color w:val="00B050"/>
         </w:rPr>
         <w:t xml:space="preserve">}} </w:t>
       </w:r>
@@ -2752,25 +2880,25 @@
       </w:r>
       <w:r>
         <w:rPr>
-          <w:color w:val="000000" w:themeColor="text1"/>
+          <w:color w:val="00B050"/>
         </w:rPr>
         <w:t xml:space="preserve">{{ </w:t>
       </w:r>
       <w:r>
         <w:rPr>
-          <w:color w:val="000000" w:themeColor="text1"/>
+          <w:color w:val="00B050"/>
         </w:rPr>
         <w:t>COLLECTOR_INSTITUTE</w:t>
       </w:r>
       <w:r>
         <w:rPr>
-          <w:color w:val="000000" w:themeColor="text1"/>
+          <w:color w:val="00B050"/>
         </w:rPr>
         <w:t xml:space="preserve"> </w:t>
       </w:r>
       <w:r>
         <w:rPr>
-          <w:color w:val="000000" w:themeColor="text1"/>
+          <w:color w:val="00B050"/>
         </w:rPr>
         <w:t>}}</w:t>
       </w:r>
@@ -2788,33 +2916,39 @@
       </w:r>
       <w:r>
         <w:rPr>
-          <w:color w:val="000000" w:themeColor="text1"/>
+          <w:color w:val="00B050"/>
         </w:rPr>
         <w:t xml:space="preserve">{{ </w:t>
       </w:r>
       <w:r>
         <w:rPr>
-          <w:color w:val="000000" w:themeColor="text1"/>
+          <w:color w:val="00B050"/>
         </w:rPr>
         <w:t>COLLECTORS</w:t>
       </w:r>
       <w:r>
         <w:rPr>
-          <w:color w:val="000000" w:themeColor="text1"/>
+          <w:color w:val="00B050"/>
         </w:rPr>
         <w:t xml:space="preserve"> }} ({{ </w:t>
       </w:r>
       <w:r>
         <w:rPr>
-          <w:color w:val="000000" w:themeColor="text1"/>
+          <w:color w:val="00B050"/>
         </w:rPr>
         <w:t>COLLECTOR_INSTITUTE</w:t>
       </w:r>
       <w:r>
         <w:rPr>
-          <w:color w:val="000000" w:themeColor="text1"/>
-        </w:rPr>
-        <w:t xml:space="preserve"> }}) </w:t>
+          <w:color w:val="00B050"/>
+        </w:rPr>
+        <w:t xml:space="preserve"> }}</w:t>
+      </w:r>
+      <w:r>
+        <w:rPr>
+          <w:color w:val="000000" w:themeColor="text1"/>
+        </w:rPr>
+        <w:t xml:space="preserve">) </w:t>
       </w:r>
       <w:r>
         <w:rPr>
@@ -2830,43 +2964,49 @@
       </w:r>
       <w:r>
         <w:rPr>
-          <w:color w:val="000000" w:themeColor="text1"/>
+          <w:color w:val="00B050"/>
         </w:rPr>
         <w:t xml:space="preserve">{{ </w:t>
       </w:r>
       <w:r>
         <w:rPr>
-          <w:color w:val="000000" w:themeColor="text1"/>
+          <w:color w:val="00B050"/>
         </w:rPr>
         <w:t>IDENTIFIER</w:t>
       </w:r>
       <w:r>
         <w:rPr>
-          <w:color w:val="000000" w:themeColor="text1"/>
+          <w:color w:val="00B050"/>
         </w:rPr>
         <w:t xml:space="preserve"> }}</w:t>
       </w:r>
       <w:r>
         <w:rPr>
-          <w:color w:val="000000" w:themeColor="text1"/>
-        </w:rPr>
-        <w:t xml:space="preserve"> (</w:t>
-      </w:r>
-      <w:r>
-        <w:rPr>
-          <w:color w:val="000000" w:themeColor="text1"/>
+          <w:color w:val="00B050"/>
+        </w:rPr>
+        <w:t xml:space="preserve"> </w:t>
+      </w:r>
+      <w:r>
+        <w:rPr>
+          <w:color w:val="000000" w:themeColor="text1"/>
+        </w:rPr>
+        <w:t>(</w:t>
+      </w:r>
+      <w:r>
+        <w:rPr>
+          <w:color w:val="00B050"/>
         </w:rPr>
         <w:t xml:space="preserve">{{ </w:t>
       </w:r>
       <w:r>
         <w:rPr>
-          <w:color w:val="000000" w:themeColor="text1"/>
+          <w:color w:val="00B050"/>
         </w:rPr>
         <w:t>IDENTIFIER_INSTITUTE</w:t>
       </w:r>
       <w:r>
         <w:rPr>
-          <w:color w:val="000000" w:themeColor="text1"/>
+          <w:color w:val="00B050"/>
         </w:rPr>
         <w:t xml:space="preserve"> }}</w:t>
       </w:r>
@@ -3862,28 +4002,22 @@
       <w:proofErr w:type="gramStart"/>
       <w:r>
         <w:rPr>
-          <w:color w:val="000000" w:themeColor="text1"/>
+          <w:color w:val="00B050"/>
         </w:rPr>
         <w:t xml:space="preserve">{{ </w:t>
       </w:r>
       <w:r>
         <w:rPr>
-          <w:color w:val="000000" w:themeColor="text1"/>
+          <w:color w:val="00B050"/>
         </w:rPr>
         <w:t>TOLID</w:t>
       </w:r>
       <w:proofErr w:type="gramEnd"/>
       <w:r>
         <w:rPr>
-          <w:color w:val="000000" w:themeColor="text1"/>
-        </w:rPr>
-        <w:t>}}</w:t>
-      </w:r>
-      <w:r>
-        <w:rPr>
-          <w:color w:val="000000" w:themeColor="text1"/>
-        </w:rPr>
-        <w:t xml:space="preserve"> </w:t>
+          <w:color w:val="00B050"/>
+        </w:rPr>
+        <w:t xml:space="preserve">}} </w:t>
       </w:r>
       <w:r>
         <w:t xml:space="preserve">sample was weighed and dissected on dry ice </w:t>
@@ -3969,32 +4103,32 @@
       <w:proofErr w:type="gramStart"/>
       <w:r>
         <w:rPr>
-          <w:color w:val="000000" w:themeColor="text1"/>
+          <w:color w:val="00B050"/>
         </w:rPr>
         <w:t xml:space="preserve">{{ </w:t>
       </w:r>
       <w:r>
         <w:rPr>
-          <w:color w:val="000000" w:themeColor="text1"/>
+          <w:color w:val="00B050"/>
         </w:rPr>
         <w:t>TISSUE</w:t>
       </w:r>
       <w:proofErr w:type="gramEnd"/>
       <w:r>
         <w:rPr>
-          <w:color w:val="000000" w:themeColor="text1"/>
+          <w:color w:val="00B050"/>
         </w:rPr>
         <w:t>_TYPE</w:t>
       </w:r>
       <w:r>
         <w:rPr>
-          <w:color w:val="000000" w:themeColor="text1"/>
+          <w:color w:val="00B050"/>
         </w:rPr>
         <w:t xml:space="preserve"> </w:t>
       </w:r>
       <w:r>
         <w:rPr>
-          <w:color w:val="000000" w:themeColor="text1"/>
+          <w:color w:val="00B050"/>
         </w:rPr>
         <w:t xml:space="preserve">}} </w:t>
       </w:r>
@@ -4085,25 +4219,25 @@
       </w:r>
       <w:r>
         <w:rPr>
-          <w:color w:val="000000" w:themeColor="text1"/>
+          <w:color w:val="00B050"/>
         </w:rPr>
         <w:t xml:space="preserve">{{ </w:t>
       </w:r>
       <w:r>
         <w:rPr>
-          <w:color w:val="000000" w:themeColor="text1"/>
+          <w:color w:val="00B050"/>
         </w:rPr>
         <w:t>TISSUE_TYPE</w:t>
       </w:r>
       <w:r>
         <w:rPr>
-          <w:color w:val="000000" w:themeColor="text1"/>
+          <w:color w:val="00B050"/>
         </w:rPr>
         <w:t xml:space="preserve"> }}</w:t>
       </w:r>
       <w:r>
         <w:rPr>
-          <w:color w:val="000000" w:themeColor="text1"/>
+          <w:color w:val="00B050"/>
         </w:rPr>
         <w:t xml:space="preserve"> </w:t>
       </w:r>
@@ -6540,14 +6674,14 @@
       <w:r>
         <w:rPr>
           <w:i/>
-          <w:color w:val="000000" w:themeColor="text1"/>
+          <w:color w:val="00B050"/>
         </w:rPr>
         <w:t xml:space="preserve">{{ </w:t>
       </w:r>
       <w:r>
         <w:rPr>
           <w:i/>
-          <w:color w:val="000000" w:themeColor="text1"/>
+          <w:color w:val="00B050"/>
         </w:rPr>
         <w:t>GENUS</w:t>
       </w:r>
@@ -6555,14 +6689,14 @@
       <w:r>
         <w:rPr>
           <w:i/>
-          <w:color w:val="000000" w:themeColor="text1"/>
+          <w:color w:val="00B050"/>
         </w:rPr>
         <w:t>_SPECIES</w:t>
       </w:r>
       <w:r>
         <w:rPr>
           <w:i/>
-          <w:color w:val="000000" w:themeColor="text1"/>
+          <w:color w:val="00B050"/>
         </w:rPr>
         <w:t xml:space="preserve"> }} </w:t>
       </w:r>
@@ -6572,7 +6706,7 @@
           <w:color w:val="000000" w:themeColor="text1"/>
           <w:lang w:eastAsia="en-US"/>
         </w:rPr>
-        <w:t>assembly (</w:t>
+        <w:t xml:space="preserve">assembly </w:t>
       </w:r>
       <w:r>
         <w:rPr>
@@ -6580,12 +6714,20 @@
           <w:color w:val="000000" w:themeColor="text1"/>
           <w:lang w:eastAsia="en-US"/>
         </w:rPr>
+        <w:t>(</w:t>
+      </w:r>
+      <w:r>
+        <w:rPr>
+          <w:rFonts w:eastAsiaTheme="minorHAnsi"/>
+          <w:color w:val="00B050"/>
+          <w:lang w:eastAsia="en-US"/>
+        </w:rPr>
         <w:t>{</w:t>
       </w:r>
       <w:r>
         <w:rPr>
           <w:rFonts w:eastAsiaTheme="minorHAnsi"/>
-          <w:color w:val="000000" w:themeColor="text1"/>
+          <w:color w:val="00B050"/>
           <w:lang w:eastAsia="en-US"/>
         </w:rPr>
         <w:t>{</w:t>
@@ -6593,7 +6735,7 @@
       <w:r>
         <w:rPr>
           <w:rFonts w:eastAsiaTheme="minorHAnsi"/>
-          <w:color w:val="000000" w:themeColor="text1"/>
+          <w:color w:val="00B050"/>
           <w:lang w:eastAsia="en-US"/>
         </w:rPr>
         <w:t xml:space="preserve"> </w:t>
@@ -6601,7 +6743,7 @@
       <w:r>
         <w:rPr>
           <w:rFonts w:eastAsiaTheme="minorHAnsi"/>
-          <w:color w:val="000000" w:themeColor="text1"/>
+          <w:color w:val="00B050"/>
           <w:lang w:eastAsia="en-US"/>
         </w:rPr>
         <w:t>ASSEMBLY_ACCESSION</w:t>
@@ -6609,7 +6751,7 @@
       <w:r>
         <w:rPr>
           <w:rFonts w:eastAsiaTheme="minorHAnsi"/>
-          <w:color w:val="000000" w:themeColor="text1"/>
+          <w:color w:val="00B050"/>
           <w:lang w:eastAsia="en-US"/>
         </w:rPr>
         <w:t xml:space="preserve"> }</w:t>
@@ -6617,10 +6759,18 @@
       <w:r>
         <w:rPr>
           <w:rFonts w:eastAsiaTheme="minorHAnsi"/>
-          <w:color w:val="000000" w:themeColor="text1"/>
+          <w:color w:val="00B050"/>
           <w:lang w:eastAsia="en-US"/>
         </w:rPr>
-        <w:t>})</w:t>
+        <w:t>}</w:t>
+      </w:r>
+      <w:r>
+        <w:rPr>
+          <w:rFonts w:eastAsiaTheme="minorHAnsi"/>
+          <w:color w:val="000000" w:themeColor="text1"/>
+          <w:lang w:eastAsia="en-US"/>
+        </w:rPr>
+        <w:t>)</w:t>
       </w:r>
       <w:r>
         <w:rPr>
@@ -6817,7 +6967,7 @@
         <w:rPr>
           <w:bCs/>
           <w:i/>
-          <w:color w:val="000000" w:themeColor="text1"/>
+          <w:color w:val="00B050"/>
         </w:rPr>
         <w:t xml:space="preserve">{{ </w:t>
       </w:r>
@@ -6825,7 +6975,7 @@
         <w:rPr>
           <w:bCs/>
           <w:i/>
-          <w:color w:val="000000" w:themeColor="text1"/>
+          <w:color w:val="00B050"/>
         </w:rPr>
         <w:t>GENUS</w:t>
       </w:r>
@@ -6834,7 +6984,7 @@
         <w:rPr>
           <w:bCs/>
           <w:i/>
-          <w:color w:val="000000" w:themeColor="text1"/>
+          <w:color w:val="00B050"/>
         </w:rPr>
         <w:t>_SPECIES</w:t>
       </w:r>
@@ -6842,7 +6992,7 @@
         <w:rPr>
           <w:bCs/>
           <w:i/>
-          <w:color w:val="000000" w:themeColor="text1"/>
+          <w:color w:val="00B050"/>
         </w:rPr>
         <w:t xml:space="preserve"> }} </w:t>
       </w:r>
@@ -6852,7 +7002,7 @@
           <w:color w:val="000000" w:themeColor="text1"/>
           <w:lang w:eastAsia="en-US"/>
         </w:rPr>
-        <w:t>assembly (</w:t>
+        <w:t xml:space="preserve">assembly </w:t>
       </w:r>
       <w:r>
         <w:rPr>
@@ -6860,12 +7010,20 @@
           <w:color w:val="000000" w:themeColor="text1"/>
           <w:lang w:eastAsia="en-US"/>
         </w:rPr>
+        <w:t>(</w:t>
+      </w:r>
+      <w:r>
+        <w:rPr>
+          <w:rFonts w:eastAsiaTheme="minorHAnsi"/>
+          <w:color w:val="00B050"/>
+          <w:lang w:eastAsia="en-US"/>
+        </w:rPr>
         <w:t xml:space="preserve">{{ </w:t>
       </w:r>
       <w:r>
         <w:rPr>
           <w:rFonts w:eastAsiaTheme="minorHAnsi"/>
-          <w:color w:val="000000" w:themeColor="text1"/>
+          <w:color w:val="00B050"/>
           <w:lang w:eastAsia="en-US"/>
         </w:rPr>
         <w:t>ASSEMBLY_ACCESSION</w:t>
@@ -6873,7 +7031,7 @@
       <w:r>
         <w:rPr>
           <w:rFonts w:eastAsiaTheme="minorHAnsi"/>
-          <w:color w:val="000000" w:themeColor="text1"/>
+          <w:color w:val="00B050"/>
           <w:lang w:eastAsia="en-US"/>
         </w:rPr>
         <w:t xml:space="preserve"> </w:t>
@@ -6881,7 +7039,7 @@
       <w:r>
         <w:rPr>
           <w:rFonts w:eastAsiaTheme="minorHAnsi"/>
-          <w:color w:val="000000" w:themeColor="text1"/>
+          <w:color w:val="00B050"/>
           <w:lang w:eastAsia="en-US"/>
         </w:rPr>
         <w:t>}</w:t>
@@ -6889,7 +7047,7 @@
       <w:r>
         <w:rPr>
           <w:rFonts w:eastAsiaTheme="minorHAnsi"/>
-          <w:color w:val="000000" w:themeColor="text1"/>
+          <w:color w:val="00B050"/>
           <w:lang w:eastAsia="en-US"/>
         </w:rPr>
         <w:t>}</w:t>
@@ -6897,6 +7055,7 @@
       <w:r>
         <w:rPr>
           <w:rFonts w:eastAsiaTheme="minorHAnsi"/>
+          <w:color w:val="00B050"/>
           <w:lang w:eastAsia="en-US"/>
         </w:rPr>
         <w:t>)</w:t>
@@ -6904,10 +7063,18 @@
       <w:r>
         <w:rPr>
           <w:rFonts w:eastAsiaTheme="minorHAnsi"/>
-          <w:color w:val="000000" w:themeColor="text1"/>
+          <w:color w:val="00B050"/>
           <w:lang w:eastAsia="en-US"/>
         </w:rPr>
-        <w:t xml:space="preserve"> in Ensembl Rapid Release</w:t>
+        <w:t xml:space="preserve"> </w:t>
+      </w:r>
+      <w:r>
+        <w:rPr>
+          <w:rFonts w:eastAsiaTheme="minorHAnsi"/>
+          <w:color w:val="000000" w:themeColor="text1"/>
+          <w:lang w:eastAsia="en-US"/>
+        </w:rPr>
+        <w:t>in Ensembl Rapid Release</w:t>
       </w:r>
       <w:r>
         <w:rPr>
@@ -7215,45 +7382,87 @@
       </w:r>
       <w:proofErr w:type="gramStart"/>
       <w:r>
+        <w:rPr>
+          <w:color w:val="00B050"/>
+        </w:rPr>
         <w:t>{{ ENA</w:t>
       </w:r>
       <w:proofErr w:type="gramEnd"/>
       <w:r>
+        <w:rPr>
+          <w:color w:val="00B050"/>
+        </w:rPr>
         <w:t>_</w:t>
       </w:r>
       <w:r>
+        <w:rPr>
+          <w:color w:val="00B050"/>
+        </w:rPr>
         <w:t>BIOPROJECT_TITLE</w:t>
       </w:r>
       <w:r>
+        <w:rPr>
+          <w:color w:val="00B050"/>
+        </w:rPr>
         <w:t xml:space="preserve"> }}</w:t>
       </w:r>
       <w:r>
-        <w:t xml:space="preserve">. Accession number </w:t>
+        <w:rPr>
+          <w:color w:val="00B050"/>
+        </w:rPr>
+        <w:t xml:space="preserve">. </w:t>
+      </w:r>
+      <w:r>
+        <w:t xml:space="preserve">Accession number </w:t>
       </w:r>
       <w:proofErr w:type="gramStart"/>
       <w:r>
+        <w:rPr>
+          <w:color w:val="00B050"/>
+        </w:rPr>
         <w:t xml:space="preserve">{{ </w:t>
       </w:r>
       <w:r>
+        <w:rPr>
+          <w:color w:val="00B050"/>
+        </w:rPr>
         <w:t>ENA</w:t>
       </w:r>
       <w:proofErr w:type="gramEnd"/>
       <w:r>
+        <w:rPr>
+          <w:color w:val="00B050"/>
+        </w:rPr>
         <w:t>_</w:t>
       </w:r>
       <w:r>
+        <w:rPr>
+          <w:color w:val="00B050"/>
+        </w:rPr>
         <w:t>B</w:t>
       </w:r>
       <w:r>
+        <w:rPr>
+          <w:color w:val="00B050"/>
+        </w:rPr>
         <w:t>IOPROJECT</w:t>
       </w:r>
       <w:r>
+        <w:rPr>
+          <w:color w:val="00B050"/>
+        </w:rPr>
         <w:t>_ACCESSION</w:t>
       </w:r>
       <w:r>
+        <w:rPr>
+          <w:color w:val="00B050"/>
+        </w:rPr>
         <w:t xml:space="preserve"> }</w:t>
       </w:r>
       <w:r>
+        <w:rPr>
+          <w:color w:val="00B050"/>
+        </w:rPr>
         <w:t>}</w:t>
       </w:r>
       <w:r>
@@ -7268,18 +7477,33 @@
         </w:r>
       </w:hyperlink>
       <w:r>
+        <w:rPr>
+          <w:color w:val="00B050"/>
+        </w:rPr>
         <w:t xml:space="preserve">{{ </w:t>
       </w:r>
       <w:r>
+        <w:rPr>
+          <w:color w:val="00B050"/>
+        </w:rPr>
         <w:t>ENA_</w:t>
       </w:r>
       <w:r>
+        <w:rPr>
+          <w:color w:val="00B050"/>
+        </w:rPr>
         <w:t>BIOPROJECT_ACCESSION</w:t>
       </w:r>
       <w:r>
+        <w:rPr>
+          <w:color w:val="00B050"/>
+        </w:rPr>
         <w:t xml:space="preserve"> }</w:t>
       </w:r>
       <w:r>
+        <w:rPr>
+          <w:color w:val="00B050"/>
+        </w:rPr>
         <w:t>}</w:t>
       </w:r>
       <w:r>
@@ -7292,6 +7516,9 @@
         <w:t xml:space="preserve">, </w:t>
       </w:r>
       <w:r>
+        <w:rPr>
+          <w:color w:val="00B050"/>
+        </w:rPr>
         <w:t>{{ ENA_FIRST_PUBLIC }}</w:t>
       </w:r>
       <w:r>
@@ -7307,12 +7534,14 @@
       <w:r>
         <w:rPr>
           <w:i/>
+          <w:color w:val="00B050"/>
         </w:rPr>
         <w:t xml:space="preserve">{{ </w:t>
       </w:r>
       <w:r>
         <w:rPr>
           <w:i/>
+          <w:color w:val="00B050"/>
         </w:rPr>
         <w:t>GENUS</w:t>
       </w:r>
@@ -7320,12 +7549,14 @@
       <w:r>
         <w:rPr>
           <w:i/>
+          <w:color w:val="00B050"/>
         </w:rPr>
         <w:t>_SPECIES</w:t>
       </w:r>
       <w:r>
         <w:rPr>
           <w:i/>
+          <w:color w:val="00B050"/>
         </w:rPr>
         <w:t xml:space="preserve"> }} </w:t>
       </w:r>
@@ -10377,25 +10608,31 @@
         <w:rPr>
           <w:color w:val="1F497D" w:themeColor="text2"/>
         </w:rPr>
-        <w:t>Wellcome Sanger Institute (</w:t>
+        <w:t xml:space="preserve">Wellcome Sanger Institute </w:t>
+      </w:r>
+      <w:r>
+        <w:rPr>
+          <w:color w:val="4F81BD" w:themeColor="accent1"/>
+        </w:rPr>
+        <w:t>(</w:t>
       </w:r>
       <w:proofErr w:type="gramStart"/>
       <w:r>
         <w:rPr>
-          <w:color w:val="1F497D" w:themeColor="text2"/>
+          <w:color w:val="00B050"/>
         </w:rPr>
         <w:t>{{ ENA</w:t>
       </w:r>
       <w:proofErr w:type="gramEnd"/>
       <w:r>
         <w:rPr>
-          <w:color w:val="1F497D" w:themeColor="text2"/>
+          <w:color w:val="00B050"/>
         </w:rPr>
         <w:t>_FIRST_PUBLIC }}</w:t>
       </w:r>
       <w:r>
         <w:rPr>
-          <w:color w:val="1F497D" w:themeColor="text2"/>
+          <w:color w:val="4F81BD" w:themeColor="accent1"/>
         </w:rPr>
         <w:t xml:space="preserve">) </w:t>
       </w:r>
@@ -10404,81 +10641,70 @@
           <w:bCs/>
           <w:color w:val="1F497D" w:themeColor="text2"/>
         </w:rPr>
-        <w:t xml:space="preserve">The genome sequence of the {{ ENA_BIOPROJECT_TITLE }}, </w:t>
+        <w:t xml:space="preserve">The genome sequence of the </w:t>
+      </w:r>
+      <w:r>
+        <w:rPr>
+          <w:bCs/>
+          <w:color w:val="00B050"/>
+        </w:rPr>
+        <w:t>{{ ENA_BIOPROJECT_TITLE }}</w:t>
+      </w:r>
+      <w:r>
+        <w:rPr>
+          <w:bCs/>
+          <w:color w:val="4F81BD" w:themeColor="accent1"/>
+        </w:rPr>
+        <w:t>,</w:t>
+      </w:r>
+      <w:r>
+        <w:rPr>
+          <w:bCs/>
+          <w:color w:val="00B050"/>
+        </w:rPr>
+        <w:t xml:space="preserve"> </w:t>
       </w:r>
       <w:r>
         <w:rPr>
           <w:bCs/>
           <w:i/>
+          <w:color w:val="00B050"/>
+        </w:rPr>
+        <w:t>{{ TAXONOMY_AUTHORITY  }}</w:t>
+      </w:r>
+      <w:r>
+        <w:rPr>
+          <w:color w:val="00B050"/>
+        </w:rPr>
+        <w:t xml:space="preserve">, </w:t>
+      </w:r>
+      <w:r>
+        <w:rPr>
           <w:color w:val="1F497D" w:themeColor="text2"/>
         </w:rPr>
-        <w:t>{{ TAXONOMY_AUTHORITY</w:t>
-      </w:r>
-      <w:r>
-        <w:rPr>
-          <w:bCs/>
-          <w:i/>
-          <w:color w:val="1F497D" w:themeColor="text2"/>
-        </w:rPr>
-        <w:t xml:space="preserve"> </w:t>
-      </w:r>
-      <w:r>
-        <w:rPr>
-          <w:bCs/>
-          <w:i/>
-          <w:color w:val="1F497D" w:themeColor="text2"/>
-        </w:rPr>
-        <w:t xml:space="preserve"> </w:t>
-      </w:r>
-      <w:r>
-        <w:rPr>
-          <w:bCs/>
-          <w:i/>
-          <w:color w:val="1F497D" w:themeColor="text2"/>
-        </w:rPr>
-        <w:t>}</w:t>
-      </w:r>
-      <w:r>
-        <w:rPr>
-          <w:bCs/>
-          <w:i/>
-          <w:color w:val="1F497D" w:themeColor="text2"/>
-        </w:rPr>
-        <w:t>}</w:t>
-      </w:r>
-      <w:r>
-        <w:rPr>
-          <w:color w:val="1F497D" w:themeColor="text2"/>
-        </w:rPr>
-        <w:t xml:space="preserve">, </w:t>
-      </w:r>
-      <w:r>
-        <w:rPr>
-          <w:color w:val="1F497D" w:themeColor="text2"/>
-        </w:rPr>
         <w:t xml:space="preserve">European Nucleotide Archive, [dataset], accession number </w:t>
       </w:r>
       <w:r>
         <w:rPr>
-          <w:color w:val="1F497D" w:themeColor="text2"/>
+          <w:color w:val="00B050"/>
         </w:rPr>
         <w:t xml:space="preserve">{{ </w:t>
       </w:r>
       <w:r>
         <w:rPr>
-          <w:color w:val="1F497D" w:themeColor="text2"/>
+          <w:color w:val="00B050"/>
         </w:rPr>
         <w:t>ENA_BIOPROJECT</w:t>
       </w:r>
       <w:r>
         <w:rPr>
-          <w:color w:val="1F497D" w:themeColor="text2"/>
+          <w:color w:val="00B050"/>
         </w:rPr>
         <w:t>_ACCESSION</w:t>
       </w:r>
       <w:r>
         <w:rPr>
-          <w:color w:val="1F497D" w:themeColor="text2"/>
+          <w:color w:val="00B050"/>
         </w:rPr>
         <w:t xml:space="preserve"> }}</w:t>
       </w:r>
@@ -10571,7 +10797,7 @@
         <w:rPr>
           <w:b/>
           <w:i/>
-          <w:color w:val="000000" w:themeColor="text1"/>
+          <w:color w:val="00B050"/>
         </w:rPr>
         <w:t xml:space="preserve">{{ </w:t>
       </w:r>
@@ -10579,7 +10805,7 @@
         <w:rPr>
           <w:b/>
           <w:i/>
-          <w:color w:val="000000" w:themeColor="text1"/>
+          <w:color w:val="00B050"/>
         </w:rPr>
         <w:t>GENUS</w:t>
       </w:r>
@@ -10588,7 +10814,7 @@
         <w:rPr>
           <w:b/>
           <w:i/>
-          <w:color w:val="000000" w:themeColor="text1"/>
+          <w:color w:val="00B050"/>
         </w:rPr>
         <w:t>_SPECIES</w:t>
       </w:r>
@@ -10596,7 +10822,7 @@
         <w:rPr>
           <w:b/>
           <w:i/>
-          <w:color w:val="000000" w:themeColor="text1"/>
+          <w:color w:val="00B050"/>
         </w:rPr>
         <w:t xml:space="preserve"> }} </w:t>
       </w:r>
@@ -10610,21 +10836,21 @@
       <w:r>
         <w:rPr>
           <w:b/>
-          <w:color w:val="000000" w:themeColor="text1"/>
+          <w:color w:val="00B050"/>
         </w:rPr>
         <w:t xml:space="preserve">{{ </w:t>
       </w:r>
       <w:r>
         <w:rPr>
           <w:b/>
-          <w:color w:val="000000" w:themeColor="text1"/>
+          <w:color w:val="00B050"/>
         </w:rPr>
         <w:t>TOLID</w:t>
       </w:r>
       <w:r>
         <w:rPr>
           <w:b/>
-          <w:color w:val="000000" w:themeColor="text1"/>
+          <w:color w:val="00B050"/>
         </w:rPr>
         <w:t>}}</w:t>
       </w:r>
@@ -10633,7 +10859,14 @@
           <w:b/>
           <w:color w:val="000000" w:themeColor="text1"/>
         </w:rPr>
-        <w:t xml:space="preserve">) </w:t>
+        <w:t>)</w:t>
+      </w:r>
+      <w:r>
+        <w:rPr>
+          <w:b/>
+          <w:color w:val="00B050"/>
+        </w:rPr>
+        <w:t xml:space="preserve"> </w:t>
       </w:r>
       <w:r>
         <w:rPr>
@@ -10683,7 +10916,7 @@
         <w:rPr>
           <w:b/>
           <w:i/>
-          <w:color w:val="000000" w:themeColor="text1"/>
+          <w:color w:val="00B050"/>
         </w:rPr>
         <w:t xml:space="preserve">{{ </w:t>
       </w:r>
@@ -10691,7 +10924,7 @@
         <w:rPr>
           <w:b/>
           <w:i/>
-          <w:color w:val="000000" w:themeColor="text1"/>
+          <w:color w:val="00B050"/>
         </w:rPr>
         <w:t>GENUS</w:t>
       </w:r>
@@ -10700,7 +10933,7 @@
         <w:rPr>
           <w:b/>
           <w:i/>
-          <w:color w:val="000000" w:themeColor="text1"/>
+          <w:color w:val="00B050"/>
         </w:rPr>
         <w:t>_SPECIES</w:t>
       </w:r>
@@ -10708,7 +10941,7 @@
         <w:rPr>
           <w:b/>
           <w:i/>
-          <w:color w:val="000000" w:themeColor="text1"/>
+          <w:color w:val="00B050"/>
         </w:rPr>
         <w:t xml:space="preserve"> }}</w:t>
       </w:r>
@@ -10722,7 +10955,7 @@
       <w:r>
         <w:rPr>
           <w:b/>
-          <w:color w:val="000000" w:themeColor="text1"/>
+          <w:color w:val="00B050"/>
         </w:rPr>
         <w:t xml:space="preserve">{{ </w:t>
       </w:r>
@@ -10730,7 +10963,7 @@
         <w:rPr>
           <w:b/>
           <w:bCs/>
-          <w:color w:val="000000" w:themeColor="text1"/>
+          <w:color w:val="00B050"/>
         </w:rPr>
         <w:t>ASSEMBLY_</w:t>
       </w:r>
@@ -10738,7 +10971,7 @@
         <w:rPr>
           <w:b/>
           <w:bCs/>
-          <w:color w:val="000000" w:themeColor="text1"/>
+          <w:color w:val="00B050"/>
         </w:rPr>
         <w:t>ID }}</w:t>
       </w:r>
@@ -10841,7 +11074,7 @@
         <w:rPr>
           <w:b/>
           <w:i/>
-          <w:color w:val="000000" w:themeColor="text1"/>
+          <w:color w:val="00B050"/>
         </w:rPr>
         <w:t xml:space="preserve">{{ </w:t>
       </w:r>
@@ -10849,7 +11082,7 @@
         <w:rPr>
           <w:b/>
           <w:i/>
-          <w:color w:val="000000" w:themeColor="text1"/>
+          <w:color w:val="00B050"/>
         </w:rPr>
         <w:t>GENUS</w:t>
       </w:r>
@@ -10858,7 +11091,7 @@
         <w:rPr>
           <w:b/>
           <w:i/>
-          <w:color w:val="000000" w:themeColor="text1"/>
+          <w:color w:val="00B050"/>
         </w:rPr>
         <w:t>_SPECIES</w:t>
       </w:r>
@@ -10866,7 +11099,7 @@
         <w:rPr>
           <w:b/>
           <w:i/>
-          <w:color w:val="000000" w:themeColor="text1"/>
+          <w:color w:val="00B050"/>
         </w:rPr>
         <w:t xml:space="preserve"> }}</w:t>
       </w:r>
@@ -10875,13 +11108,20 @@
           <w:b/>
           <w:color w:val="000000" w:themeColor="text1"/>
         </w:rPr>
-        <w:t xml:space="preserve">, </w:t>
+        <w:t>,</w:t>
+      </w:r>
+      <w:r>
+        <w:rPr>
+          <w:b/>
+          <w:color w:val="00B050"/>
+        </w:rPr>
+        <w:t xml:space="preserve"> </w:t>
       </w:r>
       <w:r>
         <w:rPr>
           <w:b/>
           <w:bCs/>
-          <w:color w:val="000000" w:themeColor="text1"/>
+          <w:color w:val="00B050"/>
         </w:rPr>
         <w:t>{{ ASSEMBLY_ID }}</w:t>
       </w:r>
@@ -11006,7 +11246,7 @@
         <w:rPr>
           <w:b/>
           <w:i/>
-          <w:color w:val="000000" w:themeColor="text1"/>
+          <w:color w:val="00B050"/>
         </w:rPr>
         <w:t xml:space="preserve">{{ </w:t>
       </w:r>
@@ -11014,7 +11254,7 @@
         <w:rPr>
           <w:b/>
           <w:i/>
-          <w:color w:val="000000" w:themeColor="text1"/>
+          <w:color w:val="00B050"/>
         </w:rPr>
         <w:t>GENUS</w:t>
       </w:r>
@@ -11023,7 +11263,7 @@
         <w:rPr>
           <w:b/>
           <w:i/>
-          <w:color w:val="000000" w:themeColor="text1"/>
+          <w:color w:val="00B050"/>
         </w:rPr>
         <w:t>_SPECIES</w:t>
       </w:r>
@@ -11031,7 +11271,7 @@
         <w:rPr>
           <w:b/>
           <w:i/>
-          <w:color w:val="000000" w:themeColor="text1"/>
+          <w:color w:val="00B050"/>
         </w:rPr>
         <w:t xml:space="preserve"> }}</w:t>
       </w:r>
@@ -11046,7 +11286,7 @@
         <w:rPr>
           <w:b/>
           <w:bCs/>
-          <w:color w:val="000000" w:themeColor="text1"/>
+          <w:color w:val="00B050"/>
         </w:rPr>
         <w:t>{{ ASSEMBLY_ID }}</w:t>
       </w:r>
@@ -11161,7 +11401,7 @@
         <w:rPr>
           <w:b/>
           <w:i/>
-          <w:color w:val="000000" w:themeColor="text1"/>
+          <w:color w:val="00B050"/>
         </w:rPr>
         <w:t xml:space="preserve">{{ </w:t>
       </w:r>
@@ -11169,7 +11409,7 @@
         <w:rPr>
           <w:b/>
           <w:i/>
-          <w:color w:val="000000" w:themeColor="text1"/>
+          <w:color w:val="00B050"/>
         </w:rPr>
         <w:t>GENUS</w:t>
       </w:r>
@@ -11178,7 +11418,7 @@
         <w:rPr>
           <w:b/>
           <w:i/>
-          <w:color w:val="000000" w:themeColor="text1"/>
+          <w:color w:val="00B050"/>
         </w:rPr>
         <w:t>_SPECIES</w:t>
       </w:r>
@@ -11186,7 +11426,7 @@
         <w:rPr>
           <w:b/>
           <w:i/>
-          <w:color w:val="000000" w:themeColor="text1"/>
+          <w:color w:val="00B050"/>
         </w:rPr>
         <w:t xml:space="preserve"> }}</w:t>
       </w:r>
@@ -11195,13 +11435,20 @@
           <w:b/>
           <w:color w:val="000000" w:themeColor="text1"/>
         </w:rPr>
-        <w:t xml:space="preserve">, </w:t>
+        <w:t>,</w:t>
+      </w:r>
+      <w:r>
+        <w:rPr>
+          <w:b/>
+          <w:color w:val="00B050"/>
+        </w:rPr>
+        <w:t xml:space="preserve"> </w:t>
       </w:r>
       <w:r>
         <w:rPr>
           <w:b/>
           <w:bCs/>
-          <w:color w:val="000000" w:themeColor="text1"/>
+          <w:color w:val="00B050"/>
         </w:rPr>
         <w:t>{{ ASSEMBLY_ID }}</w:t>
       </w:r>
@@ -11246,13 +11493,13 @@
         <w:rPr>
           <w:b/>
           <w:bCs/>
-          <w:color w:val="000000" w:themeColor="text1"/>
+          <w:color w:val="00B050"/>
         </w:rPr>
         <w:t>{{ ASSEMBLY_ID }}</w:t>
       </w:r>
       <w:r>
         <w:rPr>
-          <w:color w:val="000000" w:themeColor="text1"/>
+          <w:color w:val="00B050"/>
         </w:rPr>
         <w:t xml:space="preserve"> </w:t>
       </w:r>
@@ -11324,7 +11571,7 @@
         <w:rPr>
           <w:b/>
           <w:i/>
-          <w:color w:val="000000" w:themeColor="text1"/>
+          <w:color w:val="00B050"/>
         </w:rPr>
         <w:t xml:space="preserve">{{ </w:t>
       </w:r>
@@ -11332,7 +11579,7 @@
         <w:rPr>
           <w:b/>
           <w:i/>
-          <w:color w:val="000000" w:themeColor="text1"/>
+          <w:color w:val="00B050"/>
         </w:rPr>
         <w:t>GENUS</w:t>
       </w:r>
@@ -11341,7 +11588,7 @@
         <w:rPr>
           <w:b/>
           <w:i/>
-          <w:color w:val="000000" w:themeColor="text1"/>
+          <w:color w:val="00B050"/>
         </w:rPr>
         <w:t>_SPECIES</w:t>
       </w:r>
@@ -11349,7 +11596,7 @@
         <w:rPr>
           <w:b/>
           <w:i/>
-          <w:color w:val="000000" w:themeColor="text1"/>
+          <w:color w:val="00B050"/>
         </w:rPr>
         <w:t xml:space="preserve"> }</w:t>
       </w:r>
@@ -11357,7 +11604,7 @@
         <w:rPr>
           <w:b/>
           <w:i/>
-          <w:color w:val="000000" w:themeColor="text1"/>
+          <w:color w:val="00B050"/>
         </w:rPr>
         <w:t>}</w:t>
       </w:r>
@@ -11366,13 +11613,20 @@
           <w:b/>
           <w:color w:val="000000" w:themeColor="text1"/>
         </w:rPr>
-        <w:t xml:space="preserve">, </w:t>
+        <w:t>,</w:t>
+      </w:r>
+      <w:r>
+        <w:rPr>
+          <w:b/>
+          <w:color w:val="00B050"/>
+        </w:rPr>
+        <w:t xml:space="preserve"> </w:t>
       </w:r>
       <w:r>
         <w:rPr>
           <w:b/>
           <w:bCs/>
-          <w:color w:val="000000" w:themeColor="text1"/>
+          <w:color w:val="00B050"/>
         </w:rPr>
         <w:t>{{ ASSEMBLY_ID }}</w:t>
       </w:r>
@@ -11480,14 +11734,14 @@
             <w:proofErr w:type="gramStart"/>
             <w:r>
               <w:rPr>
-                <w:color w:val="000000" w:themeColor="text1"/>
+                <w:color w:val="00B050"/>
               </w:rPr>
               <w:t>{{ ASSEMBLY</w:t>
             </w:r>
             <w:proofErr w:type="gramEnd"/>
             <w:r>
               <w:rPr>
-                <w:color w:val="000000" w:themeColor="text1"/>
+                <w:color w:val="00B050"/>
               </w:rPr>
               <w:t>_ID }}</w:t>
             </w:r>
@@ -11547,14 +11801,14 @@
             <w:r>
               <w:rPr>
                 <w:i/>
-                <w:color w:val="000000" w:themeColor="text1"/>
+                <w:color w:val="00B050"/>
               </w:rPr>
               <w:t xml:space="preserve">{{ </w:t>
             </w:r>
             <w:r>
               <w:rPr>
                 <w:i/>
-                <w:color w:val="000000" w:themeColor="text1"/>
+                <w:color w:val="00B050"/>
               </w:rPr>
               <w:t>GENUS</w:t>
             </w:r>
@@ -11562,21 +11816,21 @@
             <w:r>
               <w:rPr>
                 <w:i/>
-                <w:color w:val="000000" w:themeColor="text1"/>
+                <w:color w:val="00B050"/>
               </w:rPr>
               <w:t>_SPECIES</w:t>
             </w:r>
             <w:r>
               <w:rPr>
                 <w:i/>
-                <w:color w:val="000000" w:themeColor="text1"/>
+                <w:color w:val="00B050"/>
               </w:rPr>
               <w:t xml:space="preserve"> }</w:t>
             </w:r>
             <w:r>
               <w:rPr>
                 <w:i/>
-                <w:color w:val="000000" w:themeColor="text1"/>
+                <w:color w:val="00B050"/>
               </w:rPr>
               <w:t>}</w:t>
             </w:r>
@@ -11635,20 +11889,20 @@
             <w:proofErr w:type="gramStart"/>
             <w:r>
               <w:rPr>
-                <w:color w:val="000000" w:themeColor="text1"/>
+                <w:color w:val="00B050"/>
               </w:rPr>
               <w:t xml:space="preserve">{{ </w:t>
             </w:r>
             <w:r>
               <w:rPr>
-                <w:color w:val="000000" w:themeColor="text1"/>
+                <w:color w:val="00B050"/>
               </w:rPr>
               <w:t>TOLID</w:t>
             </w:r>
             <w:proofErr w:type="gramEnd"/>
             <w:r>
               <w:rPr>
-                <w:color w:val="000000" w:themeColor="text1"/>
+                <w:color w:val="00B050"/>
               </w:rPr>
               <w:t xml:space="preserve"> }}</w:t>
             </w:r>
@@ -11707,32 +11961,32 @@
             <w:proofErr w:type="gramStart"/>
             <w:r>
               <w:rPr>
-                <w:color w:val="000000" w:themeColor="text1"/>
+                <w:color w:val="00B050"/>
               </w:rPr>
               <w:t xml:space="preserve">{{ </w:t>
             </w:r>
             <w:r>
               <w:rPr>
-                <w:color w:val="000000" w:themeColor="text1"/>
+                <w:color w:val="00B050"/>
               </w:rPr>
               <w:t>NCBI</w:t>
             </w:r>
             <w:proofErr w:type="gramEnd"/>
             <w:r>
               <w:rPr>
-                <w:color w:val="000000" w:themeColor="text1"/>
+                <w:color w:val="00B050"/>
               </w:rPr>
               <w:t>_TAXID</w:t>
             </w:r>
             <w:r>
               <w:rPr>
-                <w:color w:val="000000" w:themeColor="text1"/>
+                <w:color w:val="00B050"/>
               </w:rPr>
               <w:t xml:space="preserve"> }</w:t>
             </w:r>
             <w:r>
               <w:rPr>
-                <w:color w:val="000000" w:themeColor="text1"/>
+                <w:color w:val="00B050"/>
               </w:rPr>
               <w:t>}</w:t>
             </w:r>
@@ -11793,19 +12047,34 @@
             </w:pPr>
             <w:proofErr w:type="gramStart"/>
             <w:r>
+              <w:rPr>
+                <w:color w:val="00B050"/>
+              </w:rPr>
               <w:t xml:space="preserve">{{ </w:t>
             </w:r>
             <w:r>
+              <w:rPr>
+                <w:color w:val="00B050"/>
+              </w:rPr>
               <w:t>ENA</w:t>
             </w:r>
             <w:proofErr w:type="gramEnd"/>
             <w:r>
+              <w:rPr>
+                <w:color w:val="00B050"/>
+              </w:rPr>
               <w:t>_BIOPROJECT_ACCESSION</w:t>
             </w:r>
             <w:r>
+              <w:rPr>
+                <w:color w:val="00B050"/>
+              </w:rPr>
               <w:t xml:space="preserve"> }</w:t>
             </w:r>
             <w:r>
+              <w:rPr>
+                <w:color w:val="00B050"/>
+              </w:rPr>
               <w:t>}</w:t>
             </w:r>
           </w:p>
@@ -11870,19 +12139,34 @@
             </w:pPr>
             <w:proofErr w:type="gramStart"/>
             <w:r>
+              <w:rPr>
+                <w:color w:val="00B050"/>
+              </w:rPr>
               <w:t xml:space="preserve">{{ </w:t>
             </w:r>
             <w:r>
+              <w:rPr>
+                <w:color w:val="00B050"/>
+              </w:rPr>
               <w:t>BIOSAMPLE</w:t>
             </w:r>
             <w:proofErr w:type="gramEnd"/>
             <w:r>
+              <w:rPr>
+                <w:color w:val="00B050"/>
+              </w:rPr>
               <w:t>_ACCESSION</w:t>
             </w:r>
             <w:r>
+              <w:rPr>
+                <w:color w:val="00B050"/>
+              </w:rPr>
               <w:t xml:space="preserve"> }</w:t>
             </w:r>
             <w:r>
+              <w:rPr>
+                <w:color w:val="00B050"/>
+              </w:rPr>
               <w:t>}</w:t>
             </w:r>
           </w:p>
@@ -11934,32 +12218,32 @@
             <w:pPr>
               <w:widowControl w:val="0"/>
               <w:rPr>
-                <w:color w:val="000000" w:themeColor="text1"/>
+                <w:color w:val="00B050"/>
               </w:rPr>
             </w:pPr>
             <w:proofErr w:type="gramStart"/>
             <w:r>
               <w:rPr>
-                <w:color w:val="000000" w:themeColor="text1"/>
+                <w:color w:val="00B050"/>
               </w:rPr>
               <w:t xml:space="preserve">{{ </w:t>
             </w:r>
             <w:r>
               <w:rPr>
-                <w:color w:val="000000" w:themeColor="text1"/>
+                <w:color w:val="00B050"/>
               </w:rPr>
               <w:t>TOLID</w:t>
             </w:r>
             <w:proofErr w:type="gramEnd"/>
             <w:r>
               <w:rPr>
-                <w:color w:val="000000" w:themeColor="text1"/>
+                <w:color w:val="00B050"/>
               </w:rPr>
               <w:t xml:space="preserve"> }</w:t>
             </w:r>
             <w:r>
               <w:rPr>
-                <w:color w:val="000000" w:themeColor="text1"/>
+                <w:color w:val="00B050"/>
               </w:rPr>
               <w:t>}</w:t>
             </w:r>
@@ -11968,38 +12252,38 @@
             <w:pPr>
               <w:widowControl w:val="0"/>
               <w:rPr>
-                <w:color w:val="000000" w:themeColor="text1"/>
+                <w:color w:val="00B050"/>
               </w:rPr>
             </w:pPr>
             <w:proofErr w:type="gramStart"/>
             <w:r>
               <w:rPr>
-                <w:color w:val="000000" w:themeColor="text1"/>
+                <w:color w:val="00B050"/>
               </w:rPr>
               <w:t xml:space="preserve">{{ </w:t>
             </w:r>
             <w:r>
               <w:rPr>
-                <w:color w:val="000000" w:themeColor="text1"/>
+                <w:color w:val="00B050"/>
               </w:rPr>
               <w:t>H</w:t>
             </w:r>
             <w:r>
               <w:rPr>
-                <w:color w:val="000000" w:themeColor="text1"/>
+                <w:color w:val="00B050"/>
               </w:rPr>
               <w:t>I</w:t>
             </w:r>
             <w:r>
               <w:rPr>
-                <w:color w:val="000000" w:themeColor="text1"/>
+                <w:color w:val="00B050"/>
               </w:rPr>
               <w:t>C</w:t>
             </w:r>
             <w:proofErr w:type="gramEnd"/>
             <w:r>
               <w:rPr>
-                <w:color w:val="000000" w:themeColor="text1"/>
+                <w:color w:val="00B050"/>
               </w:rPr>
               <w:t xml:space="preserve"> }}</w:t>
             </w:r>
@@ -12014,20 +12298,20 @@
             <w:proofErr w:type="gramStart"/>
             <w:r>
               <w:rPr>
-                <w:color w:val="000000" w:themeColor="text1"/>
+                <w:color w:val="00B050"/>
               </w:rPr>
               <w:t>{{ RN</w:t>
             </w:r>
             <w:r>
               <w:rPr>
-                <w:color w:val="000000" w:themeColor="text1"/>
+                <w:color w:val="00B050"/>
               </w:rPr>
               <w:t>A</w:t>
             </w:r>
             <w:proofErr w:type="gramEnd"/>
             <w:r>
               <w:rPr>
-                <w:color w:val="000000" w:themeColor="text1"/>
+                <w:color w:val="00B050"/>
               </w:rPr>
               <w:t xml:space="preserve"> }}</w:t>
             </w:r>
@@ -12145,7 +12429,7 @@
             <w:r>
               <w:rPr>
                 <w:rFonts w:cs="Times New Roman"/>
-                <w:color w:val="000000" w:themeColor="text1"/>
+                <w:color w:val="00B050"/>
               </w:rPr>
               <w:t>{{ QV</w:t>
             </w:r>
@@ -12153,7 +12437,7 @@
             <w:r>
               <w:rPr>
                 <w:rFonts w:cs="Times New Roman"/>
-                <w:color w:val="000000" w:themeColor="text1"/>
+                <w:color w:val="00B050"/>
               </w:rPr>
               <w:t xml:space="preserve"> }}</w:t>
             </w:r>
@@ -12253,7 +12537,7 @@
             <w:r>
               <w:rPr>
                 <w:rFonts w:cs="Times New Roman"/>
-                <w:color w:val="000000" w:themeColor="text1"/>
+                <w:color w:val="00B050"/>
               </w:rPr>
               <w:t>{{ KMER</w:t>
             </w:r>
@@ -12261,7 +12545,7 @@
             <w:r>
               <w:rPr>
                 <w:rFonts w:cs="Times New Roman"/>
-                <w:color w:val="000000" w:themeColor="text1"/>
+                <w:color w:val="00B050"/>
               </w:rPr>
               <w:t xml:space="preserve"> }}</w:t>
             </w:r>
@@ -12353,7 +12637,7 @@
             <w:r>
               <w:rPr>
                 <w:rFonts w:cs="Times New Roman"/>
-                <w:color w:val="000000" w:themeColor="text1"/>
+                <w:color w:val="00B050"/>
               </w:rPr>
               <w:t>{{ BUSCO</w:t>
             </w:r>
@@ -12361,7 +12645,7 @@
             <w:r>
               <w:rPr>
                 <w:rFonts w:cs="Times New Roman"/>
-                <w:color w:val="000000" w:themeColor="text1"/>
+                <w:color w:val="00B050"/>
               </w:rPr>
               <w:t>_STRING }}</w:t>
             </w:r>
@@ -13049,32 +13333,32 @@
             <w:proofErr w:type="gramStart"/>
             <w:r>
               <w:rPr>
-                <w:color w:val="000000" w:themeColor="text1"/>
+                <w:color w:val="00B050"/>
               </w:rPr>
               <w:t xml:space="preserve">{{ </w:t>
             </w:r>
             <w:r>
               <w:rPr>
-                <w:color w:val="000000" w:themeColor="text1"/>
+                <w:color w:val="00B050"/>
               </w:rPr>
               <w:t>ASSEMBLY</w:t>
             </w:r>
             <w:proofErr w:type="gramEnd"/>
             <w:r>
               <w:rPr>
-                <w:color w:val="000000" w:themeColor="text1"/>
+                <w:color w:val="00B050"/>
               </w:rPr>
               <w:t>_ACCESSION</w:t>
             </w:r>
             <w:r>
               <w:rPr>
-                <w:color w:val="000000" w:themeColor="text1"/>
+                <w:color w:val="00B050"/>
               </w:rPr>
               <w:t xml:space="preserve"> }</w:t>
             </w:r>
             <w:r>
               <w:rPr>
-                <w:color w:val="000000" w:themeColor="text1"/>
+                <w:color w:val="00B050"/>
               </w:rPr>
               <w:t>}</w:t>
             </w:r>
@@ -13219,26 +13503,26 @@
             <w:proofErr w:type="gramStart"/>
             <w:r>
               <w:rPr>
-                <w:color w:val="000000" w:themeColor="text1"/>
+                <w:color w:val="00B050"/>
               </w:rPr>
               <w:t xml:space="preserve">{{ </w:t>
             </w:r>
             <w:r>
               <w:rPr>
-                <w:color w:val="000000" w:themeColor="text1"/>
+                <w:color w:val="00B050"/>
               </w:rPr>
               <w:t>GENOME</w:t>
             </w:r>
             <w:proofErr w:type="gramEnd"/>
             <w:r>
               <w:rPr>
-                <w:color w:val="000000" w:themeColor="text1"/>
+                <w:color w:val="00B050"/>
               </w:rPr>
               <w:t>_LENGTH</w:t>
             </w:r>
             <w:r>
               <w:rPr>
-                <w:color w:val="000000" w:themeColor="text1"/>
+                <w:color w:val="00B050"/>
               </w:rPr>
               <w:t xml:space="preserve"> }}</w:t>
             </w:r>
@@ -13295,26 +13579,26 @@
             <w:proofErr w:type="gramStart"/>
             <w:r>
               <w:rPr>
-                <w:color w:val="000000" w:themeColor="text1"/>
+                <w:color w:val="00B050"/>
               </w:rPr>
               <w:t xml:space="preserve">{{ </w:t>
             </w:r>
             <w:r>
               <w:rPr>
-                <w:color w:val="000000" w:themeColor="text1"/>
+                <w:color w:val="00B050"/>
               </w:rPr>
               <w:t>CONTIG</w:t>
             </w:r>
             <w:proofErr w:type="gramEnd"/>
             <w:r>
               <w:rPr>
-                <w:color w:val="000000" w:themeColor="text1"/>
+                <w:color w:val="00B050"/>
               </w:rPr>
               <w:t>_NUMBER</w:t>
             </w:r>
             <w:r>
               <w:rPr>
-                <w:color w:val="000000" w:themeColor="text1"/>
+                <w:color w:val="00B050"/>
               </w:rPr>
               <w:t xml:space="preserve"> }}</w:t>
             </w:r>
@@ -13371,20 +13655,20 @@
             <w:proofErr w:type="gramStart"/>
             <w:r>
               <w:rPr>
-                <w:color w:val="000000" w:themeColor="text1"/>
+                <w:color w:val="00B050"/>
               </w:rPr>
               <w:t xml:space="preserve">{{ </w:t>
             </w:r>
             <w:r>
               <w:rPr>
-                <w:color w:val="000000" w:themeColor="text1"/>
+                <w:color w:val="00B050"/>
               </w:rPr>
               <w:t>CONTIG</w:t>
             </w:r>
             <w:proofErr w:type="gramEnd"/>
             <w:r>
               <w:rPr>
-                <w:color w:val="000000" w:themeColor="text1"/>
+                <w:color w:val="00B050"/>
               </w:rPr>
               <w:t>_N50 }}</w:t>
             </w:r>
@@ -13441,26 +13725,26 @@
             <w:proofErr w:type="gramStart"/>
             <w:r>
               <w:rPr>
-                <w:color w:val="000000" w:themeColor="text1"/>
+                <w:color w:val="00B050"/>
               </w:rPr>
               <w:t xml:space="preserve">{{ </w:t>
             </w:r>
             <w:r>
               <w:rPr>
-                <w:color w:val="000000" w:themeColor="text1"/>
+                <w:color w:val="00B050"/>
               </w:rPr>
               <w:t>SCAFF</w:t>
             </w:r>
             <w:proofErr w:type="gramEnd"/>
             <w:r>
               <w:rPr>
-                <w:color w:val="000000" w:themeColor="text1"/>
+                <w:color w:val="00B050"/>
               </w:rPr>
               <w:t>_NUMBER</w:t>
             </w:r>
             <w:r>
               <w:rPr>
-                <w:color w:val="000000" w:themeColor="text1"/>
+                <w:color w:val="00B050"/>
               </w:rPr>
               <w:t xml:space="preserve"> }}</w:t>
             </w:r>
@@ -13517,20 +13801,20 @@
             <w:proofErr w:type="gramStart"/>
             <w:r>
               <w:rPr>
-                <w:color w:val="000000" w:themeColor="text1"/>
+                <w:color w:val="00B050"/>
               </w:rPr>
               <w:t xml:space="preserve">{{ </w:t>
             </w:r>
             <w:r>
               <w:rPr>
-                <w:color w:val="000000" w:themeColor="text1"/>
+                <w:color w:val="00B050"/>
               </w:rPr>
               <w:t>SCAFF</w:t>
             </w:r>
             <w:proofErr w:type="gramEnd"/>
             <w:r>
               <w:rPr>
-                <w:color w:val="000000" w:themeColor="text1"/>
+                <w:color w:val="00B050"/>
               </w:rPr>
               <w:t>_N50 }}</w:t>
             </w:r>
@@ -13587,26 +13871,26 @@
             <w:proofErr w:type="gramStart"/>
             <w:r>
               <w:rPr>
-                <w:color w:val="000000" w:themeColor="text1"/>
+                <w:color w:val="00B050"/>
               </w:rPr>
               <w:t xml:space="preserve">{{ </w:t>
             </w:r>
             <w:r>
               <w:rPr>
-                <w:color w:val="000000" w:themeColor="text1"/>
+                <w:color w:val="00B050"/>
               </w:rPr>
               <w:t>LONGEST</w:t>
             </w:r>
             <w:proofErr w:type="gramEnd"/>
             <w:r>
               <w:rPr>
-                <w:color w:val="000000" w:themeColor="text1"/>
+                <w:color w:val="00B050"/>
               </w:rPr>
               <w:t>_SCAFF</w:t>
             </w:r>
             <w:r>
               <w:rPr>
-                <w:color w:val="000000" w:themeColor="text1"/>
+                <w:color w:val="00B050"/>
               </w:rPr>
               <w:t xml:space="preserve"> }}</w:t>
             </w:r>
@@ -13888,32 +14172,32 @@
       <w:proofErr w:type="gramStart"/>
       <w:r>
         <w:rPr>
-          <w:color w:val="000000" w:themeColor="text1"/>
+          <w:color w:val="00B050"/>
         </w:rPr>
         <w:t xml:space="preserve">{{ </w:t>
       </w:r>
       <w:r>
         <w:rPr>
-          <w:color w:val="000000" w:themeColor="text1"/>
+          <w:color w:val="00B050"/>
         </w:rPr>
         <w:t>BUSCO</w:t>
       </w:r>
       <w:proofErr w:type="gramEnd"/>
       <w:r>
         <w:rPr>
-          <w:color w:val="000000" w:themeColor="text1"/>
+          <w:color w:val="00B050"/>
         </w:rPr>
         <w:t>_REF</w:t>
       </w:r>
       <w:r>
         <w:rPr>
-          <w:color w:val="000000" w:themeColor="text1"/>
+          <w:color w:val="00B050"/>
         </w:rPr>
         <w:t xml:space="preserve"> }}</w:t>
       </w:r>
       <w:r>
         <w:rPr>
-          <w:color w:val="000000" w:themeColor="text1"/>
+          <w:color w:val="00B050"/>
         </w:rPr>
         <w:t xml:space="preserve"> </w:t>
       </w:r>
@@ -13957,7 +14241,7 @@
       <w:pPr>
         <w:pStyle w:val="Heading5"/>
         <w:rPr>
-          <w:color w:val="000000" w:themeColor="text1"/>
+          <w:color w:val="00B050"/>
         </w:rPr>
       </w:pPr>
       <w:bookmarkStart w:id="8" w:name="_l00bjh848f84" w:colFirst="0" w:colLast="0"/>
@@ -13981,7 +14265,7 @@
         <w:rPr>
           <w:b/>
           <w:i/>
-          <w:color w:val="000000" w:themeColor="text1"/>
+          <w:color w:val="00B050"/>
         </w:rPr>
         <w:t xml:space="preserve">{{ </w:t>
       </w:r>
@@ -13989,7 +14273,7 @@
         <w:rPr>
           <w:b/>
           <w:i/>
-          <w:color w:val="000000" w:themeColor="text1"/>
+          <w:color w:val="00B050"/>
         </w:rPr>
         <w:t>GENUS</w:t>
       </w:r>
@@ -13998,7 +14282,7 @@
         <w:rPr>
           <w:b/>
           <w:i/>
-          <w:color w:val="000000" w:themeColor="text1"/>
+          <w:color w:val="00B050"/>
         </w:rPr>
         <w:t>_SPECIES</w:t>
       </w:r>
@@ -14006,7 +14290,7 @@
         <w:rPr>
           <w:b/>
           <w:i/>
-          <w:color w:val="000000" w:themeColor="text1"/>
+          <w:color w:val="00B050"/>
         </w:rPr>
         <w:t xml:space="preserve"> }}</w:t>
       </w:r>
@@ -14015,26 +14299,33 @@
           <w:b/>
           <w:color w:val="000000" w:themeColor="text1"/>
         </w:rPr>
-        <w:t xml:space="preserve">, </w:t>
+        <w:t>,</w:t>
       </w:r>
       <w:r>
         <w:rPr>
           <w:b/>
-          <w:color w:val="000000" w:themeColor="text1"/>
+          <w:color w:val="00B050"/>
+        </w:rPr>
+        <w:t xml:space="preserve"> </w:t>
+      </w:r>
+      <w:r>
+        <w:rPr>
+          <w:b/>
+          <w:color w:val="00B050"/>
         </w:rPr>
         <w:t xml:space="preserve">{{ </w:t>
       </w:r>
       <w:r>
         <w:rPr>
           <w:b/>
-          <w:color w:val="000000" w:themeColor="text1"/>
+          <w:color w:val="00B050"/>
         </w:rPr>
         <w:t>TOLID</w:t>
       </w:r>
       <w:r>
         <w:rPr>
           <w:b/>
-          <w:color w:val="000000" w:themeColor="text1"/>
+          <w:color w:val="00B050"/>
         </w:rPr>
         <w:t xml:space="preserve"> }}</w:t>
       </w:r>
@@ -14149,19 +14440,19 @@
             </w:pPr>
             <w:r>
               <w:rPr>
-                <w:color w:val="000000" w:themeColor="text1"/>
+                <w:color w:val="00B050"/>
               </w:rPr>
               <w:t xml:space="preserve">{%tr for </w:t>
             </w:r>
             <w:r>
               <w:rPr>
-                <w:color w:val="000000" w:themeColor="text1"/>
+                <w:color w:val="00B050"/>
               </w:rPr>
               <w:t>chromosome</w:t>
             </w:r>
             <w:r>
               <w:rPr>
-                <w:color w:val="000000" w:themeColor="text1"/>
+                <w:color w:val="00B050"/>
               </w:rPr>
               <w:t xml:space="preserve"> in CHR_TABLE %}</w:t>
             </w:r>
@@ -14183,60 +14474,24 @@
             <w:proofErr w:type="gramStart"/>
             <w:r>
               <w:rPr>
-                <w:color w:val="000000" w:themeColor="text1"/>
+                <w:color w:val="00B050"/>
               </w:rPr>
               <w:t xml:space="preserve">{{ </w:t>
             </w:r>
             <w:proofErr w:type="spellStart"/>
             <w:r>
               <w:rPr>
-                <w:color w:val="000000" w:themeColor="text1"/>
-              </w:rPr>
-              <w:t>chromosome</w:t>
-            </w:r>
-            <w:r>
-              <w:rPr>
-                <w:color w:val="000000" w:themeColor="text1"/>
-              </w:rPr>
-              <w:t>.get</w:t>
+                <w:color w:val="00B050"/>
+              </w:rPr>
+              <w:t>chromosome.get</w:t>
             </w:r>
             <w:proofErr w:type="spellEnd"/>
             <w:proofErr w:type="gramEnd"/>
             <w:r>
               <w:rPr>
-                <w:color w:val="000000" w:themeColor="text1"/>
-              </w:rPr>
-              <w:t>(</w:t>
-            </w:r>
-            <w:r>
-              <w:rPr>
-                <w:color w:val="000000" w:themeColor="text1"/>
-              </w:rPr>
-              <w:t>‘</w:t>
-            </w:r>
-            <w:r>
-              <w:rPr>
-                <w:color w:val="000000" w:themeColor="text1"/>
-              </w:rPr>
-              <w:t>Accession</w:t>
-            </w:r>
-            <w:r>
-              <w:rPr>
-                <w:color w:val="000000" w:themeColor="text1"/>
-              </w:rPr>
-              <w:t>’</w:t>
-            </w:r>
-            <w:r>
-              <w:rPr>
-                <w:color w:val="000000" w:themeColor="text1"/>
-              </w:rPr>
-              <w:t xml:space="preserve">) </w:t>
-            </w:r>
-            <w:r>
-              <w:rPr>
-                <w:color w:val="000000" w:themeColor="text1"/>
-              </w:rPr>
-              <w:t>}}</w:t>
+                <w:color w:val="00B050"/>
+              </w:rPr>
+              <w:t>(‘Accession’) }}</w:t>
             </w:r>
           </w:p>
         </w:tc>
@@ -14254,20 +14509,20 @@
             <w:proofErr w:type="gramStart"/>
             <w:r>
               <w:rPr>
-                <w:color w:val="000000" w:themeColor="text1"/>
+                <w:color w:val="00B050"/>
               </w:rPr>
               <w:t xml:space="preserve">{{ </w:t>
             </w:r>
             <w:proofErr w:type="spellStart"/>
             <w:r>
               <w:rPr>
-                <w:color w:val="000000" w:themeColor="text1"/>
+                <w:color w:val="00B050"/>
               </w:rPr>
               <w:t>chromosome</w:t>
             </w:r>
             <w:r>
               <w:rPr>
-                <w:color w:val="000000" w:themeColor="text1"/>
+                <w:color w:val="00B050"/>
               </w:rPr>
               <w:t>.get</w:t>
             </w:r>
@@ -14275,31 +14530,31 @@
             <w:proofErr w:type="gramEnd"/>
             <w:r>
               <w:rPr>
-                <w:color w:val="000000" w:themeColor="text1"/>
+                <w:color w:val="00B050"/>
               </w:rPr>
               <w:t>(</w:t>
             </w:r>
             <w:r>
               <w:rPr>
-                <w:color w:val="000000" w:themeColor="text1"/>
+                <w:color w:val="00B050"/>
               </w:rPr>
               <w:t>‘Chromosome’</w:t>
             </w:r>
             <w:r>
               <w:rPr>
-                <w:color w:val="000000" w:themeColor="text1"/>
+                <w:color w:val="00B050"/>
               </w:rPr>
               <w:t>)</w:t>
             </w:r>
             <w:r>
               <w:rPr>
-                <w:color w:val="000000" w:themeColor="text1"/>
+                <w:color w:val="00B050"/>
               </w:rPr>
               <w:t xml:space="preserve"> </w:t>
             </w:r>
             <w:r>
               <w:rPr>
-                <w:color w:val="000000" w:themeColor="text1"/>
+                <w:color w:val="00B050"/>
               </w:rPr>
               <w:t>}}</w:t>
             </w:r>
@@ -14319,20 +14574,20 @@
             <w:proofErr w:type="gramStart"/>
             <w:r>
               <w:rPr>
-                <w:color w:val="000000" w:themeColor="text1"/>
+                <w:color w:val="00B050"/>
               </w:rPr>
               <w:t xml:space="preserve">{{ </w:t>
             </w:r>
             <w:proofErr w:type="spellStart"/>
             <w:r>
               <w:rPr>
-                <w:color w:val="000000" w:themeColor="text1"/>
+                <w:color w:val="00B050"/>
               </w:rPr>
               <w:t>chromosome</w:t>
             </w:r>
             <w:r>
               <w:rPr>
-                <w:color w:val="000000" w:themeColor="text1"/>
+                <w:color w:val="00B050"/>
               </w:rPr>
               <w:t>.get</w:t>
             </w:r>
@@ -14340,31 +14595,31 @@
             <w:proofErr w:type="gramEnd"/>
             <w:r>
               <w:rPr>
-                <w:color w:val="000000" w:themeColor="text1"/>
+                <w:color w:val="00B050"/>
               </w:rPr>
               <w:t>(</w:t>
             </w:r>
             <w:r>
               <w:rPr>
-                <w:color w:val="000000" w:themeColor="text1"/>
+                <w:color w:val="00B050"/>
               </w:rPr>
               <w:t>‘Length’</w:t>
             </w:r>
             <w:r>
               <w:rPr>
-                <w:color w:val="000000" w:themeColor="text1"/>
+                <w:color w:val="00B050"/>
               </w:rPr>
               <w:t>)</w:t>
             </w:r>
             <w:r>
               <w:rPr>
-                <w:color w:val="000000" w:themeColor="text1"/>
+                <w:color w:val="00B050"/>
               </w:rPr>
               <w:t xml:space="preserve"> </w:t>
             </w:r>
             <w:r>
               <w:rPr>
-                <w:color w:val="000000" w:themeColor="text1"/>
+                <w:color w:val="00B050"/>
               </w:rPr>
               <w:t>}}</w:t>
             </w:r>
@@ -14384,20 +14639,20 @@
             <w:proofErr w:type="gramStart"/>
             <w:r>
               <w:rPr>
-                <w:color w:val="000000" w:themeColor="text1"/>
+                <w:color w:val="00B050"/>
               </w:rPr>
               <w:t xml:space="preserve">{{ </w:t>
             </w:r>
             <w:proofErr w:type="spellStart"/>
             <w:r>
               <w:rPr>
-                <w:color w:val="000000" w:themeColor="text1"/>
+                <w:color w:val="00B050"/>
               </w:rPr>
               <w:t>chromosome</w:t>
             </w:r>
             <w:r>
               <w:rPr>
-                <w:color w:val="000000" w:themeColor="text1"/>
+                <w:color w:val="00B050"/>
               </w:rPr>
               <w:t>.get</w:t>
             </w:r>
@@ -14405,31 +14660,31 @@
             <w:proofErr w:type="gramEnd"/>
             <w:r>
               <w:rPr>
-                <w:color w:val="000000" w:themeColor="text1"/>
+                <w:color w:val="00B050"/>
               </w:rPr>
               <w:t>(</w:t>
             </w:r>
             <w:r>
               <w:rPr>
-                <w:color w:val="000000" w:themeColor="text1"/>
+                <w:color w:val="00B050"/>
               </w:rPr>
               <w:t>‘GC’</w:t>
             </w:r>
             <w:r>
               <w:rPr>
-                <w:color w:val="000000" w:themeColor="text1"/>
+                <w:color w:val="00B050"/>
               </w:rPr>
               <w:t>)</w:t>
             </w:r>
             <w:r>
               <w:rPr>
-                <w:color w:val="000000" w:themeColor="text1"/>
+                <w:color w:val="00B050"/>
               </w:rPr>
               <w:t xml:space="preserve"> </w:t>
             </w:r>
             <w:r>
               <w:rPr>
-                <w:color w:val="000000" w:themeColor="text1"/>
+                <w:color w:val="00B050"/>
               </w:rPr>
               <w:t>}}</w:t>
             </w:r>
@@ -14451,21 +14706,21 @@
             </w:pPr>
             <w:r>
               <w:rPr>
-                <w:color w:val="000000" w:themeColor="text1"/>
+                <w:color w:val="00B050"/>
               </w:rPr>
               <w:t xml:space="preserve">{%tr </w:t>
             </w:r>
             <w:proofErr w:type="spellStart"/>
             <w:r>
               <w:rPr>
-                <w:color w:val="000000" w:themeColor="text1"/>
+                <w:color w:val="00B050"/>
               </w:rPr>
               <w:t>endfor</w:t>
             </w:r>
             <w:proofErr w:type="spellEnd"/>
             <w:r>
               <w:rPr>
-                <w:color w:val="000000" w:themeColor="text1"/>
+                <w:color w:val="00B050"/>
               </w:rPr>
               <w:t xml:space="preserve"> %}</w:t>
             </w:r>
@@ -17998,7 +18253,7 @@
     <w:charset w:val="00"/>
     <w:family w:val="swiss"/>
     <w:pitch w:val="variable"/>
-    <w:sig w:usb0="E0002EFF" w:usb1="C000785B" w:usb2="00000009" w:usb3="00000000" w:csb0="000001FF" w:csb1="00000000"/>
+    <w:sig w:usb0="E0002AFF" w:usb1="C0007843" w:usb2="00000009" w:usb3="00000000" w:csb0="000001FF" w:csb1="00000000"/>
   </w:font>
   <w:font w:name="Cambria">
     <w:panose1 w:val="02040503050406030204"/>
@@ -18019,7 +18274,7 @@
     <w:charset w:val="00"/>
     <w:family w:val="swiss"/>
     <w:pitch w:val="variable"/>
-    <w:sig w:usb0="E0002AFF" w:usb1="C000247B" w:usb2="00000009" w:usb3="00000000" w:csb0="000001FF" w:csb1="00000000"/>
+    <w:sig w:usb0="E4002EFF" w:usb1="C000247B" w:usb2="00000009" w:usb3="00000000" w:csb0="000001FF" w:csb1="00000000"/>
   </w:font>
   <w:font w:name="Calibri Light">
     <w:panose1 w:val="020F0302020204030204"/>
@@ -18109,6 +18364,7 @@
     <w:rsid w:val="00765F28"/>
     <w:rsid w:val="007837EB"/>
     <w:rsid w:val="007846C6"/>
+    <w:rsid w:val="00797A00"/>
     <w:rsid w:val="00821286"/>
     <w:rsid w:val="00831B9E"/>
     <w:rsid w:val="00871A54"/>

</xml_diff>

<commit_message>
minor fixes to parameter formating
</commit_message>
<xml_diff>
--- a/assets/genome_note_template.docx
+++ b/assets/genome_note_template.docx
@@ -18920,6 +18920,7 @@
                 <w:color w:val="00B050"/>
               </w:rPr>
             </w:pPr>
+            <w:proofErr w:type="gramStart"/>
             <w:r>
               <w:rPr>
                 <w:color w:val="00B050"/>
@@ -18930,7 +18931,14 @@
               <w:rPr>
                 <w:color w:val="00B050"/>
               </w:rPr>
-              <w:t>ORGANISM_PART</w:t>
+              <w:t>ORGANISM</w:t>
+            </w:r>
+            <w:proofErr w:type="gramEnd"/>
+            <w:r>
+              <w:rPr>
+                <w:color w:val="00B050"/>
+              </w:rPr>
+              <w:t>_PART</w:t>
             </w:r>
             <w:r>
               <w:rPr>
@@ -20167,39 +20175,29 @@
             <w:r>
               <w:rPr>
                 <w:rStyle w:val="italics"/>
+                <w:color w:val="00B050"/>
               </w:rPr>
               <w:t xml:space="preserve">{{ </w:t>
             </w:r>
-            <w:proofErr w:type="spellStart"/>
-            <w:r>
-              <w:rPr>
-                <w:rStyle w:val="italics"/>
-              </w:rPr>
-              <w:t>alt</w:t>
-            </w:r>
-            <w:r>
-              <w:rPr>
-                <w:rStyle w:val="italics"/>
-              </w:rPr>
-              <w:t>ernate</w:t>
+            <w:r>
+              <w:rPr>
+                <w:i/>
+                <w:color w:val="00B050"/>
+              </w:rPr>
+              <w:t>ALT</w:t>
             </w:r>
             <w:proofErr w:type="gramEnd"/>
             <w:r>
               <w:rPr>
-                <w:rStyle w:val="italics"/>
-              </w:rPr>
-              <w:t>_</w:t>
-            </w:r>
-            <w:r>
-              <w:rPr>
-                <w:rStyle w:val="italics"/>
-              </w:rPr>
-              <w:t>accession</w:t>
-            </w:r>
-            <w:proofErr w:type="spellEnd"/>
-            <w:r>
-              <w:rPr>
-                <w:rStyle w:val="italics"/>
+                <w:i/>
+                <w:color w:val="00B050"/>
+              </w:rPr>
+              <w:t>_HAP_ACCESSION</w:t>
+            </w:r>
+            <w:r>
+              <w:rPr>
+                <w:i/>
+                <w:color w:val="00B050"/>
               </w:rPr>
               <w:t xml:space="preserve"> }}</w:t>
             </w:r>
@@ -27311,7 +27309,6 @@
     <w:rsid w:val="000C14E5"/>
     <w:rsid w:val="000D169C"/>
     <w:rsid w:val="000D496B"/>
-    <w:rsid w:val="000E3A07"/>
     <w:rsid w:val="00106256"/>
     <w:rsid w:val="00111952"/>
     <w:rsid w:val="00115293"/>
@@ -27534,6 +27531,7 @@
     <w:rsid w:val="00DB2FA3"/>
     <w:rsid w:val="00DC39AD"/>
     <w:rsid w:val="00DD1EA9"/>
+    <w:rsid w:val="00DE092C"/>
     <w:rsid w:val="00DE39C4"/>
     <w:rsid w:val="00E066E8"/>
     <w:rsid w:val="00E1524C"/>

</xml_diff>

<commit_message>
add in percent assembled from goat
</commit_message>
<xml_diff>
--- a/assets/genome_note_template.docx
+++ b/assets/genome_note_template.docx
@@ -2034,29 +2034,27 @@
       </w:r>
       <w:r>
         <w:rPr>
-          <w:color w:val="FF0000"/>
-        </w:rPr>
-        <w:t xml:space="preserve">{{ </w:t>
-      </w:r>
-      <w:proofErr w:type="spellStart"/>
-      <w:r>
-        <w:rPr>
-          <w:color w:val="FF0000"/>
-        </w:rPr>
-        <w:t>LR_cov</w:t>
-      </w:r>
-      <w:proofErr w:type="spellEnd"/>
-      <w:r>
-        <w:rPr>
-          <w:color w:val="FF0000"/>
-        </w:rPr>
-        <w:t xml:space="preserve"> }</w:t>
-      </w:r>
-      <w:r>
-        <w:rPr>
-          <w:color w:val="000000" w:themeColor="text1"/>
-        </w:rPr>
-        <w:t>}-</w:t>
+          <w:color w:val="00B050"/>
+        </w:rPr>
+        <w:t>{{ LR_</w:t>
+      </w:r>
+      <w:r>
+        <w:rPr>
+          <w:color w:val="00B050"/>
+        </w:rPr>
+        <w:t>COV</w:t>
+      </w:r>
+      <w:r>
+        <w:rPr>
+          <w:color w:val="00B050"/>
+        </w:rPr>
+        <w:t xml:space="preserve"> }}</w:t>
+      </w:r>
+      <w:r>
+        <w:rPr>
+          <w:color w:val="000000" w:themeColor="text1"/>
+        </w:rPr>
+        <w:t>-</w:t>
       </w:r>
       <w:r>
         <w:t xml:space="preserve">fold coverage. Primary assembly contigs were scaffolded with chromosome conformation Hi-C data, which produced </w:t>
@@ -2483,8 +2481,198 @@
       </w:r>
       <w:r>
         <w:rPr>
+          <w:color w:val="00B050"/>
+        </w:rPr>
+        <w:t xml:space="preserve">{{ </w:t>
+      </w:r>
+      <w:r>
+        <w:rPr>
+          <w:color w:val="00B050"/>
+        </w:rPr>
+        <w:t>GAP_COUNT</w:t>
+      </w:r>
+      <w:r>
+        <w:rPr>
+          <w:color w:val="00B050"/>
+        </w:rPr>
+        <w:t xml:space="preserve"> }} </w:t>
+      </w:r>
+      <w:r>
+        <w:rPr>
+          <w:color w:val="000000" w:themeColor="text1"/>
+        </w:rPr>
+        <w:t xml:space="preserve">gaps, and </w:t>
+      </w:r>
+      <w:r>
+        <w:t xml:space="preserve">a scaffold N50 of </w:t>
+      </w:r>
+      <w:r>
+        <w:rPr>
+          <w:color w:val="00B050"/>
+        </w:rPr>
+        <w:t xml:space="preserve">{{ </w:t>
+      </w:r>
+      <w:r>
+        <w:rPr>
+          <w:color w:val="00B050"/>
+        </w:rPr>
+        <w:t>SCAFF</w:t>
+      </w:r>
+      <w:r>
+        <w:rPr>
+          <w:color w:val="00B050"/>
+        </w:rPr>
+        <w:t xml:space="preserve">_N50 }} </w:t>
+      </w:r>
+      <w:r>
+        <w:t xml:space="preserve">Mb (Table </w:t>
+      </w:r>
+      <w:r>
+        <w:t>2</w:t>
+      </w:r>
+      <w:r>
+        <w:t xml:space="preserve">). </w:t>
+      </w:r>
+      <w:r>
+        <w:t>The snail</w:t>
+      </w:r>
+      <w:r>
+        <w:t xml:space="preserve"> </w:t>
+      </w:r>
+      <w:r>
+        <w:t xml:space="preserve">plot in Figure 2 provides a summary of the assembly statistics, while the distribution of assembly scaffolds on GC proportion and coverage is shown in Figure 3. The cumulative assembly plot in Figure 4 shows curves for subsets of scaffolds assigned to different phyla. </w:t>
+      </w:r>
+      <w:r>
+        <w:rPr>
+          <w:color w:val="000000" w:themeColor="text1"/>
+        </w:rPr>
+        <w:t xml:space="preserve">Most </w:t>
+      </w:r>
+      <w:r>
+        <w:rPr>
+          <w:color w:val="000000" w:themeColor="text1"/>
+        </w:rPr>
+        <w:t>(</w:t>
+      </w:r>
+      <w:proofErr w:type="gramStart"/>
+      <w:r>
+        <w:rPr>
+          <w:color w:val="00B050"/>
+        </w:rPr>
+        <w:t xml:space="preserve">{{ </w:t>
+      </w:r>
+      <w:r>
+        <w:rPr>
+          <w:color w:val="00B050"/>
+        </w:rPr>
+        <w:t>PERC</w:t>
+      </w:r>
+      <w:proofErr w:type="gramEnd"/>
+      <w:r>
+        <w:rPr>
+          <w:color w:val="00B050"/>
+        </w:rPr>
+        <w:t>_ASSEM</w:t>
+      </w:r>
+      <w:r>
+        <w:rPr>
+          <w:color w:val="00B050"/>
+        </w:rPr>
+        <w:t xml:space="preserve"> }}</w:t>
+      </w:r>
+      <w:r>
+        <w:rPr>
+          <w:color w:val="000000" w:themeColor="text1"/>
+        </w:rPr>
+        <w:t>%)</w:t>
+      </w:r>
+      <w:r>
+        <w:rPr>
+          <w:color w:val="000000" w:themeColor="text1"/>
+        </w:rPr>
+        <w:t xml:space="preserve"> </w:t>
+      </w:r>
+      <w:r>
+        <w:t xml:space="preserve">of the assembly sequence was assigned to </w:t>
+      </w:r>
+      <w:r>
+        <w:rPr>
+          <w:color w:val="00B050"/>
+        </w:rPr>
+        <w:t xml:space="preserve">{{ </w:t>
+      </w:r>
+      <w:r>
+        <w:rPr>
+          <w:color w:val="00B050"/>
+        </w:rPr>
+        <w:t>CHROMOSOME_NUMBER</w:t>
+      </w:r>
+      <w:r>
+        <w:rPr>
+          <w:color w:val="00B050"/>
+        </w:rPr>
+        <w:t xml:space="preserve"> }} </w:t>
+      </w:r>
+      <w:r>
+        <w:t>chromosomal-level scaffolds</w:t>
+      </w:r>
+      <w:r>
+        <w:rPr>
           <w:color w:val="FF0000"/>
         </w:rPr>
+        <w:t xml:space="preserve">{% if </w:t>
+      </w:r>
+      <w:proofErr w:type="spellStart"/>
+      <w:r>
+        <w:rPr>
+          <w:color w:val="FF0000"/>
+        </w:rPr>
+        <w:t>sex_chromosomes</w:t>
+      </w:r>
+      <w:proofErr w:type="spellEnd"/>
+      <w:r>
+        <w:rPr>
+          <w:color w:val="FF0000"/>
+        </w:rPr>
+        <w:t xml:space="preserve"> %}</w:t>
+      </w:r>
+      <w:r>
+        <w:t xml:space="preserve">, </w:t>
+      </w:r>
+      <w:r>
+        <w:rPr>
+          <w:color w:val="000000" w:themeColor="text1"/>
+        </w:rPr>
+        <w:t>representing</w:t>
+      </w:r>
+      <w:r>
+        <w:rPr>
+          <w:color w:val="FF0000"/>
+        </w:rPr>
+        <w:t xml:space="preserve"> </w:t>
+      </w:r>
+      <w:r>
+        <w:rPr>
+          <w:color w:val="FF0000"/>
+        </w:rPr>
+        <w:t>{{ autosomes }}</w:t>
+      </w:r>
+      <w:r>
+        <w:rPr>
+          <w:color w:val="FF0000"/>
+        </w:rPr>
+        <w:t xml:space="preserve"> </w:t>
+      </w:r>
+      <w:r>
+        <w:rPr>
+          <w:color w:val="000000" w:themeColor="text1"/>
+        </w:rPr>
+        <w:t xml:space="preserve">autosomes and the </w:t>
+      </w:r>
+      <w:r>
+        <w:rPr>
+          <w:color w:val="FF0000"/>
+        </w:rPr>
         <w:t xml:space="preserve">{{ </w:t>
       </w:r>
       <w:proofErr w:type="spellStart"/>
@@ -2492,365 +2680,156 @@
         <w:rPr>
           <w:color w:val="FF0000"/>
         </w:rPr>
-        <w:t>gap_count</w:t>
+        <w:t>sex_chromosomes</w:t>
       </w:r>
       <w:proofErr w:type="spellEnd"/>
       <w:r>
         <w:rPr>
           <w:color w:val="FF0000"/>
         </w:rPr>
+        <w:t xml:space="preserve"> }} </w:t>
+      </w:r>
+      <w:r>
+        <w:rPr>
+          <w:color w:val="000000" w:themeColor="text1"/>
+        </w:rPr>
+        <w:t>sex chromosome</w:t>
+      </w:r>
+      <w:r>
+        <w:rPr>
+          <w:color w:val="FF0000"/>
+        </w:rPr>
+        <w:t>{% endif %}</w:t>
+      </w:r>
+      <w:r>
+        <w:rPr>
+          <w:color w:val="000000" w:themeColor="text1"/>
+        </w:rPr>
+        <w:t>.</w:t>
+      </w:r>
+      <w:r>
+        <w:rPr>
+          <w:color w:val="FF0000"/>
+        </w:rPr>
+        <w:t xml:space="preserve"> </w:t>
+      </w:r>
+      <w:r>
+        <w:rPr>
+          <w:color w:val="000000" w:themeColor="text1"/>
+        </w:rPr>
+        <w:t>Chromosome-scale scaffolds confirmed by the Hi-C data are named in order of size</w:t>
+      </w:r>
+      <w:r>
+        <w:rPr>
+          <w:color w:val="000000" w:themeColor="text1"/>
+        </w:rPr>
+        <w:t xml:space="preserve"> </w:t>
+      </w:r>
+      <w:r>
+        <w:t xml:space="preserve">(Figure </w:t>
+      </w:r>
+      <w:r>
+        <w:t>5</w:t>
+      </w:r>
+      <w:r>
+        <w:t xml:space="preserve">; Table </w:t>
+      </w:r>
+      <w:r>
+        <w:t>3</w:t>
+      </w:r>
+      <w:r>
+        <w:t>).</w:t>
+      </w:r>
+      <w:r>
+        <w:t xml:space="preserve"> </w:t>
+      </w:r>
+      <w:r>
+        <w:rPr>
+          <w:color w:val="FF0000"/>
+        </w:rPr>
+        <w:t xml:space="preserve">{% if </w:t>
+      </w:r>
+      <w:proofErr w:type="spellStart"/>
+      <w:r>
+        <w:rPr>
+          <w:color w:val="FF0000"/>
+        </w:rPr>
+        <w:t>genome_note</w:t>
+      </w:r>
+      <w:proofErr w:type="spellEnd"/>
+      <w:r>
+        <w:rPr>
+          <w:color w:val="FF0000"/>
+        </w:rPr>
+        <w:t xml:space="preserve">%} </w:t>
+      </w:r>
+      <w:proofErr w:type="gramStart"/>
+      <w:r>
+        <w:rPr>
+          <w:color w:val="FF0000"/>
+        </w:rPr>
+        <w:t xml:space="preserve">{{ </w:t>
+      </w:r>
+      <w:proofErr w:type="spellStart"/>
+      <w:r>
+        <w:rPr>
+          <w:color w:val="FF0000"/>
+        </w:rPr>
+        <w:t>genome</w:t>
+      </w:r>
+      <w:proofErr w:type="gramEnd"/>
+      <w:r>
+        <w:rPr>
+          <w:color w:val="FF0000"/>
+        </w:rPr>
+        <w:t>_note</w:t>
+      </w:r>
+      <w:proofErr w:type="spellEnd"/>
+      <w:r>
+        <w:rPr>
+          <w:color w:val="FF0000"/>
+        </w:rPr>
         <w:t xml:space="preserve"> }}</w:t>
       </w:r>
       <w:r>
         <w:rPr>
           <w:color w:val="FF0000"/>
         </w:rPr>
+        <w:t>.</w:t>
+      </w:r>
+      <w:r>
+        <w:rPr>
+          <w:color w:val="FF0000"/>
+        </w:rPr>
+        <w:t xml:space="preserve">{% </w:t>
+      </w:r>
+      <w:r>
+        <w:rPr>
+          <w:color w:val="FF0000"/>
+        </w:rPr>
+        <w:t>endif %}</w:t>
+      </w:r>
+      <w:r>
         <w:t xml:space="preserve"> </w:t>
       </w:r>
       <w:r>
         <w:rPr>
           <w:color w:val="000000" w:themeColor="text1"/>
         </w:rPr>
-        <w:t xml:space="preserve">gaps, and </w:t>
-      </w:r>
-      <w:r>
-        <w:t xml:space="preserve">a scaffold N50 of </w:t>
-      </w:r>
-      <w:r>
-        <w:rPr>
-          <w:color w:val="00B050"/>
-        </w:rPr>
-        <w:t xml:space="preserve">{{ </w:t>
-      </w:r>
-      <w:r>
-        <w:rPr>
-          <w:color w:val="00B050"/>
-        </w:rPr>
-        <w:t>SCAFF</w:t>
-      </w:r>
-      <w:r>
-        <w:rPr>
-          <w:color w:val="00B050"/>
-        </w:rPr>
-        <w:t xml:space="preserve">_N50 }} </w:t>
-      </w:r>
-      <w:r>
-        <w:t xml:space="preserve">Mb (Table </w:t>
-      </w:r>
-      <w:r>
-        <w:t>2</w:t>
-      </w:r>
-      <w:r>
-        <w:t xml:space="preserve">). </w:t>
-      </w:r>
-      <w:r>
-        <w:t>The snail</w:t>
-      </w:r>
-      <w:r>
+        <w:t>While not fully phased, the assembly deposited is of one haplotype. Contigs corresponding to the second haplotype have also been deposited.</w:t>
+      </w:r>
+      <w:r>
+        <w:rPr>
+          <w:color w:val="FF0000"/>
+        </w:rPr>
         <w:t xml:space="preserve"> </w:t>
       </w:r>
       <w:r>
-        <w:t xml:space="preserve">plot in Figure 2 provides a summary of the assembly statistics, while the distribution of assembly scaffolds on GC proportion and coverage is shown in Figure 3. The cumulative assembly plot in Figure 4 shows curves for subsets of scaffolds assigned to different phyla. </w:t>
-      </w:r>
-      <w:r>
-        <w:rPr>
-          <w:color w:val="000000" w:themeColor="text1"/>
-        </w:rPr>
-        <w:t>Most</w:t>
-      </w:r>
-      <w:r>
-        <w:rPr>
-          <w:color w:val="FF0000"/>
-        </w:rPr>
-        <w:t xml:space="preserve"> </w:t>
-      </w:r>
-      <w:r>
-        <w:rPr>
-          <w:color w:val="FF0000"/>
-        </w:rPr>
-        <w:t>(</w:t>
-      </w:r>
-      <w:proofErr w:type="gramStart"/>
-      <w:r>
-        <w:rPr>
-          <w:color w:val="FF0000"/>
-        </w:rPr>
-        <w:t xml:space="preserve">{{ </w:t>
-      </w:r>
-      <w:proofErr w:type="spellStart"/>
-      <w:r>
-        <w:rPr>
-          <w:color w:val="FF0000"/>
-        </w:rPr>
-        <w:t>perc</w:t>
-      </w:r>
-      <w:proofErr w:type="gramEnd"/>
-      <w:r>
-        <w:rPr>
-          <w:color w:val="FF0000"/>
-        </w:rPr>
-        <w:t>_assem</w:t>
-      </w:r>
-      <w:proofErr w:type="spellEnd"/>
-      <w:r>
-        <w:rPr>
-          <w:color w:val="FF0000"/>
-        </w:rPr>
-        <w:t xml:space="preserve"> }}</w:t>
-      </w:r>
-      <w:r>
-        <w:rPr>
-          <w:color w:val="FF0000"/>
-        </w:rPr>
-        <w:t>%)</w:t>
-      </w:r>
-      <w:r>
-        <w:rPr>
-          <w:color w:val="FF0000"/>
-        </w:rPr>
-        <w:t xml:space="preserve"> </w:t>
-      </w:r>
-      <w:r>
-        <w:t xml:space="preserve">of the assembly sequence was assigned to </w:t>
-      </w:r>
-      <w:r>
-        <w:rPr>
-          <w:color w:val="00B050"/>
-        </w:rPr>
-        <w:t xml:space="preserve">{{ </w:t>
-      </w:r>
-      <w:r>
-        <w:rPr>
-          <w:color w:val="00B050"/>
-        </w:rPr>
-        <w:t>CHROMOSOME_NUMBER</w:t>
-      </w:r>
-      <w:r>
-        <w:rPr>
-          <w:color w:val="00B050"/>
-        </w:rPr>
-        <w:t xml:space="preserve"> }} </w:t>
-      </w:r>
-      <w:r>
-        <w:t>chromosomal-level scaffolds</w:t>
-      </w:r>
-      <w:r>
-        <w:rPr>
-          <w:color w:val="FF0000"/>
-        </w:rPr>
-        <w:t xml:space="preserve">{% if </w:t>
-      </w:r>
-      <w:proofErr w:type="spellStart"/>
-      <w:r>
-        <w:rPr>
-          <w:color w:val="FF0000"/>
-        </w:rPr>
-        <w:t>sex_chromosomes</w:t>
-      </w:r>
-      <w:proofErr w:type="spellEnd"/>
-      <w:r>
-        <w:rPr>
-          <w:color w:val="FF0000"/>
-        </w:rPr>
-        <w:t xml:space="preserve"> %}</w:t>
-      </w:r>
-      <w:r>
-        <w:t xml:space="preserve">, </w:t>
-      </w:r>
-      <w:r>
-        <w:rPr>
-          <w:color w:val="000000" w:themeColor="text1"/>
-        </w:rPr>
-        <w:t>representing</w:t>
-      </w:r>
-      <w:r>
-        <w:rPr>
-          <w:color w:val="FF0000"/>
-        </w:rPr>
-        <w:t xml:space="preserve"> </w:t>
-      </w:r>
-      <w:r>
-        <w:rPr>
-          <w:color w:val="FF0000"/>
-        </w:rPr>
-        <w:t>{{ autosomes }}</w:t>
-      </w:r>
-      <w:r>
-        <w:rPr>
-          <w:color w:val="FF0000"/>
-        </w:rPr>
-        <w:t xml:space="preserve"> </w:t>
-      </w:r>
-      <w:r>
-        <w:rPr>
-          <w:color w:val="000000" w:themeColor="text1"/>
-        </w:rPr>
-        <w:t xml:space="preserve">autosomes and the </w:t>
-      </w:r>
-      <w:r>
-        <w:rPr>
-          <w:color w:val="FF0000"/>
-        </w:rPr>
-        <w:t xml:space="preserve">{{ </w:t>
-      </w:r>
-      <w:proofErr w:type="spellStart"/>
-      <w:r>
-        <w:rPr>
-          <w:color w:val="FF0000"/>
-        </w:rPr>
-        <w:t>sex_chromosomes</w:t>
-      </w:r>
-      <w:proofErr w:type="spellEnd"/>
-      <w:r>
-        <w:rPr>
-          <w:color w:val="FF0000"/>
-        </w:rPr>
-        <w:t xml:space="preserve"> }} </w:t>
-      </w:r>
-      <w:r>
-        <w:rPr>
-          <w:color w:val="000000" w:themeColor="text1"/>
-        </w:rPr>
-        <w:t>sex chromosome</w:t>
-      </w:r>
-      <w:r>
-        <w:rPr>
-          <w:color w:val="FF0000"/>
-        </w:rPr>
-        <w:t>{% endif %}</w:t>
-      </w:r>
-      <w:r>
-        <w:rPr>
-          <w:color w:val="000000" w:themeColor="text1"/>
-        </w:rPr>
-        <w:t>.</w:t>
-      </w:r>
-      <w:r>
-        <w:rPr>
-          <w:color w:val="FF0000"/>
-        </w:rPr>
-        <w:t xml:space="preserve"> </w:t>
-      </w:r>
-      <w:r>
-        <w:rPr>
-          <w:color w:val="000000" w:themeColor="text1"/>
-        </w:rPr>
-        <w:t>Chromosome-scale scaffolds confirmed by the Hi-C data are named in order of size</w:t>
-      </w:r>
-      <w:r>
-        <w:rPr>
-          <w:color w:val="000000" w:themeColor="text1"/>
-        </w:rPr>
-        <w:t xml:space="preserve"> </w:t>
-      </w:r>
-      <w:r>
-        <w:t xml:space="preserve">(Figure </w:t>
-      </w:r>
-      <w:r>
-        <w:t>5</w:t>
-      </w:r>
-      <w:r>
-        <w:t xml:space="preserve">; Table </w:t>
-      </w:r>
-      <w:r>
-        <w:t>3</w:t>
-      </w:r>
-      <w:r>
-        <w:t>).</w:t>
-      </w:r>
-      <w:r>
-        <w:t xml:space="preserve"> </w:t>
-      </w:r>
-      <w:r>
-        <w:rPr>
-          <w:color w:val="FF0000"/>
-        </w:rPr>
-        <w:t xml:space="preserve">{% if </w:t>
-      </w:r>
-      <w:proofErr w:type="spellStart"/>
-      <w:r>
-        <w:rPr>
-          <w:color w:val="FF0000"/>
-        </w:rPr>
-        <w:t>genome_note</w:t>
-      </w:r>
-      <w:proofErr w:type="spellEnd"/>
-      <w:r>
-        <w:rPr>
-          <w:color w:val="FF0000"/>
-        </w:rPr>
-        <w:t xml:space="preserve">%} </w:t>
-      </w:r>
-      <w:proofErr w:type="gramStart"/>
-      <w:r>
-        <w:rPr>
-          <w:color w:val="FF0000"/>
-        </w:rPr>
-        <w:t xml:space="preserve">{{ </w:t>
-      </w:r>
-      <w:proofErr w:type="spellStart"/>
-      <w:r>
-        <w:rPr>
-          <w:color w:val="FF0000"/>
-        </w:rPr>
-        <w:t>genome</w:t>
-      </w:r>
-      <w:proofErr w:type="gramEnd"/>
-      <w:r>
-        <w:rPr>
-          <w:color w:val="FF0000"/>
-        </w:rPr>
-        <w:t>_note</w:t>
-      </w:r>
-      <w:proofErr w:type="spellEnd"/>
-      <w:r>
-        <w:rPr>
-          <w:color w:val="FF0000"/>
-        </w:rPr>
-        <w:t xml:space="preserve"> }}</w:t>
-      </w:r>
-      <w:r>
-        <w:rPr>
-          <w:color w:val="FF0000"/>
-        </w:rPr>
-        <w:t>.</w:t>
-      </w:r>
-      <w:r>
-        <w:rPr>
-          <w:color w:val="FF0000"/>
-        </w:rPr>
-        <w:t xml:space="preserve">{% </w:t>
-      </w:r>
-      <w:r>
-        <w:rPr>
-          <w:color w:val="FF0000"/>
-        </w:rPr>
-        <w:t>endif %}</w:t>
-      </w:r>
-      <w:r>
-        <w:t xml:space="preserve"> </w:t>
-      </w:r>
-      <w:r>
-        <w:rPr>
-          <w:color w:val="000000" w:themeColor="text1"/>
-        </w:rPr>
-        <w:t xml:space="preserve">While not fully phased, the assembly deposited is of one haplotype. Contigs corresponding </w:t>
-      </w:r>
-      <w:r>
-        <w:rPr>
-          <w:color w:val="000000" w:themeColor="text1"/>
-        </w:rPr>
+        <w:t xml:space="preserve">The </w:t>
+      </w:r>
+      <w:r>
         <w:lastRenderedPageBreak/>
-        <w:t>to the second haplotype have also been deposited.</w:t>
-      </w:r>
-      <w:r>
-        <w:rPr>
-          <w:color w:val="FF0000"/>
-        </w:rPr>
-        <w:t xml:space="preserve"> </w:t>
-      </w:r>
-      <w:r>
-        <w:t xml:space="preserve">The mitochondrial genome was also assembled and can be found as a contig within the </w:t>
+        <w:t xml:space="preserve">mitochondrial genome was also assembled and can be found as a contig within the </w:t>
       </w:r>
       <w:proofErr w:type="spellStart"/>
       <w:r>
@@ -21098,28 +21077,26 @@
             <w:proofErr w:type="gramStart"/>
             <w:r>
               <w:rPr>
-                <w:color w:val="FF0000"/>
+                <w:color w:val="00B050"/>
               </w:rPr>
               <w:t xml:space="preserve">{{ </w:t>
             </w:r>
-            <w:proofErr w:type="spellStart"/>
-            <w:r>
-              <w:rPr>
-                <w:color w:val="FF0000"/>
-              </w:rPr>
-              <w:t>perc</w:t>
+            <w:r>
+              <w:rPr>
+                <w:color w:val="00B050"/>
+              </w:rPr>
+              <w:t>PERC</w:t>
             </w:r>
             <w:proofErr w:type="gramEnd"/>
             <w:r>
               <w:rPr>
-                <w:color w:val="FF0000"/>
-              </w:rPr>
-              <w:t>_assem</w:t>
-            </w:r>
-            <w:proofErr w:type="spellEnd"/>
-            <w:r>
-              <w:rPr>
-                <w:color w:val="FF0000"/>
+                <w:color w:val="00B050"/>
+              </w:rPr>
+              <w:t>_ASSEM</w:t>
+            </w:r>
+            <w:r>
+              <w:rPr>
+                <w:color w:val="00B050"/>
               </w:rPr>
               <w:t xml:space="preserve"> }}</w:t>
             </w:r>
@@ -27304,6 +27281,7 @@
     <w:rsid w:val="0006720A"/>
     <w:rsid w:val="00080C97"/>
     <w:rsid w:val="000B012F"/>
+    <w:rsid w:val="000B3305"/>
     <w:rsid w:val="000B4FDD"/>
     <w:rsid w:val="000B6354"/>
     <w:rsid w:val="000C14E5"/>
@@ -27531,7 +27509,6 @@
     <w:rsid w:val="00DB2FA3"/>
     <w:rsid w:val="00DC39AD"/>
     <w:rsid w:val="00DD1EA9"/>
-    <w:rsid w:val="00DE092C"/>
     <w:rsid w:val="00DE39C4"/>
     <w:rsid w:val="00E066E8"/>
     <w:rsid w:val="00E1524C"/>

</xml_diff>

<commit_message>
Added annotation statistics to the full parameter list and genomenote document when assembly annotation has been provided as input
</commit_message>
<xml_diff>
--- a/assets/genome_note_template.docx
+++ b/assets/genome_note_template.docx
@@ -1531,7 +1531,13 @@
       </w:r>
       <w:r>
         <w:rPr>
-          <w:color w:val="00B050"/>
+          <w:color w:val="000000" w:themeColor="text1"/>
+        </w:rPr>
+        <w:t>;</w:t>
+      </w:r>
+      <w:r>
+        <w:rPr>
+          <w:color w:val="000000" w:themeColor="text1"/>
         </w:rPr>
         <w:t xml:space="preserve"> </w:t>
       </w:r>
@@ -1569,8 +1575,6 @@
       </w:r>
       <w:r>
         <w:rPr>
-          <w:i/>
-          <w:iCs/>
           <w:color w:val="00B050"/>
         </w:rPr>
         <w:t xml:space="preserve">{{ </w:t>
@@ -3226,211 +3230,211 @@
       <w:proofErr w:type="gramStart"/>
       <w:r>
         <w:rPr>
+          <w:color w:val="00B050"/>
+        </w:rPr>
+        <w:t xml:space="preserve">{{ </w:t>
+      </w:r>
+      <w:r>
+        <w:rPr>
+          <w:color w:val="00B050"/>
+        </w:rPr>
+        <w:t>TRANSC</w:t>
+      </w:r>
+      <w:proofErr w:type="gramEnd"/>
+      <w:r>
+        <w:rPr>
+          <w:color w:val="00B050"/>
+        </w:rPr>
+        <w:t>_MRNA</w:t>
+      </w:r>
+      <w:r>
+        <w:rPr>
+          <w:color w:val="00B050"/>
+        </w:rPr>
+        <w:t xml:space="preserve"> }} </w:t>
+      </w:r>
+      <w:r>
+        <w:t xml:space="preserve">transcribed mRNAs from </w:t>
+      </w:r>
+      <w:r>
+        <w:rPr>
+          <w:color w:val="00B050"/>
+        </w:rPr>
+        <w:t xml:space="preserve">{{ </w:t>
+      </w:r>
+      <w:r>
+        <w:rPr>
+          <w:color w:val="00B050"/>
+        </w:rPr>
+        <w:t>PCG</w:t>
+      </w:r>
+      <w:r>
+        <w:rPr>
+          <w:color w:val="00B050"/>
+        </w:rPr>
+        <w:t xml:space="preserve"> }} </w:t>
+      </w:r>
+      <w:r>
+        <w:t xml:space="preserve">protein-coding </w:t>
+      </w:r>
+      <w:r>
+        <w:rPr>
           <w:color w:val="FF0000"/>
         </w:rPr>
-        <w:t>{{ transcripts</w:t>
+        <w:t xml:space="preserve">{% if </w:t>
+      </w:r>
+      <w:r>
+        <w:rPr>
+          <w:color w:val="FF0000"/>
+        </w:rPr>
+        <w:t xml:space="preserve">NCG </w:t>
+      </w:r>
+      <w:r>
+        <w:rPr>
+          <w:color w:val="FF0000"/>
+        </w:rPr>
+        <w:t>!= 0</w:t>
+      </w:r>
+      <w:r>
+        <w:rPr>
+          <w:color w:val="FF0000"/>
+        </w:rPr>
+        <w:t xml:space="preserve"> %}</w:t>
+      </w:r>
+      <w:r>
+        <w:t xml:space="preserve">and </w:t>
+      </w:r>
+      <w:r>
+        <w:rPr>
+          <w:color w:val="00B050"/>
+        </w:rPr>
+        <w:t xml:space="preserve">{{ </w:t>
+      </w:r>
+      <w:r>
+        <w:rPr>
+          <w:color w:val="00B050"/>
+        </w:rPr>
+        <w:t xml:space="preserve">NCG </w:t>
+      </w:r>
+      <w:r>
+        <w:rPr>
+          <w:color w:val="00B050"/>
+        </w:rPr>
+        <w:t xml:space="preserve">}} </w:t>
+      </w:r>
+      <w:r>
+        <w:t xml:space="preserve">non-coding </w:t>
+      </w:r>
+      <w:r>
+        <w:rPr>
+          <w:color w:val="FF0000"/>
+        </w:rPr>
+        <w:t>{% endif %}</w:t>
+      </w:r>
+      <w:r>
+        <w:t xml:space="preserve">genes (Table 2; </w:t>
+      </w:r>
+      <w:r>
+        <w:rPr>
+          <w:color w:val="FF0000"/>
+        </w:rPr>
+        <w:t xml:space="preserve">{{ </w:t>
+      </w:r>
+      <w:proofErr w:type="spellStart"/>
+      <w:r>
+        <w:rPr>
+          <w:color w:val="FF0000"/>
+        </w:rPr>
+        <w:t>annot_url</w:t>
+      </w:r>
+      <w:proofErr w:type="spellEnd"/>
+      <w:r>
+        <w:rPr>
+          <w:color w:val="FF0000"/>
+        </w:rPr>
+        <w:t xml:space="preserve"> }}</w:t>
+      </w:r>
+      <w:r>
+        <w:t xml:space="preserve">). The average transcript length is </w:t>
+      </w:r>
+      <w:proofErr w:type="gramStart"/>
+      <w:r>
+        <w:rPr>
+          <w:color w:val="00B050"/>
+        </w:rPr>
+        <w:t xml:space="preserve">{{ </w:t>
+      </w:r>
+      <w:r>
+        <w:rPr>
+          <w:color w:val="00B050"/>
+        </w:rPr>
+        <w:t>CDS</w:t>
       </w:r>
       <w:proofErr w:type="gramEnd"/>
       <w:r>
         <w:rPr>
-          <w:color w:val="FF0000"/>
+          <w:color w:val="00B050"/>
+        </w:rPr>
+        <w:t>_LENGTH</w:t>
+      </w:r>
+      <w:r>
+        <w:rPr>
+          <w:color w:val="00B050"/>
+        </w:rPr>
+        <w:t xml:space="preserve"> }}</w:t>
+      </w:r>
+      <w:r>
+        <w:t xml:space="preserve">. There are </w:t>
+      </w:r>
+      <w:proofErr w:type="gramStart"/>
+      <w:r>
+        <w:rPr>
+          <w:color w:val="00B050"/>
+        </w:rPr>
+        <w:t xml:space="preserve">{{ </w:t>
+      </w:r>
+      <w:r>
+        <w:rPr>
+          <w:color w:val="00B050"/>
+        </w:rPr>
+        <w:t>CDS</w:t>
+      </w:r>
+      <w:proofErr w:type="gramEnd"/>
+      <w:r>
+        <w:rPr>
+          <w:color w:val="00B050"/>
+        </w:rPr>
+        <w:t xml:space="preserve">_PER_GENE </w:t>
+      </w:r>
+      <w:r>
+        <w:rPr>
+          <w:color w:val="00B050"/>
+        </w:rPr>
+        <w:t xml:space="preserve">}} </w:t>
+      </w:r>
+      <w:r>
+        <w:t xml:space="preserve">coding transcripts per gene and </w:t>
+      </w:r>
+      <w:r>
+        <w:rPr>
+          <w:color w:val="00B050"/>
+        </w:rPr>
+        <w:t xml:space="preserve">{{ </w:t>
+      </w:r>
+      <w:r>
+        <w:rPr>
+          <w:color w:val="00B050"/>
+        </w:rPr>
+        <w:t>EXONS_PER_TRANSC</w:t>
+      </w:r>
+      <w:r>
+        <w:rPr>
+          <w:color w:val="00B050"/>
         </w:rPr>
         <w:t xml:space="preserve"> }} </w:t>
       </w:r>
       <w:r>
-        <w:t xml:space="preserve">transcribed mRNAs from </w:t>
-      </w:r>
-      <w:r>
-        <w:rPr>
-          <w:color w:val="FF0000"/>
-        </w:rPr>
-        <w:t xml:space="preserve">{{ </w:t>
-      </w:r>
-      <w:proofErr w:type="spellStart"/>
-      <w:r>
-        <w:rPr>
-          <w:color w:val="FF0000"/>
-        </w:rPr>
-        <w:t>prot_genes</w:t>
-      </w:r>
-      <w:proofErr w:type="spellEnd"/>
-      <w:r>
-        <w:rPr>
-          <w:color w:val="FF0000"/>
-        </w:rPr>
-        <w:t xml:space="preserve"> }} </w:t>
-      </w:r>
-      <w:r>
-        <w:t xml:space="preserve">protein-coding </w:t>
-      </w:r>
-      <w:r>
-        <w:rPr>
-          <w:color w:val="FF0000"/>
-        </w:rPr>
-        <w:t xml:space="preserve">{% if </w:t>
-      </w:r>
-      <w:proofErr w:type="spellStart"/>
-      <w:r>
-        <w:rPr>
-          <w:color w:val="FF0000"/>
-        </w:rPr>
-        <w:t>non_coding</w:t>
-      </w:r>
-      <w:proofErr w:type="spellEnd"/>
-      <w:r>
-        <w:rPr>
-          <w:color w:val="FF0000"/>
-        </w:rPr>
-        <w:t xml:space="preserve"> != 0</w:t>
-      </w:r>
-      <w:r>
-        <w:rPr>
-          <w:color w:val="FF0000"/>
-        </w:rPr>
-        <w:t xml:space="preserve"> %}</w:t>
-      </w:r>
-      <w:r>
-        <w:t xml:space="preserve">and </w:t>
-      </w:r>
-      <w:r>
-        <w:rPr>
-          <w:color w:val="FF0000"/>
-        </w:rPr>
-        <w:t xml:space="preserve">{{ </w:t>
-      </w:r>
-      <w:proofErr w:type="spellStart"/>
-      <w:r>
-        <w:rPr>
-          <w:color w:val="FF0000"/>
-        </w:rPr>
-        <w:t>non_coding</w:t>
-      </w:r>
-      <w:proofErr w:type="spellEnd"/>
-      <w:r>
-        <w:rPr>
-          <w:color w:val="FF0000"/>
-        </w:rPr>
-        <w:t xml:space="preserve"> }} </w:t>
-      </w:r>
-      <w:r>
-        <w:t xml:space="preserve">non-coding </w:t>
-      </w:r>
-      <w:r>
-        <w:rPr>
-          <w:color w:val="FF0000"/>
-        </w:rPr>
-        <w:t>{% endif %}</w:t>
-      </w:r>
-      <w:r>
-        <w:t xml:space="preserve">genes (Table 2; </w:t>
-      </w:r>
-      <w:r>
-        <w:rPr>
-          <w:color w:val="FF0000"/>
-        </w:rPr>
-        <w:t xml:space="preserve">{{ </w:t>
-      </w:r>
-      <w:proofErr w:type="spellStart"/>
-      <w:r>
-        <w:rPr>
-          <w:color w:val="FF0000"/>
-        </w:rPr>
-        <w:t>annot_url</w:t>
-      </w:r>
-      <w:proofErr w:type="spellEnd"/>
-      <w:r>
-        <w:rPr>
-          <w:color w:val="FF0000"/>
-        </w:rPr>
-        <w:t xml:space="preserve"> }}</w:t>
-      </w:r>
-      <w:r>
-        <w:t xml:space="preserve">). The average transcript length is </w:t>
-      </w:r>
-      <w:proofErr w:type="gramStart"/>
-      <w:r>
-        <w:rPr>
-          <w:color w:val="FF0000"/>
-        </w:rPr>
-        <w:t xml:space="preserve">{{ </w:t>
-      </w:r>
-      <w:proofErr w:type="spellStart"/>
-      <w:r>
-        <w:rPr>
-          <w:color w:val="FF0000"/>
-        </w:rPr>
-        <w:t>av</w:t>
-      </w:r>
-      <w:proofErr w:type="gramEnd"/>
-      <w:r>
-        <w:rPr>
-          <w:color w:val="FF0000"/>
-        </w:rPr>
-        <w:t>_transcript_length</w:t>
-      </w:r>
-      <w:proofErr w:type="spellEnd"/>
-      <w:r>
-        <w:rPr>
-          <w:color w:val="FF0000"/>
-        </w:rPr>
-        <w:t xml:space="preserve"> }}</w:t>
-      </w:r>
-      <w:r>
-        <w:t xml:space="preserve">. There are </w:t>
-      </w:r>
-      <w:proofErr w:type="gramStart"/>
-      <w:r>
-        <w:rPr>
-          <w:color w:val="FF0000"/>
-        </w:rPr>
-        <w:t xml:space="preserve">{{ </w:t>
-      </w:r>
-      <w:proofErr w:type="spellStart"/>
-      <w:r>
-        <w:rPr>
-          <w:color w:val="FF0000"/>
-        </w:rPr>
-        <w:t>av</w:t>
-      </w:r>
-      <w:proofErr w:type="gramEnd"/>
-      <w:r>
-        <w:rPr>
-          <w:color w:val="FF0000"/>
-        </w:rPr>
-        <w:t>_transc</w:t>
-      </w:r>
-      <w:proofErr w:type="spellEnd"/>
-      <w:r>
-        <w:rPr>
-          <w:color w:val="FF0000"/>
-        </w:rPr>
-        <w:t xml:space="preserve"> }}</w:t>
-      </w:r>
-      <w:r>
-        <w:t xml:space="preserve"> coding transcripts per gene and </w:t>
-      </w:r>
-      <w:r>
-        <w:rPr>
-          <w:color w:val="FF0000"/>
-        </w:rPr>
-        <w:t xml:space="preserve">{{ </w:t>
-      </w:r>
-      <w:proofErr w:type="spellStart"/>
-      <w:r>
-        <w:rPr>
-          <w:color w:val="FF0000"/>
-        </w:rPr>
-        <w:t>av_exon</w:t>
-      </w:r>
-      <w:proofErr w:type="spellEnd"/>
-      <w:r>
-        <w:rPr>
-          <w:color w:val="FF0000"/>
-        </w:rPr>
-        <w:t xml:space="preserve"> }}</w:t>
-      </w:r>
-      <w:r>
-        <w:t xml:space="preserve"> exons per transcript</w:t>
+        <w:t>exons per transcript</w:t>
       </w:r>
       <w:r>
         <w:rPr>
@@ -20171,14 +20175,7 @@
                 <w:i/>
                 <w:color w:val="00B050"/>
               </w:rPr>
-              <w:t>_HAP_ACCESSION</w:t>
-            </w:r>
-            <w:r>
-              <w:rPr>
-                <w:i/>
-                <w:color w:val="00B050"/>
-              </w:rPr>
-              <w:t xml:space="preserve"> }}</w:t>
+              <w:t>_HAP_ACCESSION }}</w:t>
             </w:r>
           </w:p>
         </w:tc>
@@ -21543,28 +21540,20 @@
             <w:proofErr w:type="gramStart"/>
             <w:r>
               <w:rPr>
-                <w:color w:val="FF0000"/>
+                <w:color w:val="00B050"/>
               </w:rPr>
               <w:t xml:space="preserve">{{ </w:t>
             </w:r>
-            <w:proofErr w:type="spellStart"/>
-            <w:r>
-              <w:rPr>
-                <w:color w:val="FF0000"/>
-              </w:rPr>
-              <w:t>prot</w:t>
+            <w:r>
+              <w:rPr>
+                <w:color w:val="00B050"/>
+              </w:rPr>
+              <w:t>PCG</w:t>
             </w:r>
             <w:proofErr w:type="gramEnd"/>
             <w:r>
               <w:rPr>
-                <w:color w:val="FF0000"/>
-              </w:rPr>
-              <w:t>_genes</w:t>
-            </w:r>
-            <w:proofErr w:type="spellEnd"/>
-            <w:r>
-              <w:rPr>
-                <w:color w:val="FF0000"/>
+                <w:color w:val="00B050"/>
               </w:rPr>
               <w:t xml:space="preserve"> }}</w:t>
             </w:r>
@@ -21625,28 +21614,14 @@
             <w:proofErr w:type="gramStart"/>
             <w:r>
               <w:rPr>
-                <w:color w:val="FF0000"/>
-              </w:rPr>
-              <w:t xml:space="preserve">{{ </w:t>
-            </w:r>
-            <w:proofErr w:type="spellStart"/>
-            <w:r>
-              <w:rPr>
-                <w:color w:val="FF0000"/>
-              </w:rPr>
-              <w:t>non</w:t>
+                <w:color w:val="00B050"/>
+              </w:rPr>
+              <w:t>{{ NCG</w:t>
             </w:r>
             <w:proofErr w:type="gramEnd"/>
             <w:r>
               <w:rPr>
-                <w:color w:val="FF0000"/>
-              </w:rPr>
-              <w:t>_coding</w:t>
-            </w:r>
-            <w:proofErr w:type="spellEnd"/>
-            <w:r>
-              <w:rPr>
-                <w:color w:val="FF0000"/>
+                <w:color w:val="00B050"/>
               </w:rPr>
               <w:t xml:space="preserve"> }}</w:t>
             </w:r>
@@ -21704,17 +21679,21 @@
                 <w:color w:val="000000" w:themeColor="text1"/>
               </w:rPr>
             </w:pPr>
-            <w:proofErr w:type="gramStart"/>
-            <w:r>
-              <w:rPr>
-                <w:color w:val="FF0000"/>
-              </w:rPr>
-              <w:t>{{ transcripts</w:t>
-            </w:r>
-            <w:proofErr w:type="gramEnd"/>
-            <w:r>
-              <w:rPr>
-                <w:color w:val="FF0000"/>
+            <w:r>
+              <w:rPr>
+                <w:color w:val="00B050"/>
+              </w:rPr>
+              <w:t xml:space="preserve">{{ </w:t>
+            </w:r>
+            <w:r>
+              <w:rPr>
+                <w:color w:val="00B050"/>
+              </w:rPr>
+              <w:t>TRANSC_MRNA</w:t>
+            </w:r>
+            <w:r>
+              <w:rPr>
+                <w:color w:val="00B050"/>
               </w:rPr>
               <w:t xml:space="preserve"> }}</w:t>
             </w:r>
@@ -21862,7 +21841,6 @@
       <w:r>
         <w:t>.</w:t>
       </w:r>
-      <w:proofErr w:type="spellStart"/>
     </w:p>
     <w:p>
       <w:pPr>
@@ -21870,7 +21848,6 @@
       </w:pPr>
       <w:bookmarkStart w:id="8" w:name="_l00bjh848f84" w:colFirst="0" w:colLast="0"/>
       <w:bookmarkEnd w:id="8"/>
-      <w:proofErr w:type="spellEnd"/>
     </w:p>
     <w:p>
       <w:pPr>
@@ -25843,6 +25820,7 @@
   <w:style w:type="character" w:default="1" w:styleId="DefaultParagraphFont">
     <w:name w:val="Default Paragraph Font"/>
     <w:uiPriority w:val="1"/>
+    <w:semiHidden/>
     <w:unhideWhenUsed/>
   </w:style>
   <w:style w:type="table" w:default="1" w:styleId="TableNormal">
@@ -27370,7 +27348,9 @@
     <w:rsid w:val="005511E5"/>
     <w:rsid w:val="00551380"/>
     <w:rsid w:val="00556818"/>
+    <w:rsid w:val="00557EB8"/>
     <w:rsid w:val="0056346D"/>
+    <w:rsid w:val="00564527"/>
     <w:rsid w:val="00573B88"/>
     <w:rsid w:val="00593FDC"/>
     <w:rsid w:val="00594948"/>
@@ -27383,6 +27363,8 @@
     <w:rsid w:val="0067185D"/>
     <w:rsid w:val="00673A06"/>
     <w:rsid w:val="006755C3"/>
+    <w:rsid w:val="00675D42"/>
+    <w:rsid w:val="00683816"/>
     <w:rsid w:val="00692F6E"/>
     <w:rsid w:val="00695453"/>
     <w:rsid w:val="006A0A05"/>
@@ -27451,6 +27433,7 @@
     <w:rsid w:val="00A44E57"/>
     <w:rsid w:val="00A45C24"/>
     <w:rsid w:val="00A538D7"/>
+    <w:rsid w:val="00A53DD9"/>
     <w:rsid w:val="00A56806"/>
     <w:rsid w:val="00A81AF6"/>
     <w:rsid w:val="00A82330"/>
@@ -27538,6 +27521,7 @@
     <w:rsid w:val="00FA1D67"/>
     <w:rsid w:val="00FA6262"/>
     <w:rsid w:val="00FB3355"/>
+    <w:rsid w:val="00FB6A81"/>
     <w:rsid w:val="00FC2C1E"/>
     <w:rsid w:val="00FD1611"/>
     <w:rsid w:val="00FE2C4F"/>

</xml_diff>

<commit_message>
Query Ensembl's new metadata API to determine if this assembly has been annotated
</commit_message>
<xml_diff>
--- a/assets/genome_note_template.docx
+++ b/assets/genome_note_template.docx
@@ -1042,20 +1042,12 @@
         </w:rPr>
         <w:t xml:space="preserve">{% if </w:t>
       </w:r>
-      <w:proofErr w:type="spellStart"/>
       <w:r>
         <w:rPr>
           <w:color w:val="FF0000"/>
         </w:rPr>
-        <w:t>annot_</w:t>
-      </w:r>
-      <w:r>
-        <w:rPr>
-          <w:color w:val="FF0000"/>
-        </w:rPr>
-        <w:t>url</w:t>
-      </w:r>
-      <w:proofErr w:type="spellEnd"/>
+        <w:t>ANNOT_URL</w:t>
+      </w:r>
       <w:r>
         <w:rPr>
           <w:color w:val="FF0000"/>
@@ -1531,7 +1523,13 @@
       </w:r>
       <w:r>
         <w:rPr>
-          <w:color w:val="00B050"/>
+          <w:color w:val="000000" w:themeColor="text1"/>
+        </w:rPr>
+        <w:t>;</w:t>
+      </w:r>
+      <w:r>
+        <w:rPr>
+          <w:color w:val="000000" w:themeColor="text1"/>
         </w:rPr>
         <w:t xml:space="preserve"> </w:t>
       </w:r>
@@ -1569,8 +1567,6 @@
       </w:r>
       <w:r>
         <w:rPr>
-          <w:i/>
-          <w:iCs/>
           <w:color w:val="00B050"/>
         </w:rPr>
         <w:t xml:space="preserve">{{ </w:t>
@@ -3125,14 +3121,12 @@
         </w:rPr>
         <w:t xml:space="preserve">{% if </w:t>
       </w:r>
-      <w:proofErr w:type="spellStart"/>
       <w:r>
         <w:rPr>
           <w:color w:val="FF0000"/>
         </w:rPr>
-        <w:t>annot_url</w:t>
-      </w:r>
-      <w:proofErr w:type="spellEnd"/>
+        <w:t>ANNOT_URL</w:t>
+      </w:r>
       <w:r>
         <w:rPr>
           <w:color w:val="FF0000"/>
@@ -3198,239 +3192,265 @@
         <w:t xml:space="preserve"> </w:t>
       </w:r>
       <w:r>
-        <w:t>genome assembly (</w:t>
+        <w:t xml:space="preserve">genome assembly </w:t>
+      </w:r>
+      <w:r>
+        <w:rPr>
+          <w:color w:val="000000" w:themeColor="text1"/>
+        </w:rPr>
+        <w:t>(</w:t>
+      </w:r>
+      <w:r>
+        <w:rPr>
+          <w:color w:val="00B050"/>
+        </w:rPr>
+        <w:t xml:space="preserve">{{ </w:t>
+      </w:r>
+      <w:r>
+        <w:rPr>
+          <w:color w:val="00B050"/>
+        </w:rPr>
+        <w:t xml:space="preserve">ANNOT_ACCESSION </w:t>
+      </w:r>
+      <w:r>
+        <w:rPr>
+          <w:color w:val="00B050"/>
+        </w:rPr>
+        <w:t>}}</w:t>
+      </w:r>
+      <w:r>
+        <w:rPr>
+          <w:color w:val="000000" w:themeColor="text1"/>
+        </w:rPr>
+        <w:t>)</w:t>
+      </w:r>
+      <w:r>
+        <w:rPr>
+          <w:color w:val="00B050"/>
+        </w:rPr>
+        <w:t xml:space="preserve"> </w:t>
+      </w:r>
+      <w:r>
+        <w:t xml:space="preserve">was annotated at the European Bioinformatics Institute (EBI) on Ensembl Rapid Release. The resulting annotation includes </w:t>
+      </w:r>
+      <w:proofErr w:type="gramStart"/>
+      <w:r>
+        <w:rPr>
+          <w:color w:val="00B050"/>
+        </w:rPr>
+        <w:t xml:space="preserve">{{ </w:t>
+      </w:r>
+      <w:r>
+        <w:rPr>
+          <w:color w:val="00B050"/>
+        </w:rPr>
+        <w:t>TRANSC</w:t>
+      </w:r>
+      <w:proofErr w:type="gramEnd"/>
+      <w:r>
+        <w:rPr>
+          <w:color w:val="00B050"/>
+        </w:rPr>
+        <w:t>_MRNA</w:t>
+      </w:r>
+      <w:r>
+        <w:rPr>
+          <w:color w:val="00B050"/>
+        </w:rPr>
+        <w:t xml:space="preserve"> }} </w:t>
+      </w:r>
+      <w:r>
+        <w:t xml:space="preserve">transcribed mRNAs from </w:t>
+      </w:r>
+      <w:r>
+        <w:rPr>
+          <w:color w:val="00B050"/>
+        </w:rPr>
+        <w:t xml:space="preserve">{{ </w:t>
+      </w:r>
+      <w:r>
+        <w:rPr>
+          <w:color w:val="00B050"/>
+        </w:rPr>
+        <w:t>PCG</w:t>
+      </w:r>
+      <w:r>
+        <w:rPr>
+          <w:color w:val="00B050"/>
+        </w:rPr>
+        <w:t xml:space="preserve"> }} </w:t>
+      </w:r>
+      <w:r>
+        <w:t xml:space="preserve">protein-coding </w:t>
       </w:r>
       <w:r>
         <w:rPr>
           <w:color w:val="FF0000"/>
         </w:rPr>
+        <w:t xml:space="preserve">{% if </w:t>
+      </w:r>
+      <w:r>
+        <w:rPr>
+          <w:color w:val="FF0000"/>
+        </w:rPr>
+        <w:t xml:space="preserve">NCG </w:t>
+      </w:r>
+      <w:r>
+        <w:rPr>
+          <w:color w:val="FF0000"/>
+        </w:rPr>
+        <w:t>!= 0</w:t>
+      </w:r>
+      <w:r>
+        <w:rPr>
+          <w:color w:val="FF0000"/>
+        </w:rPr>
+        <w:t xml:space="preserve"> %}</w:t>
+      </w:r>
+      <w:r>
+        <w:t xml:space="preserve">and </w:t>
+      </w:r>
+      <w:r>
+        <w:rPr>
+          <w:color w:val="00B050"/>
+        </w:rPr>
         <w:t xml:space="preserve">{{ </w:t>
       </w:r>
-      <w:proofErr w:type="spellStart"/>
+      <w:r>
+        <w:rPr>
+          <w:color w:val="00B050"/>
+        </w:rPr>
+        <w:t xml:space="preserve">NCG </w:t>
+      </w:r>
+      <w:r>
+        <w:rPr>
+          <w:color w:val="00B050"/>
+        </w:rPr>
+        <w:t xml:space="preserve">}} </w:t>
+      </w:r>
+      <w:r>
+        <w:t xml:space="preserve">non-coding </w:t>
+      </w:r>
       <w:r>
         <w:rPr>
           <w:color w:val="FF0000"/>
         </w:rPr>
-        <w:t>annot_accession</w:t>
-      </w:r>
-      <w:proofErr w:type="spellEnd"/>
-      <w:r>
-        <w:rPr>
-          <w:color w:val="FF0000"/>
+        <w:t>{% endif %}</w:t>
+      </w:r>
+      <w:r>
+        <w:t xml:space="preserve">genes (Table 2; </w:t>
+      </w:r>
+      <w:r>
+        <w:rPr>
+          <w:color w:val="00B050"/>
+        </w:rPr>
+        <w:t xml:space="preserve">{{ </w:t>
+      </w:r>
+      <w:r>
+        <w:rPr>
+          <w:color w:val="00B050"/>
+        </w:rPr>
+        <w:t>ANNOT_URL</w:t>
+      </w:r>
+      <w:r>
+        <w:rPr>
+          <w:color w:val="00B050"/>
         </w:rPr>
         <w:t xml:space="preserve"> }}</w:t>
       </w:r>
       <w:r>
-        <w:t xml:space="preserve">) was annotated at the European Bioinformatics Institute (EBI) on Ensembl Rapid Release. The resulting annotation includes </w:t>
+        <w:rPr>
+          <w:color w:val="000000" w:themeColor="text1"/>
+        </w:rPr>
+        <w:t>)</w:t>
+      </w:r>
+      <w:r>
+        <w:rPr>
+          <w:color w:val="00B050"/>
+        </w:rPr>
+        <w:t xml:space="preserve">. </w:t>
+      </w:r>
+      <w:r>
+        <w:t xml:space="preserve">The average transcript length is </w:t>
       </w:r>
       <w:proofErr w:type="gramStart"/>
       <w:r>
         <w:rPr>
-          <w:color w:val="FF0000"/>
-        </w:rPr>
-        <w:t>{{ transcripts</w:t>
+          <w:color w:val="00B050"/>
+        </w:rPr>
+        <w:t xml:space="preserve">{{ </w:t>
+      </w:r>
+      <w:r>
+        <w:rPr>
+          <w:color w:val="00B050"/>
+        </w:rPr>
+        <w:t>CDS</w:t>
       </w:r>
       <w:proofErr w:type="gramEnd"/>
       <w:r>
         <w:rPr>
-          <w:color w:val="FF0000"/>
+          <w:color w:val="00B050"/>
+        </w:rPr>
+        <w:t>_LENGTH</w:t>
+      </w:r>
+      <w:r>
+        <w:rPr>
+          <w:color w:val="00B050"/>
+        </w:rPr>
+        <w:t xml:space="preserve"> }}</w:t>
+      </w:r>
+      <w:r>
+        <w:t xml:space="preserve">. There are </w:t>
+      </w:r>
+      <w:proofErr w:type="gramStart"/>
+      <w:r>
+        <w:rPr>
+          <w:color w:val="00B050"/>
+        </w:rPr>
+        <w:t xml:space="preserve">{{ </w:t>
+      </w:r>
+      <w:r>
+        <w:rPr>
+          <w:color w:val="00B050"/>
+        </w:rPr>
+        <w:t>CDS</w:t>
+      </w:r>
+      <w:proofErr w:type="gramEnd"/>
+      <w:r>
+        <w:rPr>
+          <w:color w:val="00B050"/>
+        </w:rPr>
+        <w:t xml:space="preserve">_PER_GENE </w:t>
+      </w:r>
+      <w:r>
+        <w:rPr>
+          <w:color w:val="00B050"/>
+        </w:rPr>
+        <w:t xml:space="preserve">}} </w:t>
+      </w:r>
+      <w:r>
+        <w:t xml:space="preserve">coding transcripts per gene and </w:t>
+      </w:r>
+      <w:r>
+        <w:rPr>
+          <w:color w:val="00B050"/>
+        </w:rPr>
+        <w:t xml:space="preserve">{{ </w:t>
+      </w:r>
+      <w:r>
+        <w:rPr>
+          <w:color w:val="00B050"/>
+        </w:rPr>
+        <w:t>EXONS_PER_TRANSC</w:t>
+      </w:r>
+      <w:r>
+        <w:rPr>
+          <w:color w:val="00B050"/>
         </w:rPr>
         <w:t xml:space="preserve"> }} </w:t>
       </w:r>
       <w:r>
-        <w:t xml:space="preserve">transcribed mRNAs from </w:t>
-      </w:r>
-      <w:r>
-        <w:rPr>
-          <w:color w:val="FF0000"/>
-        </w:rPr>
-        <w:t xml:space="preserve">{{ </w:t>
-      </w:r>
-      <w:proofErr w:type="spellStart"/>
-      <w:r>
-        <w:rPr>
-          <w:color w:val="FF0000"/>
-        </w:rPr>
-        <w:t>prot_genes</w:t>
-      </w:r>
-      <w:proofErr w:type="spellEnd"/>
-      <w:r>
-        <w:rPr>
-          <w:color w:val="FF0000"/>
-        </w:rPr>
-        <w:t xml:space="preserve"> }} </w:t>
-      </w:r>
-      <w:r>
-        <w:t xml:space="preserve">protein-coding </w:t>
-      </w:r>
-      <w:r>
-        <w:rPr>
-          <w:color w:val="FF0000"/>
-        </w:rPr>
-        <w:t xml:space="preserve">{% if </w:t>
-      </w:r>
-      <w:proofErr w:type="spellStart"/>
-      <w:r>
-        <w:rPr>
-          <w:color w:val="FF0000"/>
-        </w:rPr>
-        <w:t>non_coding</w:t>
-      </w:r>
-      <w:proofErr w:type="spellEnd"/>
-      <w:r>
-        <w:rPr>
-          <w:color w:val="FF0000"/>
-        </w:rPr>
-        <w:t xml:space="preserve"> != 0</w:t>
-      </w:r>
-      <w:r>
-        <w:rPr>
-          <w:color w:val="FF0000"/>
-        </w:rPr>
-        <w:t xml:space="preserve"> %}</w:t>
-      </w:r>
-      <w:r>
-        <w:t xml:space="preserve">and </w:t>
-      </w:r>
-      <w:r>
-        <w:rPr>
-          <w:color w:val="FF0000"/>
-        </w:rPr>
-        <w:t xml:space="preserve">{{ </w:t>
-      </w:r>
-      <w:proofErr w:type="spellStart"/>
-      <w:r>
-        <w:rPr>
-          <w:color w:val="FF0000"/>
-        </w:rPr>
-        <w:t>non_coding</w:t>
-      </w:r>
-      <w:proofErr w:type="spellEnd"/>
-      <w:r>
-        <w:rPr>
-          <w:color w:val="FF0000"/>
-        </w:rPr>
-        <w:t xml:space="preserve"> }} </w:t>
-      </w:r>
-      <w:r>
-        <w:t xml:space="preserve">non-coding </w:t>
-      </w:r>
-      <w:r>
-        <w:rPr>
-          <w:color w:val="FF0000"/>
-        </w:rPr>
-        <w:t>{% endif %}</w:t>
-      </w:r>
-      <w:r>
-        <w:t xml:space="preserve">genes (Table 2; </w:t>
-      </w:r>
-      <w:r>
-        <w:rPr>
-          <w:color w:val="FF0000"/>
-        </w:rPr>
-        <w:t xml:space="preserve">{{ </w:t>
-      </w:r>
-      <w:proofErr w:type="spellStart"/>
-      <w:r>
-        <w:rPr>
-          <w:color w:val="FF0000"/>
-        </w:rPr>
-        <w:t>annot_url</w:t>
-      </w:r>
-      <w:proofErr w:type="spellEnd"/>
-      <w:r>
-        <w:rPr>
-          <w:color w:val="FF0000"/>
-        </w:rPr>
-        <w:t xml:space="preserve"> }}</w:t>
-      </w:r>
-      <w:r>
-        <w:t xml:space="preserve">). The average transcript length is </w:t>
-      </w:r>
-      <w:proofErr w:type="gramStart"/>
-      <w:r>
-        <w:rPr>
-          <w:color w:val="FF0000"/>
-        </w:rPr>
-        <w:t xml:space="preserve">{{ </w:t>
-      </w:r>
-      <w:proofErr w:type="spellStart"/>
-      <w:r>
-        <w:rPr>
-          <w:color w:val="FF0000"/>
-        </w:rPr>
-        <w:t>av</w:t>
-      </w:r>
-      <w:proofErr w:type="gramEnd"/>
-      <w:r>
-        <w:rPr>
-          <w:color w:val="FF0000"/>
-        </w:rPr>
-        <w:t>_transcript_length</w:t>
-      </w:r>
-      <w:proofErr w:type="spellEnd"/>
-      <w:r>
-        <w:rPr>
-          <w:color w:val="FF0000"/>
-        </w:rPr>
-        <w:t xml:space="preserve"> }}</w:t>
-      </w:r>
-      <w:r>
-        <w:t xml:space="preserve">. There are </w:t>
-      </w:r>
-      <w:proofErr w:type="gramStart"/>
-      <w:r>
-        <w:rPr>
-          <w:color w:val="FF0000"/>
-        </w:rPr>
-        <w:t xml:space="preserve">{{ </w:t>
-      </w:r>
-      <w:proofErr w:type="spellStart"/>
-      <w:r>
-        <w:rPr>
-          <w:color w:val="FF0000"/>
-        </w:rPr>
-        <w:t>av</w:t>
-      </w:r>
-      <w:proofErr w:type="gramEnd"/>
-      <w:r>
-        <w:rPr>
-          <w:color w:val="FF0000"/>
-        </w:rPr>
-        <w:t>_transc</w:t>
-      </w:r>
-      <w:proofErr w:type="spellEnd"/>
-      <w:r>
-        <w:rPr>
-          <w:color w:val="FF0000"/>
-        </w:rPr>
-        <w:t xml:space="preserve"> }}</w:t>
-      </w:r>
-      <w:r>
-        <w:t xml:space="preserve"> coding transcripts per gene and </w:t>
-      </w:r>
-      <w:r>
-        <w:rPr>
-          <w:color w:val="FF0000"/>
-        </w:rPr>
-        <w:t xml:space="preserve">{{ </w:t>
-      </w:r>
-      <w:proofErr w:type="spellStart"/>
-      <w:r>
-        <w:rPr>
-          <w:color w:val="FF0000"/>
-        </w:rPr>
-        <w:t>av_exon</w:t>
-      </w:r>
-      <w:proofErr w:type="spellEnd"/>
-      <w:r>
-        <w:rPr>
-          <w:color w:val="FF0000"/>
-        </w:rPr>
-        <w:t xml:space="preserve"> }}</w:t>
-      </w:r>
-      <w:r>
-        <w:t xml:space="preserve"> exons per transcript</w:t>
+        <w:t>exons per transcript</w:t>
       </w:r>
       <w:r>
         <w:rPr>
@@ -4803,6 +4823,7 @@
         <w:rPr>
           <w:color w:val="00B050"/>
         </w:rPr>
+        <w:lastRenderedPageBreak/>
         <w:t>RNA_COLLECTION_DATE</w:t>
       </w:r>
       <w:r>
@@ -4863,14 +4884,7 @@
         <w:rPr>
           <w:color w:val="000000" w:themeColor="text1"/>
         </w:rPr>
-        <w:t xml:space="preserve">pecimen </w:t>
-      </w:r>
-      <w:r>
-        <w:rPr>
-          <w:color w:val="000000" w:themeColor="text1"/>
-        </w:rPr>
-        <w:lastRenderedPageBreak/>
-        <w:t xml:space="preserve">was </w:t>
+        <w:t xml:space="preserve">pecimen was </w:t>
       </w:r>
       <w:r>
         <w:rPr>
@@ -5997,6 +6011,7 @@
           <w:iCs/>
           <w:color w:val="31849B" w:themeColor="accent5" w:themeShade="BF"/>
         </w:rPr>
+        <w:lastRenderedPageBreak/>
         <w:t>[4 core lab]</w:t>
       </w:r>
     </w:p>
@@ -6017,7 +6032,6 @@
           <w:iCs/>
           <w:color w:val="31849B" w:themeColor="accent5" w:themeShade="BF"/>
         </w:rPr>
-        <w:lastRenderedPageBreak/>
         <w:t xml:space="preserve">SPRI went from being routinely manual to routinely automated </w:t>
       </w:r>
       <w:proofErr w:type="gramStart"/>
@@ -7099,7 +7113,11 @@
         </w:sdtContent>
       </w:sdt>
       <w:r>
-        <w:t xml:space="preserve">: in brief, the method employs a 1.8X ratio of </w:t>
+        <w:t xml:space="preserve">: in brief, the method employs a </w:t>
+      </w:r>
+      <w:r>
+        <w:lastRenderedPageBreak/>
+        <w:t xml:space="preserve">1.8X ratio of </w:t>
       </w:r>
       <w:proofErr w:type="spellStart"/>
       <w:r>
@@ -7107,11 +7125,7 @@
       </w:r>
       <w:proofErr w:type="spellEnd"/>
       <w:r>
-        <w:t xml:space="preserve"> PB beads to sample to eliminate shorter fragments and concentrate the </w:t>
-      </w:r>
-      <w:r>
-        <w:lastRenderedPageBreak/>
-        <w:t xml:space="preserve">DNA. </w:t>
+        <w:t xml:space="preserve"> PB beads to sample to eliminate shorter fragments and concentrate the DNA. </w:t>
       </w:r>
       <w:r>
         <w:t>The concentration of the sheared and purified DNA was assessed using a Nanodrop spectrophotometer</w:t>
@@ -11054,20 +11068,24 @@
         </w:rPr>
         <w:t xml:space="preserve">{% if </w:t>
       </w:r>
-      <w:proofErr w:type="spellStart"/>
       <w:r>
         <w:rPr>
           <w:color w:val="FF0000"/>
         </w:rPr>
-        <w:t>annot</w:t>
+        <w:t>ANNOT</w:t>
       </w:r>
       <w:r>
         <w:rPr>
           <w:color w:val="FF0000"/>
         </w:rPr>
-        <w:t>_url</w:t>
-      </w:r>
-      <w:proofErr w:type="spellEnd"/>
+        <w:t>_</w:t>
+      </w:r>
+      <w:r>
+        <w:rPr>
+          <w:color w:val="FF0000"/>
+        </w:rPr>
+        <w:t>URL</w:t>
+      </w:r>
       <w:r>
         <w:rPr>
           <w:color w:val="FF0000"/>
@@ -11712,7 +11730,23 @@
           <w:color w:val="00B050"/>
           <w:lang w:eastAsia="en-US"/>
         </w:rPr>
-        <w:t>ASSEMBLY_ACCESSION</w:t>
+        <w:t>A</w:t>
+      </w:r>
+      <w:r>
+        <w:rPr>
+          <w:rFonts w:eastAsiaTheme="minorHAnsi"/>
+          <w:color w:val="00B050"/>
+          <w:lang w:eastAsia="en-US"/>
+        </w:rPr>
+        <w:t>NNOT</w:t>
+      </w:r>
+      <w:r>
+        <w:rPr>
+          <w:rFonts w:eastAsiaTheme="minorHAnsi"/>
+          <w:color w:val="00B050"/>
+          <w:lang w:eastAsia="en-US"/>
+        </w:rPr>
+        <w:t>_ACCESSION</w:t>
       </w:r>
       <w:r>
         <w:rPr>
@@ -11868,17 +11902,7 @@
           <w:sz w:val="18"/>
           <w:szCs w:val="18"/>
         </w:rPr>
-        <w:t xml:space="preserve">‘Darwin Tree of Life Project Sampling </w:t>
-      </w:r>
-      <w:r>
-        <w:rPr>
-          <w:b/>
-          <w:color w:val="000000" w:themeColor="text1"/>
-          <w:sz w:val="18"/>
-          <w:szCs w:val="18"/>
-        </w:rPr>
-        <w:lastRenderedPageBreak/>
-        <w:t>Code of Practice’</w:t>
+        <w:t>‘Darwin Tree of Life Project Sampling Code of Practice’</w:t>
       </w:r>
       <w:r>
         <w:rPr>
@@ -11938,7 +11962,16 @@
           <w:sz w:val="18"/>
           <w:szCs w:val="18"/>
         </w:rPr>
-        <w:t>By agreeing with and signing up to the Sampling Code of Practice, the Darwin Tree of Life Partner agrees they will meet the legal and ethical requirements and standards set out within this document in respect of all samples acquired for, and supplied to, the Darwin Tree of Life Project.</w:t>
+        <w:t xml:space="preserve">By agreeing with and signing up to the Sampling Code of Practice, the Darwin Tree of Life Partner agrees they will meet the legal and ethical </w:t>
+      </w:r>
+      <w:r>
+        <w:rPr>
+          <w:color w:val="000000" w:themeColor="text1"/>
+          <w:sz w:val="18"/>
+          <w:szCs w:val="18"/>
+        </w:rPr>
+        <w:lastRenderedPageBreak/>
+        <w:t>requirements and standards set out within this document in respect of all samples acquired for, and supplied to, the Darwin Tree of Life Project.</w:t>
       </w:r>
       <w:r>
         <w:rPr>
@@ -12289,20 +12322,12 @@
         </w:rPr>
         <w:t xml:space="preserve">{% if not </w:t>
       </w:r>
-      <w:proofErr w:type="spellStart"/>
       <w:r>
         <w:rPr>
           <w:color w:val="FF0000"/>
         </w:rPr>
-        <w:t>annot</w:t>
-      </w:r>
-      <w:r>
-        <w:rPr>
-          <w:color w:val="FF0000"/>
-        </w:rPr>
-        <w:t>_url</w:t>
-      </w:r>
-      <w:proofErr w:type="spellEnd"/>
+        <w:t>ANNOT_URL</w:t>
+      </w:r>
       <w:r>
         <w:rPr>
           <w:color w:val="FF0000"/>
@@ -12525,7 +12550,6 @@
         <w:pStyle w:val="Body"/>
       </w:pPr>
       <w:r>
-        <w:lastRenderedPageBreak/>
         <w:t>Members of the Wellcome Sanger Institute Tree of Life</w:t>
       </w:r>
       <w:r>
@@ -12566,6 +12590,7 @@
         <w:pStyle w:val="Body"/>
       </w:pPr>
       <w:r>
+        <w:lastRenderedPageBreak/>
         <w:t xml:space="preserve">Members of Wellcome Sanger Institute Scientific Operations: Sequencing Operations are listed here: </w:t>
       </w:r>
       <w:hyperlink r:id="rId21" w:history="1">
@@ -20171,14 +20196,7 @@
                 <w:i/>
                 <w:color w:val="00B050"/>
               </w:rPr>
-              <w:t>_HAP_ACCESSION</w:t>
-            </w:r>
-            <w:r>
-              <w:rPr>
-                <w:i/>
-                <w:color w:val="00B050"/>
-              </w:rPr>
-              <w:t xml:space="preserve"> }}</w:t>
+              <w:t>_HAP_ACCESSION }}</w:t>
             </w:r>
           </w:p>
         </w:tc>
@@ -21456,7 +21474,14 @@
                 <w:b/>
                 <w:color w:val="00B050"/>
               </w:rPr>
-              <w:t>ASSEMBLY</w:t>
+              <w:t>A</w:t>
+            </w:r>
+            <w:r>
+              <w:rPr>
+                <w:b/>
+                <w:color w:val="00B050"/>
+              </w:rPr>
+              <w:t>NNOT</w:t>
             </w:r>
             <w:proofErr w:type="gramEnd"/>
             <w:r>
@@ -21543,28 +21568,20 @@
             <w:proofErr w:type="gramStart"/>
             <w:r>
               <w:rPr>
-                <w:color w:val="FF0000"/>
+                <w:color w:val="00B050"/>
               </w:rPr>
               <w:t xml:space="preserve">{{ </w:t>
             </w:r>
-            <w:proofErr w:type="spellStart"/>
-            <w:r>
-              <w:rPr>
-                <w:color w:val="FF0000"/>
-              </w:rPr>
-              <w:t>prot</w:t>
+            <w:r>
+              <w:rPr>
+                <w:color w:val="00B050"/>
+              </w:rPr>
+              <w:t>PCG</w:t>
             </w:r>
             <w:proofErr w:type="gramEnd"/>
             <w:r>
               <w:rPr>
-                <w:color w:val="FF0000"/>
-              </w:rPr>
-              <w:t>_genes</w:t>
-            </w:r>
-            <w:proofErr w:type="spellEnd"/>
-            <w:r>
-              <w:rPr>
-                <w:color w:val="FF0000"/>
+                <w:color w:val="00B050"/>
               </w:rPr>
               <w:t xml:space="preserve"> }}</w:t>
             </w:r>
@@ -21625,28 +21642,14 @@
             <w:proofErr w:type="gramStart"/>
             <w:r>
               <w:rPr>
-                <w:color w:val="FF0000"/>
-              </w:rPr>
-              <w:t xml:space="preserve">{{ </w:t>
-            </w:r>
-            <w:proofErr w:type="spellStart"/>
-            <w:r>
-              <w:rPr>
-                <w:color w:val="FF0000"/>
-              </w:rPr>
-              <w:t>non</w:t>
+                <w:color w:val="00B050"/>
+              </w:rPr>
+              <w:t>{{ NCG</w:t>
             </w:r>
             <w:proofErr w:type="gramEnd"/>
             <w:r>
               <w:rPr>
-                <w:color w:val="FF0000"/>
-              </w:rPr>
-              <w:t>_coding</w:t>
-            </w:r>
-            <w:proofErr w:type="spellEnd"/>
-            <w:r>
-              <w:rPr>
-                <w:color w:val="FF0000"/>
+                <w:color w:val="00B050"/>
               </w:rPr>
               <w:t xml:space="preserve"> }}</w:t>
             </w:r>
@@ -21704,17 +21707,21 @@
                 <w:color w:val="000000" w:themeColor="text1"/>
               </w:rPr>
             </w:pPr>
-            <w:proofErr w:type="gramStart"/>
-            <w:r>
-              <w:rPr>
-                <w:color w:val="FF0000"/>
-              </w:rPr>
-              <w:t>{{ transcripts</w:t>
-            </w:r>
-            <w:proofErr w:type="gramEnd"/>
-            <w:r>
-              <w:rPr>
-                <w:color w:val="FF0000"/>
+            <w:r>
+              <w:rPr>
+                <w:color w:val="00B050"/>
+              </w:rPr>
+              <w:t xml:space="preserve">{{ </w:t>
+            </w:r>
+            <w:r>
+              <w:rPr>
+                <w:color w:val="00B050"/>
+              </w:rPr>
+              <w:t>TRANSC_MRNA</w:t>
+            </w:r>
+            <w:r>
+              <w:rPr>
+                <w:color w:val="00B050"/>
               </w:rPr>
               <w:t xml:space="preserve"> }}</w:t>
             </w:r>
@@ -21862,7 +21869,6 @@
       <w:r>
         <w:t>.</w:t>
       </w:r>
-      <w:proofErr w:type="spellStart"/>
     </w:p>
     <w:p>
       <w:pPr>
@@ -21870,7 +21876,6 @@
       </w:pPr>
       <w:bookmarkStart w:id="8" w:name="_l00bjh848f84" w:colFirst="0" w:colLast="0"/>
       <w:bookmarkEnd w:id="8"/>
-      <w:proofErr w:type="spellEnd"/>
     </w:p>
     <w:p>
       <w:pPr>
@@ -25843,6 +25848,7 @@
   <w:style w:type="character" w:default="1" w:styleId="DefaultParagraphFont">
     <w:name w:val="Default Paragraph Font"/>
     <w:uiPriority w:val="1"/>
+    <w:semiHidden/>
     <w:unhideWhenUsed/>
   </w:style>
   <w:style w:type="table" w:default="1" w:styleId="TableNormal">
@@ -27301,6 +27307,7 @@
     <w:rsid w:val="001660E1"/>
     <w:rsid w:val="00166C04"/>
     <w:rsid w:val="00182703"/>
+    <w:rsid w:val="001932D8"/>
     <w:rsid w:val="001A0C92"/>
     <w:rsid w:val="001A1A56"/>
     <w:rsid w:val="001A6EBC"/>
@@ -27334,6 +27341,7 @@
     <w:rsid w:val="00325719"/>
     <w:rsid w:val="00335CBA"/>
     <w:rsid w:val="00341868"/>
+    <w:rsid w:val="00345807"/>
     <w:rsid w:val="0034619C"/>
     <w:rsid w:val="003656F5"/>
     <w:rsid w:val="00366494"/>
@@ -27370,7 +27378,9 @@
     <w:rsid w:val="005511E5"/>
     <w:rsid w:val="00551380"/>
     <w:rsid w:val="00556818"/>
+    <w:rsid w:val="00557EB8"/>
     <w:rsid w:val="0056346D"/>
+    <w:rsid w:val="00564527"/>
     <w:rsid w:val="00573B88"/>
     <w:rsid w:val="00593FDC"/>
     <w:rsid w:val="00594948"/>
@@ -27383,6 +27393,8 @@
     <w:rsid w:val="0067185D"/>
     <w:rsid w:val="00673A06"/>
     <w:rsid w:val="006755C3"/>
+    <w:rsid w:val="00675D42"/>
+    <w:rsid w:val="00683816"/>
     <w:rsid w:val="00692F6E"/>
     <w:rsid w:val="00695453"/>
     <w:rsid w:val="006A0A05"/>
@@ -27451,6 +27463,7 @@
     <w:rsid w:val="00A44E57"/>
     <w:rsid w:val="00A45C24"/>
     <w:rsid w:val="00A538D7"/>
+    <w:rsid w:val="00A53DD9"/>
     <w:rsid w:val="00A56806"/>
     <w:rsid w:val="00A81AF6"/>
     <w:rsid w:val="00A82330"/>
@@ -27538,6 +27551,7 @@
     <w:rsid w:val="00FA1D67"/>
     <w:rsid w:val="00FA6262"/>
     <w:rsid w:val="00FB3355"/>
+    <w:rsid w:val="00FB6A81"/>
     <w:rsid w:val="00FC2C1E"/>
     <w:rsid w:val="00FD1611"/>
     <w:rsid w:val="00FE2C4F"/>

</xml_diff>